<commit_message>
Update BAMM codes and related descriptions.
</commit_message>
<xml_diff>
--- a/Data-Acquisition-Software-and-Code.docx
+++ b/Data-Acquisition-Software-and-Code.docx
@@ -1,6 +1,6 @@
 
 <file path=word/document.xml><?xml version="1.0" encoding="utf-8"?>
-<w:document xmlns:wpc="http://schemas.microsoft.com/office/word/2010/wordprocessingCanvas" xmlns:cx="http://schemas.microsoft.com/office/drawing/2014/chartex" xmlns:cx1="http://schemas.microsoft.com/office/drawing/2015/9/8/chartex" xmlns:cx2="http://schemas.microsoft.com/office/drawing/2015/10/21/chartex" xmlns:cx3="http://schemas.microsoft.com/office/drawing/2016/5/9/chartex" xmlns:cx4="http://schemas.microsoft.com/office/drawing/2016/5/10/chartex" xmlns:cx5="http://schemas.microsoft.com/office/drawing/2016/5/11/chartex" xmlns:cx6="http://schemas.microsoft.com/office/drawing/2016/5/12/chartex" xmlns:cx7="http://schemas.microsoft.com/office/drawing/2016/5/13/chartex" xmlns:cx8="http://schemas.microsoft.com/office/drawing/2016/5/14/chartex" xmlns:mc="http://schemas.openxmlformats.org/markup-compatibility/2006" xmlns:aink="http://schemas.microsoft.com/office/drawing/2016/ink" xmlns:am3d="http://schemas.microsoft.com/office/drawing/2017/model3d" xmlns:o="urn:schemas-microsoft-com:office:office" xmlns:r="http://schemas.openxmlformats.org/officeDocument/2006/relationships" xmlns:m="http://schemas.openxmlformats.org/officeDocument/2006/math" xmlns:v="urn:schemas-microsoft-com:vml" xmlns:wp14="http://schemas.microsoft.com/office/word/2010/wordprocessingDrawing" xmlns:wp="http://schemas.openxmlformats.org/drawingml/2006/wordprocessingDrawing" xmlns:w10="urn:schemas-microsoft-com:office:word" xmlns:w="http://schemas.openxmlformats.org/wordprocessingml/2006/main" xmlns:w14="http://schemas.microsoft.com/office/word/2010/wordml" xmlns:w15="http://schemas.microsoft.com/office/word/2012/wordml" xmlns:w16cid="http://schemas.microsoft.com/office/word/2016/wordml/cid" xmlns:w16se="http://schemas.microsoft.com/office/word/2015/wordml/symex" xmlns:wpg="http://schemas.microsoft.com/office/word/2010/wordprocessingGroup" xmlns:wpi="http://schemas.microsoft.com/office/word/2010/wordprocessingInk" xmlns:wne="http://schemas.microsoft.com/office/word/2006/wordml" xmlns:wps="http://schemas.microsoft.com/office/word/2010/wordprocessingShape" mc:Ignorable="w14 w15 w16se w16cid wp14">
+<w:document xmlns:wpc="http://schemas.microsoft.com/office/word/2010/wordprocessingCanvas" xmlns:cx="http://schemas.microsoft.com/office/drawing/2014/chartex" xmlns:cx1="http://schemas.microsoft.com/office/drawing/2015/9/8/chartex" xmlns:cx2="http://schemas.microsoft.com/office/drawing/2015/10/21/chartex" xmlns:cx3="http://schemas.microsoft.com/office/drawing/2016/5/9/chartex" xmlns:cx4="http://schemas.microsoft.com/office/drawing/2016/5/10/chartex" xmlns:cx5="http://schemas.microsoft.com/office/drawing/2016/5/11/chartex" xmlns:cx6="http://schemas.microsoft.com/office/drawing/2016/5/12/chartex" xmlns:cx7="http://schemas.microsoft.com/office/drawing/2016/5/13/chartex" xmlns:cx8="http://schemas.microsoft.com/office/drawing/2016/5/14/chartex" xmlns:mc="http://schemas.openxmlformats.org/markup-compatibility/2006" xmlns:aink="http://schemas.microsoft.com/office/drawing/2016/ink" xmlns:am3d="http://schemas.microsoft.com/office/drawing/2017/model3d" xmlns:o="urn:schemas-microsoft-com:office:office" xmlns:oel="http://schemas.microsoft.com/office/2019/extlst" xmlns:r="http://schemas.openxmlformats.org/officeDocument/2006/relationships" xmlns:m="http://schemas.openxmlformats.org/officeDocument/2006/math" xmlns:v="urn:schemas-microsoft-com:vml" xmlns:wp14="http://schemas.microsoft.com/office/word/2010/wordprocessingDrawing" xmlns:wp="http://schemas.openxmlformats.org/drawingml/2006/wordprocessingDrawing" xmlns:w10="urn:schemas-microsoft-com:office:word" xmlns:w="http://schemas.openxmlformats.org/wordprocessingml/2006/main" xmlns:w14="http://schemas.microsoft.com/office/word/2010/wordml" xmlns:w15="http://schemas.microsoft.com/office/word/2012/wordml" xmlns:w16cex="http://schemas.microsoft.com/office/word/2018/wordml/cex" xmlns:w16cid="http://schemas.microsoft.com/office/word/2016/wordml/cid" xmlns:w16="http://schemas.microsoft.com/office/word/2018/wordml" xmlns:w16du="http://schemas.microsoft.com/office/word/2023/wordml/word16du" xmlns:w16sdtdh="http://schemas.microsoft.com/office/word/2020/wordml/sdtdatahash" xmlns:w16se="http://schemas.microsoft.com/office/word/2015/wordml/symex" xmlns:wpg="http://schemas.microsoft.com/office/word/2010/wordprocessingGroup" xmlns:wpi="http://schemas.microsoft.com/office/word/2010/wordprocessingInk" xmlns:wne="http://schemas.microsoft.com/office/word/2006/wordml" xmlns:wps="http://schemas.microsoft.com/office/word/2010/wordprocessingShape" mc:Ignorable="w14 w15 w16se w16cid w16 w16cex w16sdtdh wp14">
   <w:body>
     <w:p>
       <w:pPr>
@@ -14,7 +14,7 @@
         <w:spacing w:before="100" w:beforeAutospacing="1" w:after="100" w:afterAutospacing="1"/>
         <w:outlineLvl w:val="2"/>
         <w:rPr>
-          <w:rFonts w:ascii="Segoe UI" w:eastAsia="新細明體" w:hAnsi="Segoe UI" w:cs="Segoe UI"/>
+          <w:rFonts w:ascii="Segoe UI" w:eastAsia="PMingLiU" w:hAnsi="Segoe UI" w:cs="Segoe UI"/>
           <w:b/>
           <w:bCs/>
           <w:kern w:val="0"/>
@@ -24,7 +24,7 @@
       </w:pPr>
       <w:r>
         <w:rPr>
-          <w:rFonts w:ascii="Segoe UI" w:eastAsia="新細明體" w:hAnsi="Segoe UI" w:cs="Segoe UI"/>
+          <w:rFonts w:ascii="Segoe UI" w:eastAsia="PMingLiU" w:hAnsi="Segoe UI" w:cs="Segoe UI"/>
           <w:b/>
           <w:bCs/>
           <w:kern w:val="0"/>
@@ -48,14 +48,14 @@
           <w:right w:val="single" w:sz="2" w:space="0" w:color="D9D9E3"/>
         </w:pBdr>
         <w:rPr>
-          <w:rFonts w:ascii="Segoe UI" w:eastAsia="新細明體" w:hAnsi="Segoe UI" w:cs="Segoe UI"/>
-          <w:color w:val="374151"/>
-          <w:kern w:val="0"/>
-        </w:rPr>
-      </w:pPr>
-      <w:r>
-        <w:rPr>
-          <w:rFonts w:ascii="Segoe UI" w:eastAsia="新細明體" w:hAnsi="Segoe UI" w:cs="Segoe UI"/>
+          <w:rFonts w:ascii="Segoe UI" w:eastAsia="PMingLiU" w:hAnsi="Segoe UI" w:cs="Segoe UI"/>
+          <w:color w:val="374151"/>
+          <w:kern w:val="0"/>
+        </w:rPr>
+      </w:pPr>
+      <w:r>
+        <w:rPr>
+          <w:rFonts w:ascii="Segoe UI" w:eastAsia="PMingLiU" w:hAnsi="Segoe UI" w:cs="Segoe UI"/>
           <w:b/>
           <w:bCs/>
           <w:color w:val="374151"/>
@@ -66,7 +66,7 @@
       </w:r>
       <w:r>
         <w:rPr>
-          <w:rFonts w:ascii="Segoe UI" w:eastAsia="新細明體" w:hAnsi="Segoe UI" w:cs="Segoe UI"/>
+          <w:rFonts w:ascii="Segoe UI" w:eastAsia="PMingLiU" w:hAnsi="Segoe UI" w:cs="Segoe UI"/>
           <w:color w:val="374151"/>
           <w:kern w:val="0"/>
         </w:rPr>
@@ -87,14 +87,14 @@
           <w:right w:val="single" w:sz="2" w:space="0" w:color="D9D9E3"/>
         </w:pBdr>
         <w:rPr>
-          <w:rFonts w:ascii="Segoe UI" w:eastAsia="新細明體" w:hAnsi="Segoe UI" w:cs="Segoe UI"/>
-          <w:color w:val="374151"/>
-          <w:kern w:val="0"/>
-        </w:rPr>
-      </w:pPr>
-      <w:r>
-        <w:rPr>
-          <w:rFonts w:ascii="Segoe UI" w:eastAsia="新細明體" w:hAnsi="Segoe UI" w:cs="Segoe UI"/>
+          <w:rFonts w:ascii="Segoe UI" w:eastAsia="PMingLiU" w:hAnsi="Segoe UI" w:cs="Segoe UI"/>
+          <w:color w:val="374151"/>
+          <w:kern w:val="0"/>
+        </w:rPr>
+      </w:pPr>
+      <w:r>
+        <w:rPr>
+          <w:rFonts w:ascii="Segoe UI" w:eastAsia="PMingLiU" w:hAnsi="Segoe UI" w:cs="Segoe UI"/>
           <w:color w:val="374151"/>
           <w:kern w:val="0"/>
         </w:rPr>
@@ -103,7 +103,7 @@
       <w:hyperlink r:id="rId5" w:tgtFrame="_new" w:history="1">
         <w:r>
           <w:rPr>
-            <w:rFonts w:ascii="Segoe UI" w:eastAsia="新細明體" w:hAnsi="Segoe UI" w:cs="Segoe UI"/>
+            <w:rFonts w:ascii="Segoe UI" w:eastAsia="PMingLiU" w:hAnsi="Segoe UI" w:cs="Segoe UI"/>
             <w:color w:val="0000FF"/>
             <w:kern w:val="0"/>
             <w:u w:val="single"/>
@@ -127,7 +127,7 @@
           <w:right w:val="single" w:sz="2" w:space="0" w:color="D9D9E3"/>
         </w:pBdr>
         <w:rPr>
-          <w:rFonts w:ascii="Segoe UI" w:eastAsia="新細明體" w:hAnsi="Segoe UI" w:cs="Segoe UI"/>
+          <w:rFonts w:ascii="Segoe UI" w:eastAsia="PMingLiU" w:hAnsi="Segoe UI" w:cs="Segoe UI"/>
           <w:color w:val="374151"/>
           <w:kern w:val="0"/>
         </w:rPr>
@@ -135,7 +135,7 @@
       <w:proofErr w:type="spellStart"/>
       <w:r>
         <w:rPr>
-          <w:rFonts w:ascii="Segoe UI" w:eastAsia="新細明體" w:hAnsi="Segoe UI" w:cs="Segoe UI"/>
+          <w:rFonts w:ascii="Segoe UI" w:eastAsia="PMingLiU" w:hAnsi="Segoe UI" w:cs="Segoe UI"/>
           <w:b/>
           <w:bCs/>
           <w:color w:val="374151"/>
@@ -147,7 +147,7 @@
       <w:proofErr w:type="spellEnd"/>
       <w:r>
         <w:rPr>
-          <w:rFonts w:ascii="Segoe UI" w:eastAsia="新細明體" w:hAnsi="Segoe UI" w:cs="Segoe UI"/>
+          <w:rFonts w:ascii="Segoe UI" w:eastAsia="PMingLiU" w:hAnsi="Segoe UI" w:cs="Segoe UI"/>
           <w:b/>
           <w:bCs/>
           <w:color w:val="374151"/>
@@ -158,7 +158,7 @@
       </w:r>
       <w:r>
         <w:rPr>
-          <w:rFonts w:ascii="Segoe UI" w:eastAsia="新細明體" w:hAnsi="Segoe UI" w:cs="Segoe UI"/>
+          <w:rFonts w:ascii="Segoe UI" w:eastAsia="PMingLiU" w:hAnsi="Segoe UI" w:cs="Segoe UI"/>
           <w:b/>
           <w:bCs/>
           <w:color w:val="374151"/>
@@ -169,7 +169,7 @@
       </w:r>
       <w:r>
         <w:rPr>
-          <w:rFonts w:ascii="Segoe UI" w:eastAsia="新細明體" w:hAnsi="Segoe UI" w:cs="Segoe UI"/>
+          <w:rFonts w:ascii="Segoe UI" w:eastAsia="PMingLiU" w:hAnsi="Segoe UI" w:cs="Segoe UI"/>
           <w:bCs/>
           <w:color w:val="374151"/>
           <w:kern w:val="0"/>
@@ -179,7 +179,7 @@
       </w:r>
       <w:r>
         <w:rPr>
-          <w:rFonts w:ascii="Segoe UI" w:eastAsia="新細明體" w:hAnsi="Segoe UI" w:cs="Segoe UI"/>
+          <w:rFonts w:ascii="Segoe UI" w:eastAsia="PMingLiU" w:hAnsi="Segoe UI" w:cs="Segoe UI"/>
           <w:color w:val="374151"/>
           <w:kern w:val="0"/>
         </w:rPr>
@@ -200,7 +200,7 @@
           <w:right w:val="single" w:sz="2" w:space="0" w:color="D9D9E3"/>
         </w:pBdr>
         <w:rPr>
-          <w:rFonts w:ascii="Segoe UI" w:eastAsia="新細明體" w:hAnsi="Segoe UI" w:cs="Segoe UI"/>
+          <w:rFonts w:ascii="Segoe UI" w:eastAsia="PMingLiU" w:hAnsi="Segoe UI" w:cs="Segoe UI"/>
           <w:color w:val="374151"/>
           <w:kern w:val="0"/>
         </w:rPr>
@@ -208,7 +208,7 @@
       <w:proofErr w:type="spellStart"/>
       <w:r>
         <w:rPr>
-          <w:rFonts w:ascii="Segoe UI" w:eastAsia="新細明體" w:hAnsi="Segoe UI" w:cs="Segoe UI"/>
+          <w:rFonts w:ascii="Segoe UI" w:eastAsia="PMingLiU" w:hAnsi="Segoe UI" w:cs="Segoe UI"/>
           <w:b/>
           <w:bCs/>
           <w:color w:val="374151"/>
@@ -220,7 +220,7 @@
       <w:proofErr w:type="spellEnd"/>
       <w:r>
         <w:rPr>
-          <w:rFonts w:ascii="Segoe UI" w:eastAsia="新細明體" w:hAnsi="Segoe UI" w:cs="Segoe UI"/>
+          <w:rFonts w:ascii="Segoe UI" w:eastAsia="PMingLiU" w:hAnsi="Segoe UI" w:cs="Segoe UI"/>
           <w:color w:val="374151"/>
           <w:kern w:val="0"/>
         </w:rPr>
@@ -229,7 +229,7 @@
       <w:proofErr w:type="spellStart"/>
       <w:r>
         <w:rPr>
-          <w:rFonts w:ascii="Segoe UI" w:eastAsia="新細明體" w:hAnsi="Segoe UI" w:cs="Segoe UI"/>
+          <w:rFonts w:ascii="Segoe UI" w:eastAsia="PMingLiU" w:hAnsi="Segoe UI" w:cs="Segoe UI"/>
           <w:color w:val="374151"/>
           <w:kern w:val="0"/>
         </w:rPr>
@@ -238,7 +238,7 @@
       <w:proofErr w:type="spellEnd"/>
       <w:r>
         <w:rPr>
-          <w:rFonts w:ascii="Segoe UI" w:eastAsia="新細明體" w:hAnsi="Segoe UI" w:cs="Segoe UI"/>
+          <w:rFonts w:ascii="Segoe UI" w:eastAsia="PMingLiU" w:hAnsi="Segoe UI" w:cs="Segoe UI"/>
           <w:color w:val="374151"/>
           <w:kern w:val="0"/>
         </w:rPr>
@@ -259,7 +259,7 @@
           <w:right w:val="single" w:sz="2" w:space="0" w:color="D9D9E3"/>
         </w:pBdr>
         <w:rPr>
-          <w:rFonts w:ascii="Segoe UI" w:eastAsia="新細明體" w:hAnsi="Segoe UI" w:cs="Segoe UI"/>
+          <w:rFonts w:ascii="Segoe UI" w:eastAsia="PMingLiU" w:hAnsi="Segoe UI" w:cs="Segoe UI"/>
           <w:color w:val="374151"/>
           <w:kern w:val="0"/>
         </w:rPr>
@@ -267,7 +267,7 @@
       <w:hyperlink r:id="rId6" w:tgtFrame="_new" w:history="1">
         <w:r>
           <w:rPr>
-            <w:rFonts w:ascii="Segoe UI" w:eastAsia="新細明體" w:hAnsi="Segoe UI" w:cs="Segoe UI"/>
+            <w:rFonts w:ascii="Segoe UI" w:eastAsia="PMingLiU" w:hAnsi="Segoe UI" w:cs="Segoe UI"/>
             <w:color w:val="0000FF"/>
             <w:kern w:val="0"/>
             <w:u w:val="single"/>
@@ -278,7 +278,7 @@
       </w:hyperlink>
       <w:r>
         <w:rPr>
-          <w:rFonts w:ascii="Segoe UI" w:eastAsia="新細明體" w:hAnsi="Segoe UI" w:cs="Segoe UI"/>
+          <w:rFonts w:ascii="Segoe UI" w:eastAsia="PMingLiU" w:hAnsi="Segoe UI" w:cs="Segoe UI"/>
           <w:color w:val="0000FF"/>
           <w:kern w:val="0"/>
           <w:u w:val="single"/>
@@ -288,7 +288,7 @@
       </w:r>
       <w:r>
         <w:rPr>
-          <w:rFonts w:ascii="Segoe UI" w:eastAsia="新細明體" w:hAnsi="Segoe UI" w:cs="Segoe UI"/>
+          <w:rFonts w:ascii="Segoe UI" w:eastAsia="PMingLiU" w:hAnsi="Segoe UI" w:cs="Segoe UI"/>
           <w:kern w:val="0"/>
           <w:bdr w:val="single" w:sz="2" w:space="0" w:color="D9D9E3" w:frame="1"/>
         </w:rPr>
@@ -307,7 +307,7 @@
         <w:spacing w:before="100" w:beforeAutospacing="1" w:after="100" w:afterAutospacing="1"/>
         <w:outlineLvl w:val="2"/>
         <w:rPr>
-          <w:rFonts w:ascii="Segoe UI" w:eastAsia="新細明體" w:hAnsi="Segoe UI" w:cs="Segoe UI"/>
+          <w:rFonts w:ascii="Segoe UI" w:eastAsia="PMingLiU" w:hAnsi="Segoe UI" w:cs="Segoe UI"/>
           <w:b/>
           <w:bCs/>
           <w:kern w:val="0"/>
@@ -317,7 +317,7 @@
       </w:pPr>
       <w:r>
         <w:rPr>
-          <w:rFonts w:ascii="Segoe UI" w:eastAsia="新細明體" w:hAnsi="Segoe UI" w:cs="Segoe UI"/>
+          <w:rFonts w:ascii="Segoe UI" w:eastAsia="PMingLiU" w:hAnsi="Segoe UI" w:cs="Segoe UI"/>
           <w:b/>
           <w:bCs/>
           <w:kern w:val="0"/>
@@ -341,14 +341,14 @@
           <w:right w:val="single" w:sz="2" w:space="0" w:color="D9D9E3"/>
         </w:pBdr>
         <w:rPr>
-          <w:rFonts w:ascii="Segoe UI" w:eastAsia="新細明體" w:hAnsi="Segoe UI" w:cs="Segoe UI"/>
-          <w:color w:val="374151"/>
-          <w:kern w:val="0"/>
-        </w:rPr>
-      </w:pPr>
-      <w:r>
-        <w:rPr>
-          <w:rFonts w:ascii="Segoe UI" w:eastAsia="新細明體" w:hAnsi="Segoe UI" w:cs="Segoe UI"/>
+          <w:rFonts w:ascii="Segoe UI" w:eastAsia="PMingLiU" w:hAnsi="Segoe UI" w:cs="Segoe UI"/>
+          <w:color w:val="374151"/>
+          <w:kern w:val="0"/>
+        </w:rPr>
+      </w:pPr>
+      <w:r>
+        <w:rPr>
+          <w:rFonts w:ascii="Segoe UI" w:eastAsia="PMingLiU" w:hAnsi="Segoe UI" w:cs="Segoe UI"/>
           <w:b/>
           <w:color w:val="374151"/>
           <w:kern w:val="0"/>
@@ -370,14 +370,14 @@
           <w:right w:val="single" w:sz="2" w:space="0" w:color="D9D9E3"/>
         </w:pBdr>
         <w:rPr>
-          <w:rFonts w:ascii="Segoe UI" w:eastAsia="新細明體" w:hAnsi="Segoe UI" w:cs="Segoe UI"/>
-          <w:color w:val="374151"/>
-          <w:kern w:val="0"/>
-        </w:rPr>
-      </w:pPr>
-      <w:r>
-        <w:rPr>
-          <w:rFonts w:ascii="Segoe UI" w:eastAsia="新細明體" w:hAnsi="Segoe UI" w:cs="Segoe UI" w:hint="eastAsia"/>
+          <w:rFonts w:ascii="Segoe UI" w:eastAsia="PMingLiU" w:hAnsi="Segoe UI" w:cs="Segoe UI"/>
+          <w:color w:val="374151"/>
+          <w:kern w:val="0"/>
+        </w:rPr>
+      </w:pPr>
+      <w:r>
+        <w:rPr>
+          <w:rFonts w:ascii="Segoe UI" w:eastAsia="PMingLiU" w:hAnsi="Segoe UI" w:cs="Segoe UI" w:hint="eastAsia"/>
           <w:b/>
           <w:color w:val="374151"/>
           <w:kern w:val="0"/>
@@ -386,7 +386,7 @@
       </w:r>
       <w:r>
         <w:rPr>
-          <w:rFonts w:ascii="Segoe UI" w:eastAsia="新細明體" w:hAnsi="Segoe UI" w:cs="Segoe UI"/>
+          <w:rFonts w:ascii="Segoe UI" w:eastAsia="PMingLiU" w:hAnsi="Segoe UI" w:cs="Segoe UI"/>
           <w:b/>
           <w:color w:val="374151"/>
           <w:kern w:val="0"/>
@@ -395,7 +395,7 @@
       </w:r>
       <w:r>
         <w:rPr>
-          <w:rFonts w:ascii="Segoe UI" w:eastAsia="新細明體" w:hAnsi="Segoe UI" w:cs="Segoe UI"/>
+          <w:rFonts w:ascii="Segoe UI" w:eastAsia="PMingLiU" w:hAnsi="Segoe UI" w:cs="Segoe UI"/>
           <w:color w:val="374151"/>
           <w:kern w:val="0"/>
         </w:rPr>
@@ -416,14 +416,14 @@
           <w:right w:val="single" w:sz="2" w:space="0" w:color="D9D9E3"/>
         </w:pBdr>
         <w:rPr>
-          <w:rFonts w:ascii="Segoe UI" w:eastAsia="新細明體" w:hAnsi="Segoe UI" w:cs="Segoe UI" w:hint="eastAsia"/>
-          <w:color w:val="374151"/>
-          <w:kern w:val="0"/>
-        </w:rPr>
-      </w:pPr>
-      <w:r>
-        <w:rPr>
-          <w:rFonts w:ascii="Segoe UI" w:eastAsia="新細明體" w:hAnsi="Segoe UI" w:cs="Segoe UI"/>
+          <w:rFonts w:ascii="Segoe UI" w:eastAsia="PMingLiU" w:hAnsi="Segoe UI" w:cs="Segoe UI"/>
+          <w:color w:val="374151"/>
+          <w:kern w:val="0"/>
+        </w:rPr>
+      </w:pPr>
+      <w:r>
+        <w:rPr>
+          <w:rFonts w:ascii="Segoe UI" w:eastAsia="PMingLiU" w:hAnsi="Segoe UI" w:cs="Segoe UI"/>
           <w:b/>
           <w:color w:val="374151"/>
           <w:kern w:val="0"/>
@@ -432,7 +432,7 @@
       </w:r>
       <w:r>
         <w:rPr>
-          <w:rFonts w:ascii="Segoe UI" w:eastAsia="新細明體" w:hAnsi="Segoe UI" w:cs="Segoe UI"/>
+          <w:rFonts w:ascii="Segoe UI" w:eastAsia="PMingLiU" w:hAnsi="Segoe UI" w:cs="Segoe UI"/>
           <w:color w:val="374151"/>
           <w:kern w:val="0"/>
         </w:rPr>
@@ -453,14 +453,14 @@
           <w:right w:val="single" w:sz="2" w:space="0" w:color="D9D9E3"/>
         </w:pBdr>
         <w:rPr>
-          <w:rFonts w:ascii="Segoe UI" w:eastAsia="新細明體" w:hAnsi="Segoe UI" w:cs="Segoe UI"/>
-          <w:color w:val="374151"/>
-          <w:kern w:val="0"/>
-        </w:rPr>
-      </w:pPr>
-      <w:r>
-        <w:rPr>
-          <w:rFonts w:ascii="Segoe UI" w:eastAsia="新細明體" w:hAnsi="Segoe UI" w:cs="Segoe UI"/>
+          <w:rFonts w:ascii="Segoe UI" w:eastAsia="PMingLiU" w:hAnsi="Segoe UI" w:cs="Segoe UI"/>
+          <w:color w:val="374151"/>
+          <w:kern w:val="0"/>
+        </w:rPr>
+      </w:pPr>
+      <w:r>
+        <w:rPr>
+          <w:rFonts w:ascii="Segoe UI" w:eastAsia="PMingLiU" w:hAnsi="Segoe UI" w:cs="Segoe UI"/>
           <w:b/>
           <w:color w:val="374151"/>
           <w:kern w:val="0"/>
@@ -469,7 +469,7 @@
       </w:r>
       <w:r>
         <w:rPr>
-          <w:rFonts w:ascii="Segoe UI" w:eastAsia="新細明體" w:hAnsi="Segoe UI" w:cs="Segoe UI"/>
+          <w:rFonts w:ascii="Segoe UI" w:eastAsia="PMingLiU" w:hAnsi="Segoe UI" w:cs="Segoe UI"/>
           <w:color w:val="374151"/>
           <w:kern w:val="0"/>
         </w:rPr>
@@ -477,7 +477,7 @@
       </w:r>
       <w:r>
         <w:rPr>
-          <w:rFonts w:ascii="Segoe UI" w:eastAsia="新細明體" w:hAnsi="Segoe UI" w:cs="Segoe UI"/>
+          <w:rFonts w:ascii="Segoe UI" w:eastAsia="PMingLiU" w:hAnsi="Segoe UI" w:cs="Segoe UI"/>
           <w:b/>
           <w:color w:val="374151"/>
           <w:kern w:val="0"/>
@@ -486,7 +486,7 @@
       </w:r>
       <w:r>
         <w:rPr>
-          <w:rFonts w:ascii="Segoe UI" w:eastAsia="新細明體" w:hAnsi="Segoe UI" w:cs="Segoe UI"/>
+          <w:rFonts w:ascii="Segoe UI" w:eastAsia="PMingLiU" w:hAnsi="Segoe UI" w:cs="Segoe UI"/>
           <w:color w:val="374151"/>
           <w:kern w:val="0"/>
         </w:rPr>
@@ -507,14 +507,14 @@
           <w:right w:val="single" w:sz="2" w:space="0" w:color="D9D9E3"/>
         </w:pBdr>
         <w:rPr>
-          <w:rFonts w:ascii="Segoe UI" w:eastAsia="新細明體" w:hAnsi="Segoe UI" w:cs="Segoe UI"/>
-          <w:color w:val="374151"/>
-          <w:kern w:val="0"/>
-        </w:rPr>
-      </w:pPr>
-      <w:r>
-        <w:rPr>
-          <w:rFonts w:ascii="Segoe UI" w:eastAsia="新細明體" w:hAnsi="Segoe UI" w:cs="Segoe UI"/>
+          <w:rFonts w:ascii="Segoe UI" w:eastAsia="PMingLiU" w:hAnsi="Segoe UI" w:cs="Segoe UI"/>
+          <w:color w:val="374151"/>
+          <w:kern w:val="0"/>
+        </w:rPr>
+      </w:pPr>
+      <w:r>
+        <w:rPr>
+          <w:rFonts w:ascii="Segoe UI" w:eastAsia="PMingLiU" w:hAnsi="Segoe UI" w:cs="Segoe UI"/>
           <w:b/>
           <w:color w:val="374151"/>
           <w:kern w:val="0"/>
@@ -523,7 +523,7 @@
       </w:r>
       <w:r>
         <w:rPr>
-          <w:rFonts w:ascii="Segoe UI" w:eastAsia="新細明體" w:hAnsi="Segoe UI" w:cs="Segoe UI"/>
+          <w:rFonts w:ascii="Segoe UI" w:eastAsia="PMingLiU" w:hAnsi="Segoe UI" w:cs="Segoe UI"/>
           <w:color w:val="374151"/>
           <w:kern w:val="0"/>
         </w:rPr>
@@ -531,7 +531,7 @@
       </w:r>
       <w:r>
         <w:rPr>
-          <w:rFonts w:ascii="Segoe UI" w:eastAsia="新細明體" w:hAnsi="Segoe UI" w:cs="Segoe UI"/>
+          <w:rFonts w:ascii="Segoe UI" w:eastAsia="PMingLiU" w:hAnsi="Segoe UI" w:cs="Segoe UI"/>
           <w:color w:val="374151"/>
           <w:kern w:val="0"/>
         </w:rPr>
@@ -539,7 +539,7 @@
       </w:r>
       <w:r>
         <w:rPr>
-          <w:rFonts w:ascii="Segoe UI" w:eastAsia="新細明體" w:hAnsi="Segoe UI" w:cs="Segoe UI"/>
+          <w:rFonts w:ascii="Segoe UI" w:eastAsia="PMingLiU" w:hAnsi="Segoe UI" w:cs="Segoe UI"/>
           <w:color w:val="374151"/>
           <w:kern w:val="0"/>
         </w:rPr>
@@ -560,7 +560,7 @@
           <w:right w:val="single" w:sz="2" w:space="0" w:color="D9D9E3"/>
         </w:pBdr>
         <w:rPr>
-          <w:rFonts w:ascii="Segoe UI" w:eastAsia="新細明體" w:hAnsi="Segoe UI" w:cs="Segoe UI"/>
+          <w:rFonts w:ascii="Segoe UI" w:eastAsia="PMingLiU" w:hAnsi="Segoe UI" w:cs="Segoe UI"/>
           <w:color w:val="374151"/>
           <w:kern w:val="0"/>
         </w:rPr>
@@ -568,7 +568,7 @@
       <w:proofErr w:type="spellStart"/>
       <w:r>
         <w:rPr>
-          <w:rFonts w:ascii="Segoe UI" w:eastAsia="新細明體" w:hAnsi="Segoe UI" w:cs="Segoe UI"/>
+          <w:rFonts w:ascii="Segoe UI" w:eastAsia="PMingLiU" w:hAnsi="Segoe UI" w:cs="Segoe UI"/>
           <w:b/>
           <w:color w:val="374151"/>
           <w:kern w:val="0"/>
@@ -578,7 +578,7 @@
       <w:proofErr w:type="spellEnd"/>
       <w:r>
         <w:rPr>
-          <w:rFonts w:ascii="Segoe UI" w:eastAsia="新細明體" w:hAnsi="Segoe UI" w:cs="Segoe UI"/>
+          <w:rFonts w:ascii="Segoe UI" w:eastAsia="PMingLiU" w:hAnsi="Segoe UI" w:cs="Segoe UI"/>
           <w:color w:val="374151"/>
           <w:kern w:val="0"/>
         </w:rPr>
@@ -586,7 +586,7 @@
       </w:r>
       <w:r>
         <w:rPr>
-          <w:rFonts w:ascii="Segoe UI" w:eastAsia="新細明體" w:hAnsi="Segoe UI" w:cs="Segoe UI"/>
+          <w:rFonts w:ascii="Segoe UI" w:eastAsia="PMingLiU" w:hAnsi="Segoe UI" w:cs="Segoe UI"/>
           <w:color w:val="374151"/>
           <w:kern w:val="0"/>
         </w:rPr>
@@ -594,7 +594,7 @@
       </w:r>
       <w:r>
         <w:rPr>
-          <w:rFonts w:ascii="Segoe UI" w:eastAsia="新細明體" w:hAnsi="Segoe UI" w:cs="Segoe UI"/>
+          <w:rFonts w:ascii="Segoe UI" w:eastAsia="PMingLiU" w:hAnsi="Segoe UI" w:cs="Segoe UI"/>
           <w:color w:val="374151"/>
           <w:kern w:val="0"/>
         </w:rPr>
@@ -615,14 +615,14 @@
           <w:right w:val="single" w:sz="2" w:space="0" w:color="D9D9E3"/>
         </w:pBdr>
         <w:rPr>
-          <w:rFonts w:ascii="Segoe UI" w:eastAsia="新細明體" w:hAnsi="Segoe UI" w:cs="Segoe UI"/>
-          <w:color w:val="374151"/>
-          <w:kern w:val="0"/>
-        </w:rPr>
-      </w:pPr>
-      <w:r>
-        <w:rPr>
-          <w:rFonts w:ascii="Segoe UI" w:eastAsia="新細明體" w:hAnsi="Segoe UI" w:cs="Segoe UI"/>
+          <w:rFonts w:ascii="Segoe UI" w:eastAsia="PMingLiU" w:hAnsi="Segoe UI" w:cs="Segoe UI"/>
+          <w:color w:val="374151"/>
+          <w:kern w:val="0"/>
+        </w:rPr>
+      </w:pPr>
+      <w:r>
+        <w:rPr>
+          <w:rFonts w:ascii="Segoe UI" w:eastAsia="PMingLiU" w:hAnsi="Segoe UI" w:cs="Segoe UI"/>
           <w:b/>
           <w:bCs/>
           <w:color w:val="374151"/>
@@ -633,7 +633,7 @@
       </w:r>
       <w:r>
         <w:rPr>
-          <w:rFonts w:ascii="Segoe UI" w:eastAsia="新細明體" w:hAnsi="Segoe UI" w:cs="Segoe UI"/>
+          <w:rFonts w:ascii="Segoe UI" w:eastAsia="PMingLiU" w:hAnsi="Segoe UI" w:cs="Segoe UI"/>
           <w:color w:val="374151"/>
           <w:kern w:val="0"/>
         </w:rPr>
@@ -642,21 +642,21 @@
     </w:p>
     <w:p>
       <w:pPr>
-        <w:pStyle w:val="a8"/>
+        <w:pStyle w:val="ListParagraph"/>
         <w:numPr>
           <w:ilvl w:val="1"/>
           <w:numId w:val="3"/>
         </w:numPr>
         <w:ind w:leftChars="0"/>
         <w:rPr>
-          <w:rFonts w:ascii="Segoe UI" w:eastAsia="新細明體" w:hAnsi="Segoe UI" w:cs="Segoe UI"/>
-          <w:color w:val="374151"/>
-          <w:kern w:val="0"/>
-        </w:rPr>
-      </w:pPr>
-      <w:r>
-        <w:rPr>
-          <w:rFonts w:ascii="Segoe UI" w:eastAsia="新細明體" w:hAnsi="Segoe UI" w:cs="Segoe UI"/>
+          <w:rFonts w:ascii="Segoe UI" w:eastAsia="PMingLiU" w:hAnsi="Segoe UI" w:cs="Segoe UI"/>
+          <w:color w:val="374151"/>
+          <w:kern w:val="0"/>
+        </w:rPr>
+      </w:pPr>
+      <w:r>
+        <w:rPr>
+          <w:rFonts w:ascii="Segoe UI" w:eastAsia="PMingLiU" w:hAnsi="Segoe UI" w:cs="Segoe UI"/>
           <w:b/>
           <w:color w:val="374151"/>
           <w:kern w:val="0"/>
@@ -665,7 +665,7 @@
       </w:r>
       <w:r>
         <w:rPr>
-          <w:rFonts w:ascii="Segoe UI" w:eastAsia="新細明體" w:hAnsi="Segoe UI" w:cs="Segoe UI"/>
+          <w:rFonts w:ascii="Segoe UI" w:eastAsia="PMingLiU" w:hAnsi="Segoe UI" w:cs="Segoe UI"/>
           <w:color w:val="374151"/>
           <w:kern w:val="0"/>
         </w:rPr>
@@ -686,14 +686,14 @@
           <w:right w:val="single" w:sz="2" w:space="0" w:color="D9D9E3"/>
         </w:pBdr>
         <w:rPr>
-          <w:rFonts w:ascii="Segoe UI" w:eastAsia="新細明體" w:hAnsi="Segoe UI" w:cs="Segoe UI"/>
-          <w:color w:val="374151"/>
-          <w:kern w:val="0"/>
-        </w:rPr>
-      </w:pPr>
-      <w:r>
-        <w:rPr>
-          <w:rFonts w:ascii="Segoe UI" w:eastAsia="新細明體" w:hAnsi="Segoe UI" w:cs="Segoe UI"/>
+          <w:rFonts w:ascii="Segoe UI" w:eastAsia="PMingLiU" w:hAnsi="Segoe UI" w:cs="Segoe UI"/>
+          <w:color w:val="374151"/>
+          <w:kern w:val="0"/>
+        </w:rPr>
+      </w:pPr>
+      <w:r>
+        <w:rPr>
+          <w:rFonts w:ascii="Segoe UI" w:eastAsia="PMingLiU" w:hAnsi="Segoe UI" w:cs="Segoe UI"/>
           <w:b/>
           <w:bCs/>
           <w:color w:val="374151"/>
@@ -704,16 +704,24 @@
       </w:r>
       <w:r>
         <w:rPr>
-          <w:rFonts w:ascii="Segoe UI" w:eastAsia="新細明體" w:hAnsi="Segoe UI" w:cs="Segoe UI"/>
-          <w:color w:val="374151"/>
-          <w:kern w:val="0"/>
-        </w:rPr>
-        <w:t xml:space="preserve">: Functions used: </w:t>
+          <w:rFonts w:ascii="Segoe UI" w:eastAsia="PMingLiU" w:hAnsi="Segoe UI" w:cs="Segoe UI"/>
+          <w:color w:val="374151"/>
+          <w:kern w:val="0"/>
+        </w:rPr>
+        <w:t xml:space="preserve"> v5.7.1:</w:t>
+      </w:r>
+      <w:r>
+        <w:rPr>
+          <w:rFonts w:ascii="Segoe UI" w:eastAsia="PMingLiU" w:hAnsi="Segoe UI" w:cs="Segoe UI"/>
+          <w:color w:val="374151"/>
+          <w:kern w:val="0"/>
+        </w:rPr>
+        <w:t xml:space="preserve"> Functions used: </w:t>
       </w:r>
       <w:proofErr w:type="spellStart"/>
       <w:r>
         <w:rPr>
-          <w:rFonts w:ascii="Segoe UI" w:eastAsia="細明體" w:hAnsi="Segoe UI" w:cs="Segoe UI"/>
+          <w:rFonts w:ascii="Segoe UI" w:eastAsia="MingLiU" w:hAnsi="Segoe UI" w:cs="Segoe UI"/>
           <w:b/>
           <w:bCs/>
           <w:color w:val="374151"/>
@@ -725,7 +733,7 @@
       <w:proofErr w:type="spellEnd"/>
       <w:r>
         <w:rPr>
-          <w:rFonts w:ascii="Segoe UI" w:eastAsia="新細明體" w:hAnsi="Segoe UI" w:cs="Segoe UI"/>
+          <w:rFonts w:ascii="Segoe UI" w:eastAsia="PMingLiU" w:hAnsi="Segoe UI" w:cs="Segoe UI"/>
           <w:color w:val="374151"/>
           <w:kern w:val="0"/>
         </w:rPr>
@@ -733,7 +741,7 @@
       </w:r>
       <w:r>
         <w:rPr>
-          <w:rFonts w:ascii="Segoe UI" w:eastAsia="細明體" w:hAnsi="Segoe UI" w:cs="Segoe UI"/>
+          <w:rFonts w:ascii="Segoe UI" w:eastAsia="MingLiU" w:hAnsi="Segoe UI" w:cs="Segoe UI"/>
           <w:b/>
           <w:bCs/>
           <w:color w:val="374151"/>
@@ -757,7 +765,7 @@
           <w:right w:val="single" w:sz="2" w:space="0" w:color="D9D9E3"/>
         </w:pBdr>
         <w:rPr>
-          <w:rFonts w:ascii="Segoe UI" w:eastAsia="新細明體" w:hAnsi="Segoe UI" w:cs="Segoe UI"/>
+          <w:rFonts w:ascii="Segoe UI" w:eastAsia="PMingLiU" w:hAnsi="Segoe UI" w:cs="Segoe UI"/>
           <w:color w:val="374151"/>
           <w:kern w:val="0"/>
         </w:rPr>
@@ -765,7 +773,7 @@
       <w:proofErr w:type="spellStart"/>
       <w:r>
         <w:rPr>
-          <w:rFonts w:ascii="Segoe UI" w:eastAsia="新細明體" w:hAnsi="Segoe UI" w:cs="Segoe UI"/>
+          <w:rFonts w:ascii="Segoe UI" w:eastAsia="PMingLiU" w:hAnsi="Segoe UI" w:cs="Segoe UI"/>
           <w:b/>
           <w:bCs/>
           <w:color w:val="374151"/>
@@ -777,17 +785,32 @@
       <w:proofErr w:type="spellEnd"/>
       <w:r>
         <w:rPr>
-          <w:rFonts w:ascii="Segoe UI" w:eastAsia="新細明體" w:hAnsi="Segoe UI" w:cs="Segoe UI"/>
-          <w:color w:val="374151"/>
-          <w:kern w:val="0"/>
-        </w:rPr>
-        <w:t xml:space="preserve">: Functions used: </w:t>
+          <w:rFonts w:ascii="Segoe UI" w:eastAsia="PMingLiU" w:hAnsi="Segoe UI" w:cs="Segoe UI"/>
+          <w:color w:val="374151"/>
+          <w:kern w:val="0"/>
+        </w:rPr>
+        <w:t xml:space="preserve"> </w:t>
+      </w:r>
+      <w:r>
+        <w:rPr>
+          <w:rFonts w:ascii="Segoe UI" w:eastAsia="PMingLiU" w:hAnsi="Segoe UI" w:cs="Segoe UI"/>
+          <w:color w:val="374151"/>
+          <w:kern w:val="0"/>
+        </w:rPr>
+        <w:t xml:space="preserve">v2.1.9: </w:t>
+      </w:r>
+      <w:r>
+        <w:rPr>
+          <w:rFonts w:ascii="Segoe UI" w:eastAsia="PMingLiU" w:hAnsi="Segoe UI" w:cs="Segoe UI"/>
+          <w:color w:val="374151"/>
+          <w:kern w:val="0"/>
+        </w:rPr>
+        <w:t xml:space="preserve">Functions used: </w:t>
       </w:r>
       <w:proofErr w:type="spellStart"/>
-      <w:proofErr w:type="gramStart"/>
-      <w:r>
-        <w:rPr>
-          <w:rFonts w:ascii="Segoe UI" w:eastAsia="細明體" w:hAnsi="Segoe UI" w:cs="Segoe UI"/>
+      <w:r>
+        <w:rPr>
+          <w:rFonts w:ascii="Segoe UI" w:eastAsia="MingLiU" w:hAnsi="Segoe UI" w:cs="Segoe UI"/>
           <w:b/>
           <w:bCs/>
           <w:color w:val="374151"/>
@@ -797,10 +820,9 @@
         <w:t>plot.bammdata</w:t>
       </w:r>
       <w:proofErr w:type="spellEnd"/>
-      <w:proofErr w:type="gramEnd"/>
-      <w:r>
-        <w:rPr>
-          <w:rFonts w:ascii="Segoe UI" w:eastAsia="新細明體" w:hAnsi="Segoe UI" w:cs="Segoe UI"/>
+      <w:r>
+        <w:rPr>
+          <w:rFonts w:ascii="Segoe UI" w:eastAsia="PMingLiU" w:hAnsi="Segoe UI" w:cs="Segoe UI"/>
           <w:color w:val="374151"/>
           <w:kern w:val="0"/>
         </w:rPr>
@@ -809,7 +831,7 @@
       <w:proofErr w:type="spellStart"/>
       <w:r>
         <w:rPr>
-          <w:rFonts w:ascii="Segoe UI" w:eastAsia="細明體" w:hAnsi="Segoe UI" w:cs="Segoe UI"/>
+          <w:rFonts w:ascii="Segoe UI" w:eastAsia="MingLiU" w:hAnsi="Segoe UI" w:cs="Segoe UI"/>
           <w:b/>
           <w:bCs/>
           <w:color w:val="374151"/>
@@ -821,7 +843,7 @@
       <w:proofErr w:type="spellEnd"/>
       <w:r>
         <w:rPr>
-          <w:rFonts w:ascii="Segoe UI" w:eastAsia="新細明體" w:hAnsi="Segoe UI" w:cs="Segoe UI"/>
+          <w:rFonts w:ascii="Segoe UI" w:eastAsia="PMingLiU" w:hAnsi="Segoe UI" w:cs="Segoe UI"/>
           <w:color w:val="374151"/>
           <w:kern w:val="0"/>
         </w:rPr>
@@ -830,7 +852,7 @@
       <w:proofErr w:type="spellStart"/>
       <w:r>
         <w:rPr>
-          <w:rFonts w:ascii="Segoe UI" w:eastAsia="細明體" w:hAnsi="Segoe UI" w:cs="Segoe UI"/>
+          <w:rFonts w:ascii="Segoe UI" w:eastAsia="MingLiU" w:hAnsi="Segoe UI" w:cs="Segoe UI"/>
           <w:b/>
           <w:bCs/>
           <w:color w:val="374151"/>
@@ -842,7 +864,7 @@
       <w:proofErr w:type="spellEnd"/>
       <w:r>
         <w:rPr>
-          <w:rFonts w:ascii="Segoe UI" w:eastAsia="新細明體" w:hAnsi="Segoe UI" w:cs="Segoe UI"/>
+          <w:rFonts w:ascii="Segoe UI" w:eastAsia="PMingLiU" w:hAnsi="Segoe UI" w:cs="Segoe UI"/>
           <w:color w:val="374151"/>
           <w:kern w:val="0"/>
         </w:rPr>
@@ -851,7 +873,7 @@
       <w:proofErr w:type="spellStart"/>
       <w:r>
         <w:rPr>
-          <w:rFonts w:ascii="Segoe UI" w:eastAsia="細明體" w:hAnsi="Segoe UI" w:cs="Segoe UI"/>
+          <w:rFonts w:ascii="Segoe UI" w:eastAsia="MingLiU" w:hAnsi="Segoe UI" w:cs="Segoe UI"/>
           <w:b/>
           <w:bCs/>
           <w:color w:val="374151"/>
@@ -863,7 +885,7 @@
       <w:proofErr w:type="spellEnd"/>
       <w:r>
         <w:rPr>
-          <w:rFonts w:ascii="Segoe UI" w:eastAsia="新細明體" w:hAnsi="Segoe UI" w:cs="Segoe UI"/>
+          <w:rFonts w:ascii="Segoe UI" w:eastAsia="PMingLiU" w:hAnsi="Segoe UI" w:cs="Segoe UI"/>
           <w:color w:val="374151"/>
           <w:kern w:val="0"/>
         </w:rPr>
@@ -872,7 +894,7 @@
       <w:proofErr w:type="spellStart"/>
       <w:r>
         <w:rPr>
-          <w:rFonts w:ascii="Segoe UI" w:eastAsia="細明體" w:hAnsi="Segoe UI" w:cs="Segoe UI"/>
+          <w:rFonts w:ascii="Segoe UI" w:eastAsia="MingLiU" w:hAnsi="Segoe UI" w:cs="Segoe UI"/>
           <w:b/>
           <w:bCs/>
           <w:color w:val="374151"/>
@@ -897,7 +919,7 @@
           <w:right w:val="single" w:sz="2" w:space="0" w:color="D9D9E3"/>
         </w:pBdr>
         <w:rPr>
-          <w:rFonts w:ascii="Segoe UI" w:eastAsia="新細明體" w:hAnsi="Segoe UI" w:cs="Segoe UI"/>
+          <w:rFonts w:ascii="Segoe UI" w:eastAsia="PMingLiU" w:hAnsi="Segoe UI" w:cs="Segoe UI"/>
           <w:color w:val="374151"/>
           <w:kern w:val="0"/>
         </w:rPr>
@@ -905,7 +927,7 @@
       <w:proofErr w:type="spellStart"/>
       <w:r>
         <w:rPr>
-          <w:rFonts w:ascii="Segoe UI" w:eastAsia="新細明體" w:hAnsi="Segoe UI" w:cs="Segoe UI"/>
+          <w:rFonts w:ascii="Segoe UI" w:eastAsia="PMingLiU" w:hAnsi="Segoe UI" w:cs="Segoe UI"/>
           <w:b/>
           <w:bCs/>
           <w:color w:val="374151"/>
@@ -917,17 +939,32 @@
       <w:proofErr w:type="spellEnd"/>
       <w:r>
         <w:rPr>
-          <w:rFonts w:ascii="Segoe UI" w:eastAsia="新細明體" w:hAnsi="Segoe UI" w:cs="Segoe UI"/>
-          <w:color w:val="374151"/>
-          <w:kern w:val="0"/>
-        </w:rPr>
-        <w:t xml:space="preserve">: Functions used: </w:t>
+          <w:rFonts w:ascii="Segoe UI" w:eastAsia="PMingLiU" w:hAnsi="Segoe UI" w:cs="Segoe UI"/>
+          <w:color w:val="374151"/>
+          <w:kern w:val="0"/>
+        </w:rPr>
+        <w:t xml:space="preserve"> </w:t>
+      </w:r>
+      <w:r>
+        <w:rPr>
+          <w:rFonts w:ascii="Segoe UI" w:eastAsia="PMingLiU" w:hAnsi="Segoe UI" w:cs="Segoe UI"/>
+          <w:color w:val="374151"/>
+          <w:kern w:val="0"/>
+        </w:rPr>
+        <w:t xml:space="preserve">v1.5.1: </w:t>
+      </w:r>
+      <w:r>
+        <w:rPr>
+          <w:rFonts w:ascii="Segoe UI" w:eastAsia="PMingLiU" w:hAnsi="Segoe UI" w:cs="Segoe UI"/>
+          <w:color w:val="374151"/>
+          <w:kern w:val="0"/>
+        </w:rPr>
+        <w:t xml:space="preserve">Functions used: </w:t>
       </w:r>
       <w:proofErr w:type="spellStart"/>
-      <w:proofErr w:type="gramStart"/>
-      <w:r>
-        <w:rPr>
-          <w:rFonts w:ascii="Segoe UI" w:eastAsia="細明體" w:hAnsi="Segoe UI" w:cs="Segoe UI"/>
+      <w:r>
+        <w:rPr>
+          <w:rFonts w:ascii="Segoe UI" w:eastAsia="MingLiU" w:hAnsi="Segoe UI" w:cs="Segoe UI"/>
           <w:b/>
           <w:bCs/>
           <w:color w:val="374151"/>
@@ -937,10 +974,9 @@
         <w:t>make.simmap</w:t>
       </w:r>
       <w:proofErr w:type="spellEnd"/>
-      <w:proofErr w:type="gramEnd"/>
-      <w:r>
-        <w:rPr>
-          <w:rFonts w:ascii="Segoe UI" w:eastAsia="新細明體" w:hAnsi="Segoe UI" w:cs="Segoe UI"/>
+      <w:r>
+        <w:rPr>
+          <w:rFonts w:ascii="Segoe UI" w:eastAsia="PMingLiU" w:hAnsi="Segoe UI" w:cs="Segoe UI"/>
           <w:color w:val="374151"/>
           <w:kern w:val="0"/>
         </w:rPr>
@@ -949,7 +985,7 @@
       <w:proofErr w:type="spellStart"/>
       <w:r>
         <w:rPr>
-          <w:rFonts w:ascii="Segoe UI" w:eastAsia="細明體" w:hAnsi="Segoe UI" w:cs="Segoe UI"/>
+          <w:rFonts w:ascii="Segoe UI" w:eastAsia="MingLiU" w:hAnsi="Segoe UI" w:cs="Segoe UI"/>
           <w:b/>
           <w:bCs/>
           <w:color w:val="374151"/>
@@ -961,7 +997,7 @@
       <w:proofErr w:type="spellEnd"/>
       <w:r>
         <w:rPr>
-          <w:rFonts w:ascii="Segoe UI" w:eastAsia="新細明體" w:hAnsi="Segoe UI" w:cs="Segoe UI"/>
+          <w:rFonts w:ascii="Segoe UI" w:eastAsia="PMingLiU" w:hAnsi="Segoe UI" w:cs="Segoe UI"/>
           <w:color w:val="374151"/>
           <w:kern w:val="0"/>
         </w:rPr>
@@ -970,7 +1006,7 @@
       <w:proofErr w:type="spellStart"/>
       <w:r>
         <w:rPr>
-          <w:rFonts w:ascii="Segoe UI" w:eastAsia="細明體" w:hAnsi="Segoe UI" w:cs="Segoe UI"/>
+          <w:rFonts w:ascii="Segoe UI" w:eastAsia="MingLiU" w:hAnsi="Segoe UI" w:cs="Segoe UI"/>
           <w:b/>
           <w:bCs/>
           <w:color w:val="374151"/>
@@ -995,7 +1031,7 @@
           <w:right w:val="single" w:sz="2" w:space="0" w:color="D9D9E3"/>
         </w:pBdr>
         <w:rPr>
-          <w:rFonts w:ascii="Segoe UI" w:eastAsia="新細明體" w:hAnsi="Segoe UI" w:cs="Segoe UI"/>
+          <w:rFonts w:ascii="Segoe UI" w:eastAsia="PMingLiU" w:hAnsi="Segoe UI" w:cs="Segoe UI"/>
           <w:color w:val="374151"/>
           <w:kern w:val="0"/>
         </w:rPr>
@@ -1003,7 +1039,7 @@
       <w:proofErr w:type="spellStart"/>
       <w:r>
         <w:rPr>
-          <w:rFonts w:ascii="Segoe UI" w:eastAsia="新細明體" w:hAnsi="Segoe UI" w:cs="Segoe UI"/>
+          <w:rFonts w:ascii="Segoe UI" w:eastAsia="PMingLiU" w:hAnsi="Segoe UI" w:cs="Segoe UI"/>
           <w:b/>
           <w:bCs/>
           <w:color w:val="374151"/>
@@ -1015,16 +1051,32 @@
       <w:proofErr w:type="spellEnd"/>
       <w:r>
         <w:rPr>
-          <w:rFonts w:ascii="Segoe UI" w:eastAsia="新細明體" w:hAnsi="Segoe UI" w:cs="Segoe UI"/>
-          <w:color w:val="374151"/>
-          <w:kern w:val="0"/>
-        </w:rPr>
-        <w:t xml:space="preserve">: Functions used: </w:t>
+          <w:rFonts w:ascii="Segoe UI" w:eastAsia="PMingLiU" w:hAnsi="Segoe UI" w:cs="Segoe UI"/>
+          <w:color w:val="374151"/>
+          <w:kern w:val="0"/>
+        </w:rPr>
+        <w:t xml:space="preserve"> </w:t>
+      </w:r>
+      <w:r>
+        <w:rPr>
+          <w:rFonts w:ascii="Segoe UI" w:eastAsia="PMingLiU" w:hAnsi="Segoe UI" w:cs="Segoe UI"/>
+          <w:color w:val="374151"/>
+          <w:kern w:val="0"/>
+        </w:rPr>
+        <w:t xml:space="preserve">v2.0.9: </w:t>
+      </w:r>
+      <w:r>
+        <w:rPr>
+          <w:rFonts w:ascii="Segoe UI" w:eastAsia="PMingLiU" w:hAnsi="Segoe UI" w:cs="Segoe UI"/>
+          <w:color w:val="374151"/>
+          <w:kern w:val="0"/>
+        </w:rPr>
+        <w:t xml:space="preserve">Functions used: </w:t>
       </w:r>
       <w:proofErr w:type="spellStart"/>
       <w:r>
         <w:rPr>
-          <w:rFonts w:ascii="Segoe UI" w:eastAsia="細明體" w:hAnsi="Segoe UI" w:cs="Segoe UI"/>
+          <w:rFonts w:ascii="Segoe UI" w:eastAsia="MingLiU" w:hAnsi="Segoe UI" w:cs="Segoe UI"/>
           <w:b/>
           <w:bCs/>
           <w:color w:val="374151"/>
@@ -1036,7 +1088,7 @@
       <w:proofErr w:type="spellEnd"/>
       <w:r>
         <w:rPr>
-          <w:rFonts w:ascii="Segoe UI" w:eastAsia="新細明體" w:hAnsi="Segoe UI" w:cs="Segoe UI"/>
+          <w:rFonts w:ascii="Segoe UI" w:eastAsia="PMingLiU" w:hAnsi="Segoe UI" w:cs="Segoe UI"/>
           <w:color w:val="374151"/>
           <w:kern w:val="0"/>
         </w:rPr>
@@ -1045,7 +1097,7 @@
       <w:proofErr w:type="spellStart"/>
       <w:r>
         <w:rPr>
-          <w:rFonts w:ascii="Segoe UI" w:eastAsia="細明體" w:hAnsi="Segoe UI" w:cs="Segoe UI"/>
+          <w:rFonts w:ascii="Segoe UI" w:eastAsia="MingLiU" w:hAnsi="Segoe UI" w:cs="Segoe UI"/>
           <w:b/>
           <w:bCs/>
           <w:color w:val="374151"/>
@@ -1057,7 +1109,7 @@
       <w:proofErr w:type="spellEnd"/>
       <w:r>
         <w:rPr>
-          <w:rFonts w:ascii="Segoe UI" w:eastAsia="新細明體" w:hAnsi="Segoe UI" w:cs="Segoe UI"/>
+          <w:rFonts w:ascii="Segoe UI" w:eastAsia="PMingLiU" w:hAnsi="Segoe UI" w:cs="Segoe UI"/>
           <w:color w:val="374151"/>
           <w:kern w:val="0"/>
         </w:rPr>
@@ -1066,7 +1118,7 @@
       <w:proofErr w:type="spellStart"/>
       <w:r>
         <w:rPr>
-          <w:rFonts w:ascii="Segoe UI" w:eastAsia="細明體" w:hAnsi="Segoe UI" w:cs="Segoe UI"/>
+          <w:rFonts w:ascii="Segoe UI" w:eastAsia="MingLiU" w:hAnsi="Segoe UI" w:cs="Segoe UI"/>
           <w:b/>
           <w:bCs/>
           <w:color w:val="374151"/>
@@ -1091,7 +1143,7 @@
           <w:right w:val="single" w:sz="2" w:space="0" w:color="D9D9E3"/>
         </w:pBdr>
         <w:rPr>
-          <w:rFonts w:ascii="Segoe UI" w:eastAsia="新細明體" w:hAnsi="Segoe UI" w:cs="Segoe UI"/>
+          <w:rFonts w:ascii="Segoe UI" w:eastAsia="PMingLiU" w:hAnsi="Segoe UI" w:cs="Segoe UI"/>
           <w:color w:val="374151"/>
           <w:kern w:val="0"/>
         </w:rPr>
@@ -1099,28 +1151,47 @@
       <w:proofErr w:type="spellStart"/>
       <w:r>
         <w:rPr>
-          <w:rFonts w:ascii="Segoe UI" w:eastAsia="新細明體" w:hAnsi="Segoe UI" w:cs="Segoe UI"/>
-          <w:b/>
-          <w:bCs/>
-          <w:color w:val="374151"/>
-          <w:kern w:val="0"/>
-          <w:bdr w:val="single" w:sz="2" w:space="0" w:color="D9D9E3" w:frame="1"/>
-        </w:rPr>
-        <w:t>PhylogeneticEN</w:t>
+          <w:rFonts w:ascii="Segoe UI" w:eastAsia="PMingLiU" w:hAnsi="Segoe UI" w:cs="Segoe UI"/>
+          <w:b/>
+          <w:bCs/>
+          <w:color w:val="374151"/>
+          <w:kern w:val="0"/>
+          <w:bdr w:val="single" w:sz="2" w:space="0" w:color="D9D9E3" w:frame="1"/>
+        </w:rPr>
+        <w:t>PhylogeneticE</w:t>
+      </w:r>
+      <w:r>
+        <w:rPr>
+          <w:rFonts w:ascii="Segoe UI" w:eastAsia="PMingLiU" w:hAnsi="Segoe UI" w:cs="Segoe UI"/>
+          <w:b/>
+          <w:bCs/>
+          <w:color w:val="374151"/>
+          <w:kern w:val="0"/>
+          <w:bdr w:val="single" w:sz="2" w:space="0" w:color="D9D9E3" w:frame="1"/>
+        </w:rPr>
+        <w:t>M</w:t>
       </w:r>
       <w:proofErr w:type="spellEnd"/>
       <w:r>
         <w:rPr>
-          <w:rFonts w:ascii="Segoe UI" w:eastAsia="新細明體" w:hAnsi="Segoe UI" w:cs="Segoe UI"/>
-          <w:color w:val="374151"/>
-          <w:kern w:val="0"/>
-        </w:rPr>
-        <w:t xml:space="preserve">: Function used: </w:t>
+          <w:rFonts w:ascii="Segoe UI" w:eastAsia="PMingLiU" w:hAnsi="Segoe UI" w:cs="Segoe UI"/>
+          <w:color w:val="374151"/>
+          <w:kern w:val="0"/>
+        </w:rPr>
+        <w:t xml:space="preserve"> v1.6.0:</w:t>
+      </w:r>
+      <w:r>
+        <w:rPr>
+          <w:rFonts w:ascii="Segoe UI" w:eastAsia="PMingLiU" w:hAnsi="Segoe UI" w:cs="Segoe UI"/>
+          <w:color w:val="374151"/>
+          <w:kern w:val="0"/>
+        </w:rPr>
+        <w:t xml:space="preserve"> Function used: </w:t>
       </w:r>
       <w:proofErr w:type="spellStart"/>
       <w:r>
         <w:rPr>
-          <w:rFonts w:ascii="Segoe UI" w:eastAsia="細明體" w:hAnsi="Segoe UI" w:cs="Segoe UI"/>
+          <w:rFonts w:ascii="Segoe UI" w:eastAsia="MingLiU" w:hAnsi="Segoe UI" w:cs="Segoe UI"/>
           <w:b/>
           <w:bCs/>
           <w:color w:val="374151"/>
@@ -1145,7 +1216,7 @@
           <w:right w:val="single" w:sz="2" w:space="0" w:color="D9D9E3"/>
         </w:pBdr>
         <w:rPr>
-          <w:rFonts w:ascii="Segoe UI" w:eastAsia="新細明體" w:hAnsi="Segoe UI" w:cs="Segoe UI"/>
+          <w:rFonts w:ascii="Segoe UI" w:eastAsia="PMingLiU" w:hAnsi="Segoe UI" w:cs="Segoe UI"/>
           <w:color w:val="374151"/>
           <w:kern w:val="0"/>
         </w:rPr>
@@ -1153,7 +1224,7 @@
       <w:proofErr w:type="spellStart"/>
       <w:r>
         <w:rPr>
-          <w:rFonts w:ascii="Segoe UI" w:eastAsia="新細明體" w:hAnsi="Segoe UI" w:cs="Segoe UI"/>
+          <w:rFonts w:ascii="Segoe UI" w:eastAsia="PMingLiU" w:hAnsi="Segoe UI" w:cs="Segoe UI"/>
           <w:b/>
           <w:bCs/>
           <w:color w:val="374151"/>
@@ -1165,11 +1236,27 @@
       <w:proofErr w:type="spellEnd"/>
       <w:r>
         <w:rPr>
-          <w:rFonts w:ascii="Segoe UI" w:eastAsia="新細明體" w:hAnsi="Segoe UI" w:cs="Segoe UI"/>
-          <w:color w:val="374151"/>
-          <w:kern w:val="0"/>
-        </w:rPr>
-        <w:t>: Used for statistical modeling.</w:t>
+          <w:rFonts w:ascii="Segoe UI" w:eastAsia="PMingLiU" w:hAnsi="Segoe UI" w:cs="Segoe UI"/>
+          <w:color w:val="374151"/>
+          <w:kern w:val="0"/>
+        </w:rPr>
+        <w:t xml:space="preserve"> </w:t>
+      </w:r>
+      <w:r>
+        <w:rPr>
+          <w:rFonts w:ascii="Segoe UI" w:eastAsia="PMingLiU" w:hAnsi="Segoe UI" w:cs="Segoe UI"/>
+          <w:color w:val="374151"/>
+          <w:kern w:val="0"/>
+        </w:rPr>
+        <w:t xml:space="preserve">v2.10: </w:t>
+      </w:r>
+      <w:r>
+        <w:rPr>
+          <w:rFonts w:ascii="Segoe UI" w:eastAsia="PMingLiU" w:hAnsi="Segoe UI" w:cs="Segoe UI"/>
+          <w:color w:val="374151"/>
+          <w:kern w:val="0"/>
+        </w:rPr>
+        <w:t>Used for statistical modeling.</w:t>
       </w:r>
     </w:p>
     <w:p>
@@ -1186,14 +1273,14 @@
           <w:right w:val="single" w:sz="2" w:space="0" w:color="D9D9E3"/>
         </w:pBdr>
         <w:rPr>
-          <w:rFonts w:ascii="Segoe UI" w:eastAsia="新細明體" w:hAnsi="Segoe UI" w:cs="Segoe UI"/>
-          <w:color w:val="374151"/>
-          <w:kern w:val="0"/>
-        </w:rPr>
-      </w:pPr>
-      <w:r>
-        <w:rPr>
-          <w:rFonts w:ascii="Segoe UI" w:eastAsia="新細明體" w:hAnsi="Segoe UI" w:cs="Segoe UI"/>
+          <w:rFonts w:ascii="Segoe UI" w:eastAsia="PMingLiU" w:hAnsi="Segoe UI" w:cs="Segoe UI"/>
+          <w:color w:val="374151"/>
+          <w:kern w:val="0"/>
+        </w:rPr>
+      </w:pPr>
+      <w:r>
+        <w:rPr>
+          <w:rFonts w:ascii="Segoe UI" w:eastAsia="PMingLiU" w:hAnsi="Segoe UI" w:cs="Segoe UI"/>
           <w:b/>
           <w:bCs/>
           <w:color w:val="374151"/>
@@ -1204,7 +1291,7 @@
       </w:r>
       <w:r>
         <w:rPr>
-          <w:rFonts w:ascii="Segoe UI" w:eastAsia="新細明體" w:hAnsi="Segoe UI" w:cs="Segoe UI"/>
+          <w:rFonts w:ascii="Segoe UI" w:eastAsia="PMingLiU" w:hAnsi="Segoe UI" w:cs="Segoe UI"/>
           <w:b/>
           <w:bCs/>
           <w:color w:val="374151"/>
@@ -1215,7 +1302,7 @@
       </w:r>
       <w:r>
         <w:rPr>
-          <w:rFonts w:ascii="Segoe UI" w:eastAsia="新細明體" w:hAnsi="Segoe UI" w:cs="Segoe UI"/>
+          <w:rFonts w:ascii="Segoe UI" w:eastAsia="PMingLiU" w:hAnsi="Segoe UI" w:cs="Segoe UI"/>
           <w:color w:val="374151"/>
           <w:kern w:val="0"/>
         </w:rPr>
@@ -1223,7 +1310,7 @@
       </w:r>
       <w:r>
         <w:rPr>
-          <w:rFonts w:ascii="Segoe UI" w:eastAsia="新細明體" w:hAnsi="Segoe UI" w:cs="Segoe UI"/>
+          <w:rFonts w:ascii="Segoe UI" w:eastAsia="PMingLiU" w:hAnsi="Segoe UI" w:cs="Segoe UI"/>
           <w:color w:val="374151"/>
           <w:kern w:val="0"/>
         </w:rPr>
@@ -1231,7 +1318,7 @@
       </w:r>
       <w:r>
         <w:rPr>
-          <w:rFonts w:ascii="Segoe UI" w:eastAsia="新細明體" w:hAnsi="Segoe UI" w:cs="Segoe UI"/>
+          <w:rFonts w:ascii="Segoe UI" w:eastAsia="PMingLiU" w:hAnsi="Segoe UI" w:cs="Segoe UI"/>
           <w:color w:val="374151"/>
           <w:kern w:val="0"/>
         </w:rPr>
@@ -1239,7 +1326,7 @@
       </w:r>
       <w:r>
         <w:rPr>
-          <w:rFonts w:ascii="Segoe UI" w:eastAsia="新細明體" w:hAnsi="Segoe UI" w:cs="Segoe UI"/>
+          <w:rFonts w:ascii="Segoe UI" w:eastAsia="PMingLiU" w:hAnsi="Segoe UI" w:cs="Segoe UI"/>
           <w:color w:val="374151"/>
           <w:kern w:val="0"/>
         </w:rPr>
@@ -1247,7 +1334,7 @@
       </w:r>
       <w:r>
         <w:rPr>
-          <w:rFonts w:ascii="Segoe UI" w:eastAsia="新細明體" w:hAnsi="Segoe UI" w:cs="Segoe UI"/>
+          <w:rFonts w:ascii="Segoe UI" w:eastAsia="PMingLiU" w:hAnsi="Segoe UI" w:cs="Segoe UI"/>
           <w:color w:val="374151"/>
           <w:kern w:val="0"/>
         </w:rPr>
@@ -1268,14 +1355,14 @@
           <w:right w:val="single" w:sz="2" w:space="0" w:color="D9D9E3"/>
         </w:pBdr>
         <w:rPr>
-          <w:rFonts w:ascii="Segoe UI" w:eastAsia="新細明體" w:hAnsi="Segoe UI" w:cs="Segoe UI"/>
-          <w:color w:val="374151"/>
-          <w:kern w:val="0"/>
-        </w:rPr>
-      </w:pPr>
-      <w:r>
-        <w:rPr>
-          <w:rFonts w:ascii="Segoe UI" w:eastAsia="新細明體" w:hAnsi="Segoe UI" w:cs="Segoe UI"/>
+          <w:rFonts w:ascii="Segoe UI" w:eastAsia="PMingLiU" w:hAnsi="Segoe UI" w:cs="Segoe UI"/>
+          <w:color w:val="374151"/>
+          <w:kern w:val="0"/>
+        </w:rPr>
+      </w:pPr>
+      <w:r>
+        <w:rPr>
+          <w:rFonts w:ascii="Segoe UI" w:eastAsia="PMingLiU" w:hAnsi="Segoe UI" w:cs="Segoe UI"/>
           <w:b/>
           <w:bCs/>
           <w:color w:val="374151"/>
@@ -1286,7 +1373,7 @@
       </w:r>
       <w:r>
         <w:rPr>
-          <w:rFonts w:ascii="Segoe UI" w:eastAsia="新細明體" w:hAnsi="Segoe UI" w:cs="Segoe UI"/>
+          <w:rFonts w:ascii="Segoe UI" w:eastAsia="PMingLiU" w:hAnsi="Segoe UI" w:cs="Segoe UI"/>
           <w:color w:val="374151"/>
           <w:kern w:val="0"/>
         </w:rPr>
@@ -1307,14 +1394,14 @@
           <w:right w:val="single" w:sz="2" w:space="0" w:color="D9D9E3"/>
         </w:pBdr>
         <w:rPr>
-          <w:rFonts w:ascii="Segoe UI" w:eastAsia="新細明體" w:hAnsi="Segoe UI" w:cs="Segoe UI"/>
-          <w:color w:val="374151"/>
-          <w:kern w:val="0"/>
-        </w:rPr>
-      </w:pPr>
-      <w:r>
-        <w:rPr>
-          <w:rFonts w:ascii="Segoe UI" w:eastAsia="新細明體" w:hAnsi="Segoe UI" w:cs="Segoe UI"/>
+          <w:rFonts w:ascii="Segoe UI" w:eastAsia="PMingLiU" w:hAnsi="Segoe UI" w:cs="Segoe UI"/>
+          <w:color w:val="374151"/>
+          <w:kern w:val="0"/>
+        </w:rPr>
+      </w:pPr>
+      <w:r>
+        <w:rPr>
+          <w:rFonts w:ascii="Segoe UI" w:eastAsia="PMingLiU" w:hAnsi="Segoe UI" w:cs="Segoe UI"/>
           <w:b/>
           <w:bCs/>
           <w:color w:val="374151"/>
@@ -1325,7 +1412,7 @@
       </w:r>
       <w:r>
         <w:rPr>
-          <w:rFonts w:ascii="Segoe UI" w:eastAsia="新細明體" w:hAnsi="Segoe UI" w:cs="Segoe UI"/>
+          <w:rFonts w:ascii="Segoe UI" w:eastAsia="PMingLiU" w:hAnsi="Segoe UI" w:cs="Segoe UI"/>
           <w:color w:val="374151"/>
           <w:kern w:val="0"/>
         </w:rPr>
@@ -1346,14 +1433,14 @@
           <w:right w:val="single" w:sz="2" w:space="0" w:color="D9D9E3"/>
         </w:pBdr>
         <w:rPr>
-          <w:rFonts w:ascii="Segoe UI" w:eastAsia="新細明體" w:hAnsi="Segoe UI" w:cs="Segoe UI"/>
-          <w:color w:val="374151"/>
-          <w:kern w:val="0"/>
-        </w:rPr>
-      </w:pPr>
-      <w:r>
-        <w:rPr>
-          <w:rFonts w:ascii="Segoe UI" w:eastAsia="新細明體" w:hAnsi="Segoe UI" w:cs="Segoe UI"/>
+          <w:rFonts w:ascii="Segoe UI" w:eastAsia="PMingLiU" w:hAnsi="Segoe UI" w:cs="Segoe UI"/>
+          <w:color w:val="374151"/>
+          <w:kern w:val="0"/>
+        </w:rPr>
+      </w:pPr>
+      <w:r>
+        <w:rPr>
+          <w:rFonts w:ascii="Segoe UI" w:eastAsia="PMingLiU" w:hAnsi="Segoe UI" w:cs="Segoe UI"/>
           <w:b/>
           <w:bCs/>
           <w:color w:val="374151"/>
@@ -1365,7 +1452,7 @@
       </w:r>
       <w:r>
         <w:rPr>
-          <w:rFonts w:ascii="Segoe UI" w:eastAsia="新細明體" w:hAnsi="Segoe UI" w:cs="Segoe UI"/>
+          <w:rFonts w:ascii="Segoe UI" w:eastAsia="PMingLiU" w:hAnsi="Segoe UI" w:cs="Segoe UI"/>
           <w:b/>
           <w:bCs/>
           <w:color w:val="374151"/>
@@ -1376,7 +1463,7 @@
       </w:r>
       <w:r>
         <w:rPr>
-          <w:rFonts w:ascii="Segoe UI" w:eastAsia="新細明體" w:hAnsi="Segoe UI" w:cs="Segoe UI"/>
+          <w:rFonts w:ascii="Segoe UI" w:eastAsia="PMingLiU" w:hAnsi="Segoe UI" w:cs="Segoe UI"/>
           <w:color w:val="374151"/>
           <w:kern w:val="0"/>
         </w:rPr>
@@ -1384,7 +1471,7 @@
       </w:r>
       <w:r>
         <w:rPr>
-          <w:rFonts w:ascii="Segoe UI" w:eastAsia="新細明體" w:hAnsi="Segoe UI" w:cs="Segoe UI"/>
+          <w:rFonts w:ascii="Segoe UI" w:eastAsia="PMingLiU" w:hAnsi="Segoe UI" w:cs="Segoe UI"/>
           <w:color w:val="374151"/>
           <w:kern w:val="0"/>
         </w:rPr>
@@ -1392,7 +1479,7 @@
       </w:r>
       <w:r>
         <w:rPr>
-          <w:rFonts w:ascii="Segoe UI" w:eastAsia="新細明體" w:hAnsi="Segoe UI" w:cs="Segoe UI"/>
+          <w:rFonts w:ascii="Segoe UI" w:eastAsia="PMingLiU" w:hAnsi="Segoe UI" w:cs="Segoe UI"/>
           <w:color w:val="374151"/>
           <w:kern w:val="0"/>
         </w:rPr>
@@ -1400,7 +1487,7 @@
       </w:r>
       <w:r>
         <w:rPr>
-          <w:rFonts w:ascii="Segoe UI" w:eastAsia="新細明體" w:hAnsi="Segoe UI" w:cs="Segoe UI"/>
+          <w:rFonts w:ascii="Segoe UI" w:eastAsia="PMingLiU" w:hAnsi="Segoe UI" w:cs="Segoe UI"/>
           <w:color w:val="374151"/>
           <w:kern w:val="0"/>
         </w:rPr>
@@ -1409,7 +1496,7 @@
       <w:proofErr w:type="spellStart"/>
       <w:r>
         <w:rPr>
-          <w:rFonts w:ascii="Segoe UI" w:eastAsia="細明體" w:hAnsi="Segoe UI" w:cs="Segoe UI"/>
+          <w:rFonts w:ascii="Segoe UI" w:eastAsia="MingLiU" w:hAnsi="Segoe UI" w:cs="Segoe UI"/>
           <w:b/>
           <w:bCs/>
           <w:color w:val="374151"/>
@@ -1421,7 +1508,7 @@
       <w:proofErr w:type="spellEnd"/>
       <w:r>
         <w:rPr>
-          <w:rFonts w:ascii="Segoe UI" w:eastAsia="新細明體" w:hAnsi="Segoe UI" w:cs="Segoe UI"/>
+          <w:rFonts w:ascii="Segoe UI" w:eastAsia="PMingLiU" w:hAnsi="Segoe UI" w:cs="Segoe UI"/>
           <w:color w:val="374151"/>
           <w:kern w:val="0"/>
         </w:rPr>
@@ -1442,14 +1529,14 @@
           <w:right w:val="single" w:sz="2" w:space="0" w:color="D9D9E3"/>
         </w:pBdr>
         <w:rPr>
-          <w:rFonts w:ascii="Segoe UI" w:eastAsia="新細明體" w:hAnsi="Segoe UI" w:cs="Segoe UI"/>
-          <w:color w:val="374151"/>
-          <w:kern w:val="0"/>
-        </w:rPr>
-      </w:pPr>
-      <w:r>
-        <w:rPr>
-          <w:rFonts w:ascii="Segoe UI" w:eastAsia="新細明體" w:hAnsi="Segoe UI" w:cs="Segoe UI"/>
+          <w:rFonts w:ascii="Segoe UI" w:eastAsia="PMingLiU" w:hAnsi="Segoe UI" w:cs="Segoe UI"/>
+          <w:color w:val="374151"/>
+          <w:kern w:val="0"/>
+        </w:rPr>
+      </w:pPr>
+      <w:r>
+        <w:rPr>
+          <w:rFonts w:ascii="Segoe UI" w:eastAsia="PMingLiU" w:hAnsi="Segoe UI" w:cs="Segoe UI"/>
           <w:b/>
           <w:bCs/>
           <w:color w:val="374151"/>
@@ -1460,7 +1547,7 @@
       </w:r>
       <w:r>
         <w:rPr>
-          <w:rFonts w:ascii="Segoe UI" w:eastAsia="新細明體" w:hAnsi="Segoe UI" w:cs="Segoe UI"/>
+          <w:rFonts w:ascii="Segoe UI" w:eastAsia="PMingLiU" w:hAnsi="Segoe UI" w:cs="Segoe UI"/>
           <w:color w:val="374151"/>
           <w:kern w:val="0"/>
         </w:rPr>
@@ -1481,14 +1568,14 @@
           <w:right w:val="single" w:sz="2" w:space="0" w:color="D9D9E3"/>
         </w:pBdr>
         <w:rPr>
-          <w:rFonts w:ascii="Segoe UI" w:eastAsia="新細明體" w:hAnsi="Segoe UI" w:cs="Segoe UI"/>
-          <w:color w:val="374151"/>
-          <w:kern w:val="0"/>
-        </w:rPr>
-      </w:pPr>
-      <w:r>
-        <w:rPr>
-          <w:rFonts w:ascii="Segoe UI" w:eastAsia="新細明體" w:hAnsi="Segoe UI" w:cs="Segoe UI"/>
+          <w:rFonts w:ascii="Segoe UI" w:eastAsia="PMingLiU" w:hAnsi="Segoe UI" w:cs="Segoe UI"/>
+          <w:color w:val="374151"/>
+          <w:kern w:val="0"/>
+        </w:rPr>
+      </w:pPr>
+      <w:r>
+        <w:rPr>
+          <w:rFonts w:ascii="Segoe UI" w:eastAsia="PMingLiU" w:hAnsi="Segoe UI" w:cs="Segoe UI"/>
           <w:b/>
           <w:bCs/>
           <w:color w:val="374151"/>
@@ -1499,7 +1586,7 @@
       </w:r>
       <w:r>
         <w:rPr>
-          <w:rFonts w:ascii="Segoe UI" w:eastAsia="新細明體" w:hAnsi="Segoe UI" w:cs="Segoe UI"/>
+          <w:rFonts w:ascii="Segoe UI" w:eastAsia="PMingLiU" w:hAnsi="Segoe UI" w:cs="Segoe UI"/>
           <w:color w:val="374151"/>
           <w:kern w:val="0"/>
         </w:rPr>
@@ -1507,7 +1594,7 @@
       </w:r>
       <w:r>
         <w:rPr>
-          <w:rFonts w:ascii="Segoe UI" w:eastAsia="新細明體" w:hAnsi="Segoe UI" w:cs="Segoe UI"/>
+          <w:rFonts w:ascii="Segoe UI" w:eastAsia="PMingLiU" w:hAnsi="Segoe UI" w:cs="Segoe UI"/>
           <w:color w:val="374151"/>
           <w:kern w:val="0"/>
         </w:rPr>
@@ -1515,7 +1602,7 @@
       </w:r>
       <w:r>
         <w:rPr>
-          <w:rFonts w:ascii="Segoe UI" w:eastAsia="新細明體" w:hAnsi="Segoe UI" w:cs="Segoe UI"/>
+          <w:rFonts w:ascii="Segoe UI" w:eastAsia="PMingLiU" w:hAnsi="Segoe UI" w:cs="Segoe UI"/>
           <w:color w:val="374151"/>
           <w:kern w:val="0"/>
         </w:rPr>
@@ -1523,7 +1610,7 @@
       </w:r>
       <w:r>
         <w:rPr>
-          <w:rFonts w:ascii="Segoe UI" w:eastAsia="新細明體" w:hAnsi="Segoe UI" w:cs="Segoe UI"/>
+          <w:rFonts w:ascii="Segoe UI" w:eastAsia="PMingLiU" w:hAnsi="Segoe UI" w:cs="Segoe UI"/>
           <w:color w:val="374151"/>
           <w:kern w:val="0"/>
         </w:rPr>
@@ -1531,7 +1618,7 @@
       </w:r>
       <w:r>
         <w:rPr>
-          <w:rFonts w:ascii="Segoe UI" w:eastAsia="新細明體" w:hAnsi="Segoe UI" w:cs="Segoe UI"/>
+          <w:rFonts w:ascii="Segoe UI" w:eastAsia="PMingLiU" w:hAnsi="Segoe UI" w:cs="Segoe UI"/>
           <w:color w:val="374151"/>
           <w:kern w:val="0"/>
         </w:rPr>
@@ -1539,7 +1626,7 @@
       </w:r>
       <w:r>
         <w:rPr>
-          <w:rFonts w:ascii="Segoe UI" w:eastAsia="新細明體" w:hAnsi="Segoe UI" w:cs="Segoe UI"/>
+          <w:rFonts w:ascii="Segoe UI" w:eastAsia="PMingLiU" w:hAnsi="Segoe UI" w:cs="Segoe UI"/>
           <w:color w:val="374151"/>
           <w:kern w:val="0"/>
         </w:rPr>
@@ -1561,14 +1648,14 @@
         </w:pBdr>
         <w:ind w:left="960" w:hanging="600"/>
         <w:rPr>
-          <w:rFonts w:ascii="Segoe UI" w:eastAsia="新細明體" w:hAnsi="Segoe UI" w:cs="Segoe UI"/>
-          <w:color w:val="374151"/>
-          <w:kern w:val="0"/>
-        </w:rPr>
-      </w:pPr>
-      <w:r>
-        <w:rPr>
-          <w:rFonts w:ascii="Segoe UI" w:eastAsia="新細明體" w:hAnsi="Segoe UI" w:cs="Segoe UI"/>
+          <w:rFonts w:ascii="Segoe UI" w:eastAsia="PMingLiU" w:hAnsi="Segoe UI" w:cs="Segoe UI"/>
+          <w:color w:val="374151"/>
+          <w:kern w:val="0"/>
+        </w:rPr>
+      </w:pPr>
+      <w:r>
+        <w:rPr>
+          <w:rFonts w:ascii="Segoe UI" w:eastAsia="PMingLiU" w:hAnsi="Segoe UI" w:cs="Segoe UI"/>
           <w:b/>
           <w:bCs/>
           <w:color w:val="374151"/>
@@ -1579,7 +1666,7 @@
       </w:r>
       <w:r>
         <w:rPr>
-          <w:rFonts w:ascii="Segoe UI" w:eastAsia="新細明體" w:hAnsi="Segoe UI" w:cs="Segoe UI"/>
+          <w:rFonts w:ascii="Segoe UI" w:eastAsia="PMingLiU" w:hAnsi="Segoe UI" w:cs="Segoe UI"/>
           <w:color w:val="374151"/>
           <w:kern w:val="0"/>
         </w:rPr>
@@ -1600,14 +1687,14 @@
           <w:right w:val="single" w:sz="2" w:space="0" w:color="D9D9E3"/>
         </w:pBdr>
         <w:rPr>
-          <w:rFonts w:ascii="Segoe UI" w:eastAsia="新細明體" w:hAnsi="Segoe UI" w:cs="Segoe UI"/>
-          <w:color w:val="374151"/>
-          <w:kern w:val="0"/>
-        </w:rPr>
-      </w:pPr>
-      <w:r>
-        <w:rPr>
-          <w:rFonts w:ascii="Segoe UI" w:eastAsia="新細明體" w:hAnsi="Segoe UI" w:cs="Segoe UI"/>
+          <w:rFonts w:ascii="Segoe UI" w:eastAsia="PMingLiU" w:hAnsi="Segoe UI" w:cs="Segoe UI"/>
+          <w:color w:val="374151"/>
+          <w:kern w:val="0"/>
+        </w:rPr>
+      </w:pPr>
+      <w:r>
+        <w:rPr>
+          <w:rFonts w:ascii="Segoe UI" w:eastAsia="PMingLiU" w:hAnsi="Segoe UI" w:cs="Segoe UI"/>
           <w:b/>
           <w:bCs/>
           <w:color w:val="374151"/>
@@ -1618,7 +1705,7 @@
       </w:r>
       <w:r>
         <w:rPr>
-          <w:rFonts w:ascii="Segoe UI" w:eastAsia="新細明體" w:hAnsi="Segoe UI" w:cs="Segoe UI"/>
+          <w:rFonts w:ascii="Segoe UI" w:eastAsia="PMingLiU" w:hAnsi="Segoe UI" w:cs="Segoe UI"/>
           <w:color w:val="374151"/>
           <w:kern w:val="0"/>
         </w:rPr>
@@ -1626,7 +1713,7 @@
       </w:r>
       <w:r>
         <w:rPr>
-          <w:rFonts w:ascii="Segoe UI" w:eastAsia="新細明體" w:hAnsi="Segoe UI" w:cs="Segoe UI"/>
+          <w:rFonts w:ascii="Segoe UI" w:eastAsia="PMingLiU" w:hAnsi="Segoe UI" w:cs="Segoe UI"/>
           <w:color w:val="374151"/>
           <w:kern w:val="0"/>
         </w:rPr>
@@ -1634,7 +1721,7 @@
       </w:r>
       <w:r>
         <w:rPr>
-          <w:rFonts w:ascii="Segoe UI" w:eastAsia="新細明體" w:hAnsi="Segoe UI" w:cs="Segoe UI"/>
+          <w:rFonts w:ascii="Segoe UI" w:eastAsia="PMingLiU" w:hAnsi="Segoe UI" w:cs="Segoe UI"/>
           <w:color w:val="374151"/>
           <w:kern w:val="0"/>
         </w:rPr>
@@ -1655,14 +1742,14 @@
           <w:right w:val="single" w:sz="2" w:space="0" w:color="D9D9E3"/>
         </w:pBdr>
         <w:rPr>
-          <w:rFonts w:ascii="Segoe UI" w:eastAsia="新細明體" w:hAnsi="Segoe UI" w:cs="Segoe UI"/>
-          <w:color w:val="374151"/>
-          <w:kern w:val="0"/>
-        </w:rPr>
-      </w:pPr>
-      <w:r>
-        <w:rPr>
-          <w:rFonts w:ascii="Segoe UI" w:eastAsia="新細明體" w:hAnsi="Segoe UI" w:cs="Segoe UI"/>
+          <w:rFonts w:ascii="Segoe UI" w:eastAsia="PMingLiU" w:hAnsi="Segoe UI" w:cs="Segoe UI"/>
+          <w:color w:val="374151"/>
+          <w:kern w:val="0"/>
+        </w:rPr>
+      </w:pPr>
+      <w:r>
+        <w:rPr>
+          <w:rFonts w:ascii="Segoe UI" w:eastAsia="PMingLiU" w:hAnsi="Segoe UI" w:cs="Segoe UI"/>
           <w:b/>
           <w:bCs/>
           <w:color w:val="374151"/>
@@ -1673,7 +1760,7 @@
       </w:r>
       <w:r>
         <w:rPr>
-          <w:rFonts w:ascii="Segoe UI" w:eastAsia="新細明體" w:hAnsi="Segoe UI" w:cs="Segoe UI"/>
+          <w:rFonts w:ascii="Segoe UI" w:eastAsia="PMingLiU" w:hAnsi="Segoe UI" w:cs="Segoe UI"/>
           <w:b/>
           <w:bCs/>
           <w:color w:val="374151"/>
@@ -1684,7 +1771,7 @@
       </w:r>
       <w:r>
         <w:rPr>
-          <w:rFonts w:ascii="Segoe UI" w:eastAsia="新細明體" w:hAnsi="Segoe UI" w:cs="Segoe UI"/>
+          <w:rFonts w:ascii="Segoe UI" w:eastAsia="PMingLiU" w:hAnsi="Segoe UI" w:cs="Segoe UI"/>
           <w:color w:val="374151"/>
           <w:kern w:val="0"/>
         </w:rPr>
@@ -1692,7 +1779,7 @@
       </w:r>
       <w:r>
         <w:rPr>
-          <w:rFonts w:ascii="Segoe UI" w:eastAsia="新細明體" w:hAnsi="Segoe UI" w:cs="Segoe UI"/>
+          <w:rFonts w:ascii="Segoe UI" w:eastAsia="PMingLiU" w:hAnsi="Segoe UI" w:cs="Segoe UI"/>
           <w:color w:val="374151"/>
           <w:kern w:val="0"/>
         </w:rPr>
@@ -1700,7 +1787,7 @@
       </w:r>
       <w:r>
         <w:rPr>
-          <w:rFonts w:ascii="Segoe UI" w:eastAsia="新細明體" w:hAnsi="Segoe UI" w:cs="Segoe UI"/>
+          <w:rFonts w:ascii="Segoe UI" w:eastAsia="PMingLiU" w:hAnsi="Segoe UI" w:cs="Segoe UI"/>
           <w:color w:val="374151"/>
           <w:kern w:val="0"/>
         </w:rPr>
@@ -1708,7 +1795,7 @@
       </w:r>
       <w:r>
         <w:rPr>
-          <w:rFonts w:ascii="Segoe UI" w:eastAsia="新細明體" w:hAnsi="Segoe UI" w:cs="Segoe UI"/>
+          <w:rFonts w:ascii="Segoe UI" w:eastAsia="PMingLiU" w:hAnsi="Segoe UI" w:cs="Segoe UI"/>
           <w:color w:val="374151"/>
           <w:kern w:val="0"/>
         </w:rPr>
@@ -1729,14 +1816,14 @@
           <w:right w:val="single" w:sz="2" w:space="0" w:color="D9D9E3"/>
         </w:pBdr>
         <w:rPr>
-          <w:rFonts w:ascii="Segoe UI" w:eastAsia="新細明體" w:hAnsi="Segoe UI" w:cs="Segoe UI"/>
-          <w:color w:val="374151"/>
-          <w:kern w:val="0"/>
-        </w:rPr>
-      </w:pPr>
-      <w:r>
-        <w:rPr>
-          <w:rFonts w:ascii="Segoe UI" w:eastAsia="新細明體" w:hAnsi="Segoe UI" w:cs="Segoe UI"/>
+          <w:rFonts w:ascii="Segoe UI" w:eastAsia="PMingLiU" w:hAnsi="Segoe UI" w:cs="Segoe UI"/>
+          <w:color w:val="374151"/>
+          <w:kern w:val="0"/>
+        </w:rPr>
+      </w:pPr>
+      <w:r>
+        <w:rPr>
+          <w:rFonts w:ascii="Segoe UI" w:eastAsia="PMingLiU" w:hAnsi="Segoe UI" w:cs="Segoe UI"/>
           <w:b/>
           <w:bCs/>
           <w:color w:val="374151"/>
@@ -1747,7 +1834,7 @@
       </w:r>
       <w:r>
         <w:rPr>
-          <w:rFonts w:ascii="Segoe UI" w:eastAsia="新細明體" w:hAnsi="Segoe UI" w:cs="Segoe UI"/>
+          <w:rFonts w:ascii="Segoe UI" w:eastAsia="PMingLiU" w:hAnsi="Segoe UI" w:cs="Segoe UI"/>
           <w:color w:val="374151"/>
           <w:kern w:val="0"/>
         </w:rPr>
@@ -1755,7 +1842,7 @@
       </w:r>
       <w:r>
         <w:rPr>
-          <w:rFonts w:ascii="Segoe UI" w:eastAsia="新細明體" w:hAnsi="Segoe UI" w:cs="Segoe UI"/>
+          <w:rFonts w:ascii="Segoe UI" w:eastAsia="PMingLiU" w:hAnsi="Segoe UI" w:cs="Segoe UI"/>
           <w:color w:val="374151"/>
           <w:kern w:val="0"/>
         </w:rPr>
@@ -1763,7 +1850,7 @@
       </w:r>
       <w:r>
         <w:rPr>
-          <w:rFonts w:ascii="Segoe UI" w:eastAsia="新細明體" w:hAnsi="Segoe UI" w:cs="Segoe UI"/>
+          <w:rFonts w:ascii="Segoe UI" w:eastAsia="PMingLiU" w:hAnsi="Segoe UI" w:cs="Segoe UI"/>
           <w:color w:val="374151"/>
           <w:kern w:val="0"/>
         </w:rPr>
@@ -1784,14 +1871,14 @@
           <w:right w:val="single" w:sz="2" w:space="0" w:color="D9D9E3"/>
         </w:pBdr>
         <w:rPr>
-          <w:rFonts w:ascii="Segoe UI" w:eastAsia="新細明體" w:hAnsi="Segoe UI" w:cs="Segoe UI"/>
-          <w:color w:val="374151"/>
-          <w:kern w:val="0"/>
-        </w:rPr>
-      </w:pPr>
-      <w:r>
-        <w:rPr>
-          <w:rFonts w:ascii="Segoe UI" w:eastAsia="新細明體" w:hAnsi="Segoe UI" w:cs="Segoe UI"/>
+          <w:rFonts w:ascii="Segoe UI" w:eastAsia="PMingLiU" w:hAnsi="Segoe UI" w:cs="Segoe UI"/>
+          <w:color w:val="374151"/>
+          <w:kern w:val="0"/>
+        </w:rPr>
+      </w:pPr>
+      <w:r>
+        <w:rPr>
+          <w:rFonts w:ascii="Segoe UI" w:eastAsia="PMingLiU" w:hAnsi="Segoe UI" w:cs="Segoe UI"/>
           <w:b/>
           <w:bCs/>
           <w:color w:val="374151"/>
@@ -1802,25 +1889,15 @@
       </w:r>
       <w:r>
         <w:rPr>
-          <w:rFonts w:ascii="Segoe UI" w:eastAsia="新細明體" w:hAnsi="Segoe UI" w:cs="Segoe UI"/>
-          <w:color w:val="374151"/>
-          <w:kern w:val="0"/>
-        </w:rPr>
-        <w:t>: A stand</w:t>
-      </w:r>
-      <w:bookmarkStart w:id="0" w:name="_GoBack"/>
-      <w:bookmarkEnd w:id="0"/>
-      <w:r>
-        <w:rPr>
-          <w:rFonts w:ascii="Segoe UI" w:eastAsia="新細明體" w:hAnsi="Segoe UI" w:cs="Segoe UI"/>
-          <w:color w:val="374151"/>
-          <w:kern w:val="0"/>
-        </w:rPr>
-        <w:t>ard algorithm for training neural networks.</w:t>
-      </w:r>
-      <w:r>
-        <w:rPr>
-          <w:rFonts w:ascii="Segoe UI" w:eastAsia="新細明體" w:hAnsi="Segoe UI" w:cs="Segoe UI"/>
+          <w:rFonts w:ascii="Segoe UI" w:eastAsia="PMingLiU" w:hAnsi="Segoe UI" w:cs="Segoe UI"/>
+          <w:color w:val="374151"/>
+          <w:kern w:val="0"/>
+        </w:rPr>
+        <w:t>: A standard algorithm for training neural networks.</w:t>
+      </w:r>
+      <w:r>
+        <w:rPr>
+          <w:rFonts w:ascii="Segoe UI" w:eastAsia="PMingLiU" w:hAnsi="Segoe UI" w:cs="Segoe UI"/>
           <w:color w:val="374151"/>
           <w:kern w:val="0"/>
         </w:rPr>
@@ -1828,7 +1905,7 @@
       </w:r>
       <w:r>
         <w:rPr>
-          <w:rFonts w:ascii="Segoe UI" w:eastAsia="新細明體" w:hAnsi="Segoe UI" w:cs="Segoe UI"/>
+          <w:rFonts w:ascii="Segoe UI" w:eastAsia="PMingLiU" w:hAnsi="Segoe UI" w:cs="Segoe UI"/>
           <w:color w:val="374151"/>
           <w:kern w:val="0"/>
         </w:rPr>
@@ -1836,7 +1913,7 @@
       </w:r>
       <w:r>
         <w:rPr>
-          <w:rFonts w:ascii="Segoe UI" w:eastAsia="新細明體" w:hAnsi="Segoe UI" w:cs="Segoe UI"/>
+          <w:rFonts w:ascii="Segoe UI" w:eastAsia="PMingLiU" w:hAnsi="Segoe UI" w:cs="Segoe UI"/>
           <w:color w:val="374151"/>
           <w:kern w:val="0"/>
         </w:rPr>
@@ -1854,7 +1931,7 @@
 </file>
 
 <file path=word/numbering.xml><?xml version="1.0" encoding="utf-8"?>
-<w:numbering xmlns:wpc="http://schemas.microsoft.com/office/word/2010/wordprocessingCanvas" xmlns:cx="http://schemas.microsoft.com/office/drawing/2014/chartex" xmlns:cx1="http://schemas.microsoft.com/office/drawing/2015/9/8/chartex" xmlns:cx2="http://schemas.microsoft.com/office/drawing/2015/10/21/chartex" xmlns:cx3="http://schemas.microsoft.com/office/drawing/2016/5/9/chartex" xmlns:cx4="http://schemas.microsoft.com/office/drawing/2016/5/10/chartex" xmlns:cx5="http://schemas.microsoft.com/office/drawing/2016/5/11/chartex" xmlns:cx6="http://schemas.microsoft.com/office/drawing/2016/5/12/chartex" xmlns:cx7="http://schemas.microsoft.com/office/drawing/2016/5/13/chartex" xmlns:cx8="http://schemas.microsoft.com/office/drawing/2016/5/14/chartex" xmlns:mc="http://schemas.openxmlformats.org/markup-compatibility/2006" xmlns:aink="http://schemas.microsoft.com/office/drawing/2016/ink" xmlns:am3d="http://schemas.microsoft.com/office/drawing/2017/model3d" xmlns:o="urn:schemas-microsoft-com:office:office" xmlns:r="http://schemas.openxmlformats.org/officeDocument/2006/relationships" xmlns:m="http://schemas.openxmlformats.org/officeDocument/2006/math" xmlns:v="urn:schemas-microsoft-com:vml" xmlns:wp14="http://schemas.microsoft.com/office/word/2010/wordprocessingDrawing" xmlns:wp="http://schemas.openxmlformats.org/drawingml/2006/wordprocessingDrawing" xmlns:w10="urn:schemas-microsoft-com:office:word" xmlns:w="http://schemas.openxmlformats.org/wordprocessingml/2006/main" xmlns:w14="http://schemas.microsoft.com/office/word/2010/wordml" xmlns:w15="http://schemas.microsoft.com/office/word/2012/wordml" xmlns:w16cid="http://schemas.microsoft.com/office/word/2016/wordml/cid" xmlns:w16se="http://schemas.microsoft.com/office/word/2015/wordml/symex" xmlns:wpg="http://schemas.microsoft.com/office/word/2010/wordprocessingGroup" xmlns:wpi="http://schemas.microsoft.com/office/word/2010/wordprocessingInk" xmlns:wne="http://schemas.microsoft.com/office/word/2006/wordml" xmlns:wps="http://schemas.microsoft.com/office/word/2010/wordprocessingShape" mc:Ignorable="w14 w15 w16se w16cid wp14">
+<w:numbering xmlns:wpc="http://schemas.microsoft.com/office/word/2010/wordprocessingCanvas" xmlns:cx="http://schemas.microsoft.com/office/drawing/2014/chartex" xmlns:cx1="http://schemas.microsoft.com/office/drawing/2015/9/8/chartex" xmlns:cx2="http://schemas.microsoft.com/office/drawing/2015/10/21/chartex" xmlns:cx3="http://schemas.microsoft.com/office/drawing/2016/5/9/chartex" xmlns:cx4="http://schemas.microsoft.com/office/drawing/2016/5/10/chartex" xmlns:cx5="http://schemas.microsoft.com/office/drawing/2016/5/11/chartex" xmlns:cx6="http://schemas.microsoft.com/office/drawing/2016/5/12/chartex" xmlns:cx7="http://schemas.microsoft.com/office/drawing/2016/5/13/chartex" xmlns:cx8="http://schemas.microsoft.com/office/drawing/2016/5/14/chartex" xmlns:mc="http://schemas.openxmlformats.org/markup-compatibility/2006" xmlns:aink="http://schemas.microsoft.com/office/drawing/2016/ink" xmlns:am3d="http://schemas.microsoft.com/office/drawing/2017/model3d" xmlns:o="urn:schemas-microsoft-com:office:office" xmlns:oel="http://schemas.microsoft.com/office/2019/extlst" xmlns:r="http://schemas.openxmlformats.org/officeDocument/2006/relationships" xmlns:m="http://schemas.openxmlformats.org/officeDocument/2006/math" xmlns:v="urn:schemas-microsoft-com:vml" xmlns:wp14="http://schemas.microsoft.com/office/word/2010/wordprocessingDrawing" xmlns:wp="http://schemas.openxmlformats.org/drawingml/2006/wordprocessingDrawing" xmlns:w10="urn:schemas-microsoft-com:office:word" xmlns:w="http://schemas.openxmlformats.org/wordprocessingml/2006/main" xmlns:w14="http://schemas.microsoft.com/office/word/2010/wordml" xmlns:w15="http://schemas.microsoft.com/office/word/2012/wordml" xmlns:w16cex="http://schemas.microsoft.com/office/word/2018/wordml/cex" xmlns:w16cid="http://schemas.microsoft.com/office/word/2016/wordml/cid" xmlns:w16="http://schemas.microsoft.com/office/word/2018/wordml" xmlns:w16du="http://schemas.microsoft.com/office/word/2023/wordml/word16du" xmlns:w16sdtdh="http://schemas.microsoft.com/office/word/2020/wordml/sdtdatahash" xmlns:w16se="http://schemas.microsoft.com/office/word/2015/wordml/symex" xmlns:wpg="http://schemas.microsoft.com/office/word/2010/wordprocessingGroup" xmlns:wpi="http://schemas.microsoft.com/office/word/2010/wordprocessingInk" xmlns:wne="http://schemas.microsoft.com/office/word/2006/wordml" xmlns:wps="http://schemas.microsoft.com/office/word/2010/wordprocessingShape" mc:Ignorable="w14 w15 w16se w16cid w16 w16cex w16sdtdh wp14">
   <w:abstractNum w:abstractNumId="0" w15:restartNumberingAfterBreak="0">
     <w:nsid w:val="10B351EF"/>
     <w:multiLevelType w:val="multilevel"/>
@@ -2210,20 +2287,20 @@
       </w:pPr>
     </w:lvl>
   </w:abstractNum>
-  <w:num w:numId="1">
+  <w:num w:numId="1" w16cid:durableId="335153164">
     <w:abstractNumId w:val="2"/>
   </w:num>
-  <w:num w:numId="2">
+  <w:num w:numId="2" w16cid:durableId="68120398">
     <w:abstractNumId w:val="0"/>
   </w:num>
-  <w:num w:numId="3">
+  <w:num w:numId="3" w16cid:durableId="626817501">
     <w:abstractNumId w:val="1"/>
   </w:num>
 </w:numbering>
 </file>
 
 <file path=word/styles.xml><?xml version="1.0" encoding="utf-8"?>
-<w:styles xmlns:mc="http://schemas.openxmlformats.org/markup-compatibility/2006" xmlns:r="http://schemas.openxmlformats.org/officeDocument/2006/relationships" xmlns:w="http://schemas.openxmlformats.org/wordprocessingml/2006/main" xmlns:w14="http://schemas.microsoft.com/office/word/2010/wordml" xmlns:w15="http://schemas.microsoft.com/office/word/2012/wordml" xmlns:w16cid="http://schemas.microsoft.com/office/word/2016/wordml/cid" xmlns:w16se="http://schemas.microsoft.com/office/word/2015/wordml/symex" mc:Ignorable="w14 w15 w16se w16cid">
+<w:styles xmlns:mc="http://schemas.openxmlformats.org/markup-compatibility/2006" xmlns:r="http://schemas.openxmlformats.org/officeDocument/2006/relationships" xmlns:w="http://schemas.openxmlformats.org/wordprocessingml/2006/main" xmlns:w14="http://schemas.microsoft.com/office/word/2010/wordml" xmlns:w15="http://schemas.microsoft.com/office/word/2012/wordml" xmlns:w16cex="http://schemas.microsoft.com/office/word/2018/wordml/cex" xmlns:w16cid="http://schemas.microsoft.com/office/word/2016/wordml/cid" xmlns:w16="http://schemas.microsoft.com/office/word/2018/wordml" xmlns:w16sdtdh="http://schemas.microsoft.com/office/word/2020/wordml/sdtdatahash" xmlns:w16se="http://schemas.microsoft.com/office/word/2015/wordml/symex" mc:Ignorable="w14 w15 w16se w16cid w16 w16cex w16sdtdh">
   <w:docDefaults>
     <w:rPrDefault>
       <w:rPr>
@@ -2236,7 +2313,7 @@
     </w:rPrDefault>
     <w:pPrDefault/>
   </w:docDefaults>
-  <w:latentStyles w:defLockedState="0" w:defUIPriority="99" w:defSemiHidden="0" w:defUnhideWhenUsed="0" w:defQFormat="0" w:count="375">
+  <w:latentStyles w:defLockedState="0" w:defUIPriority="99" w:defSemiHidden="0" w:defUnhideWhenUsed="0" w:defQFormat="0" w:count="376">
     <w:lsdException w:name="Normal" w:uiPriority="0" w:qFormat="1"/>
     <w:lsdException w:name="heading 1" w:uiPriority="9" w:qFormat="1"/>
     <w:lsdException w:name="heading 2" w:semiHidden="1" w:uiPriority="9" w:unhideWhenUsed="1" w:qFormat="1"/>
@@ -2342,7 +2419,6 @@
     <w:lsdException w:name="HTML Sample" w:semiHidden="1" w:unhideWhenUsed="1"/>
     <w:lsdException w:name="HTML Typewriter" w:semiHidden="1" w:unhideWhenUsed="1"/>
     <w:lsdException w:name="HTML Variable" w:semiHidden="1" w:unhideWhenUsed="1"/>
-    <w:lsdException w:name="Normal Table" w:semiHidden="1" w:unhideWhenUsed="1"/>
     <w:lsdException w:name="annotation subject" w:semiHidden="1" w:unhideWhenUsed="1"/>
     <w:lsdException w:name="No List" w:semiHidden="1" w:unhideWhenUsed="1"/>
     <w:lsdException w:name="Outline List 1" w:semiHidden="1" w:unhideWhenUsed="1"/>
@@ -2389,10 +2465,8 @@
     <w:lsdException w:name="Table Subtle 2" w:semiHidden="1" w:unhideWhenUsed="1"/>
     <w:lsdException w:name="Table Web 1" w:semiHidden="1" w:unhideWhenUsed="1"/>
     <w:lsdException w:name="Table Web 2" w:semiHidden="1" w:unhideWhenUsed="1"/>
-    <w:lsdException w:name="Table Web 3" w:semiHidden="1" w:unhideWhenUsed="1"/>
     <w:lsdException w:name="Balloon Text" w:semiHidden="1" w:unhideWhenUsed="1"/>
     <w:lsdException w:name="Table Grid" w:uiPriority="39"/>
-    <w:lsdException w:name="Table Theme" w:semiHidden="1" w:unhideWhenUsed="1"/>
     <w:lsdException w:name="Placeholder Text" w:semiHidden="1"/>
     <w:lsdException w:name="No Spacing" w:uiPriority="1" w:qFormat="1"/>
     <w:lsdException w:name="Light Shading" w:uiPriority="60"/>
@@ -2612,18 +2686,19 @@
     <w:lsdException w:name="Smart Hyperlink" w:semiHidden="1" w:unhideWhenUsed="1"/>
     <w:lsdException w:name="Hashtag" w:semiHidden="1" w:unhideWhenUsed="1"/>
     <w:lsdException w:name="Unresolved Mention" w:semiHidden="1" w:unhideWhenUsed="1"/>
+    <w:lsdException w:name="Smart Link" w:semiHidden="1" w:unhideWhenUsed="1"/>
   </w:latentStyles>
-  <w:style w:type="paragraph" w:default="1" w:styleId="a">
+  <w:style w:type="paragraph" w:default="1" w:styleId="Normal">
     <w:name w:val="Normal"/>
     <w:qFormat/>
     <w:pPr>
       <w:widowControl w:val="0"/>
     </w:pPr>
   </w:style>
-  <w:style w:type="paragraph" w:styleId="3">
+  <w:style w:type="paragraph" w:styleId="Heading3">
     <w:name w:val="heading 3"/>
-    <w:basedOn w:val="a"/>
-    <w:link w:val="30"/>
+    <w:basedOn w:val="Normal"/>
+    <w:link w:val="Heading3Char"/>
     <w:uiPriority w:val="9"/>
     <w:qFormat/>
     <w:rsid w:val="00FC7074"/>
@@ -2633,7 +2708,7 @@
       <w:outlineLvl w:val="2"/>
     </w:pPr>
     <w:rPr>
-      <w:rFonts w:ascii="新細明體" w:eastAsia="新細明體" w:hAnsi="新細明體" w:cs="新細明體"/>
+      <w:rFonts w:ascii="PMingLiU" w:eastAsia="PMingLiU" w:hAnsi="PMingLiU" w:cs="PMingLiU"/>
       <w:b/>
       <w:bCs/>
       <w:kern w:val="0"/>
@@ -2641,13 +2716,13 @@
       <w:szCs w:val="27"/>
     </w:rPr>
   </w:style>
-  <w:style w:type="character" w:default="1" w:styleId="a0">
+  <w:style w:type="character" w:default="1" w:styleId="DefaultParagraphFont">
     <w:name w:val="Default Paragraph Font"/>
     <w:uiPriority w:val="1"/>
     <w:semiHidden/>
     <w:unhideWhenUsed/>
   </w:style>
-  <w:style w:type="table" w:default="1" w:styleId="a1">
+  <w:style w:type="table" w:default="1" w:styleId="TableNormal">
     <w:name w:val="Normal Table"/>
     <w:uiPriority w:val="99"/>
     <w:semiHidden/>
@@ -2662,42 +2737,42 @@
       </w:tblCellMar>
     </w:tblPr>
   </w:style>
-  <w:style w:type="numbering" w:default="1" w:styleId="a2">
+  <w:style w:type="numbering" w:default="1" w:styleId="NoList">
     <w:name w:val="No List"/>
     <w:uiPriority w:val="99"/>
     <w:semiHidden/>
     <w:unhideWhenUsed/>
   </w:style>
-  <w:style w:type="paragraph" w:styleId="a3">
+  <w:style w:type="paragraph" w:styleId="BalloonText">
     <w:name w:val="Balloon Text"/>
-    <w:basedOn w:val="a"/>
-    <w:link w:val="a4"/>
+    <w:basedOn w:val="Normal"/>
+    <w:link w:val="BalloonTextChar"/>
     <w:uiPriority w:val="99"/>
     <w:semiHidden/>
     <w:unhideWhenUsed/>
     <w:rsid w:val="00B8232F"/>
     <w:rPr>
-      <w:rFonts w:ascii="新細明體" w:eastAsia="新細明體"/>
+      <w:rFonts w:ascii="PMingLiU" w:eastAsia="PMingLiU"/>
       <w:sz w:val="18"/>
       <w:szCs w:val="18"/>
     </w:rPr>
   </w:style>
-  <w:style w:type="character" w:customStyle="1" w:styleId="a4">
-    <w:name w:val="註解方塊文字 字元"/>
-    <w:basedOn w:val="a0"/>
-    <w:link w:val="a3"/>
+  <w:style w:type="character" w:customStyle="1" w:styleId="BalloonTextChar">
+    <w:name w:val="Balloon Text Char"/>
+    <w:basedOn w:val="DefaultParagraphFont"/>
+    <w:link w:val="BalloonText"/>
     <w:uiPriority w:val="99"/>
     <w:semiHidden/>
     <w:rsid w:val="00B8232F"/>
     <w:rPr>
-      <w:rFonts w:ascii="新細明體" w:eastAsia="新細明體"/>
+      <w:rFonts w:ascii="PMingLiU" w:eastAsia="PMingLiU"/>
       <w:sz w:val="18"/>
       <w:szCs w:val="18"/>
     </w:rPr>
   </w:style>
-  <w:style w:type="character" w:styleId="a5">
+  <w:style w:type="character" w:styleId="LineNumber">
     <w:name w:val="line number"/>
-    <w:basedOn w:val="a0"/>
+    <w:basedOn w:val="DefaultParagraphFont"/>
     <w:uiPriority w:val="99"/>
     <w:semiHidden/>
     <w:unhideWhenUsed/>
@@ -2708,9 +2783,9 @@
       <w:szCs w:val="24"/>
     </w:rPr>
   </w:style>
-  <w:style w:type="paragraph" w:styleId="Web">
+  <w:style w:type="paragraph" w:styleId="NormalWeb">
     <w:name w:val="Normal (Web)"/>
-    <w:basedOn w:val="a"/>
+    <w:basedOn w:val="Normal"/>
     <w:uiPriority w:val="99"/>
     <w:semiHidden/>
     <w:unhideWhenUsed/>
@@ -2720,13 +2795,13 @@
       <w:spacing w:before="100" w:beforeAutospacing="1" w:after="100" w:afterAutospacing="1"/>
     </w:pPr>
     <w:rPr>
-      <w:rFonts w:ascii="新細明體" w:eastAsia="新細明體" w:hAnsi="新細明體" w:cs="新細明體"/>
+      <w:rFonts w:ascii="PMingLiU" w:eastAsia="PMingLiU" w:hAnsi="PMingLiU" w:cs="PMingLiU"/>
       <w:kern w:val="0"/>
     </w:rPr>
   </w:style>
-  <w:style w:type="character" w:styleId="a6">
+  <w:style w:type="character" w:styleId="Strong">
     <w:name w:val="Strong"/>
-    <w:basedOn w:val="a0"/>
+    <w:basedOn w:val="DefaultParagraphFont"/>
     <w:uiPriority w:val="22"/>
     <w:qFormat/>
     <w:rsid w:val="00FC7074"/>
@@ -2735,22 +2810,22 @@
       <w:bCs/>
     </w:rPr>
   </w:style>
-  <w:style w:type="character" w:styleId="HTML">
+  <w:style w:type="character" w:styleId="HTMLCode">
     <w:name w:val="HTML Code"/>
-    <w:basedOn w:val="a0"/>
+    <w:basedOn w:val="DefaultParagraphFont"/>
     <w:uiPriority w:val="99"/>
     <w:semiHidden/>
     <w:unhideWhenUsed/>
     <w:rsid w:val="00FC7074"/>
     <w:rPr>
-      <w:rFonts w:ascii="細明體" w:eastAsia="細明體" w:hAnsi="細明體" w:cs="細明體"/>
+      <w:rFonts w:ascii="MingLiU" w:eastAsia="MingLiU" w:hAnsi="MingLiU" w:cs="MingLiU"/>
       <w:sz w:val="24"/>
       <w:szCs w:val="24"/>
     </w:rPr>
   </w:style>
-  <w:style w:type="character" w:styleId="a7">
+  <w:style w:type="character" w:styleId="Hyperlink">
     <w:name w:val="Hyperlink"/>
-    <w:basedOn w:val="a0"/>
+    <w:basedOn w:val="DefaultParagraphFont"/>
     <w:uiPriority w:val="99"/>
     <w:semiHidden/>
     <w:unhideWhenUsed/>
@@ -2760,14 +2835,14 @@
       <w:u w:val="single"/>
     </w:rPr>
   </w:style>
-  <w:style w:type="character" w:customStyle="1" w:styleId="30">
-    <w:name w:val="標題 3 字元"/>
-    <w:basedOn w:val="a0"/>
-    <w:link w:val="3"/>
+  <w:style w:type="character" w:customStyle="1" w:styleId="Heading3Char">
+    <w:name w:val="Heading 3 Char"/>
+    <w:basedOn w:val="DefaultParagraphFont"/>
+    <w:link w:val="Heading3"/>
     <w:uiPriority w:val="9"/>
     <w:rsid w:val="00FC7074"/>
     <w:rPr>
-      <w:rFonts w:ascii="新細明體" w:eastAsia="新細明體" w:hAnsi="新細明體" w:cs="新細明體"/>
+      <w:rFonts w:ascii="PMingLiU" w:eastAsia="PMingLiU" w:hAnsi="PMingLiU" w:cs="PMingLiU"/>
       <w:b/>
       <w:bCs/>
       <w:kern w:val="0"/>
@@ -2775,9 +2850,9 @@
       <w:szCs w:val="27"/>
     </w:rPr>
   </w:style>
-  <w:style w:type="paragraph" w:styleId="a8">
+  <w:style w:type="paragraph" w:styleId="ListParagraph">
     <w:name w:val="List Paragraph"/>
-    <w:basedOn w:val="a"/>
+    <w:basedOn w:val="Normal"/>
     <w:uiPriority w:val="34"/>
     <w:qFormat/>
     <w:rsid w:val="00661F15"/>

</xml_diff>

<commit_message>
update data, software and code statements
</commit_message>
<xml_diff>
--- a/Data-Acquisition-Software-and-Code.docx
+++ b/Data-Acquisition-Software-and-Code.docx
@@ -1,6 +1,6 @@
 
 <file path=word/document.xml><?xml version="1.0" encoding="utf-8"?>
-<w:document xmlns:wpc="http://schemas.microsoft.com/office/word/2010/wordprocessingCanvas" xmlns:cx="http://schemas.microsoft.com/office/drawing/2014/chartex" xmlns:cx1="http://schemas.microsoft.com/office/drawing/2015/9/8/chartex" xmlns:cx2="http://schemas.microsoft.com/office/drawing/2015/10/21/chartex" xmlns:cx3="http://schemas.microsoft.com/office/drawing/2016/5/9/chartex" xmlns:cx4="http://schemas.microsoft.com/office/drawing/2016/5/10/chartex" xmlns:cx5="http://schemas.microsoft.com/office/drawing/2016/5/11/chartex" xmlns:cx6="http://schemas.microsoft.com/office/drawing/2016/5/12/chartex" xmlns:cx7="http://schemas.microsoft.com/office/drawing/2016/5/13/chartex" xmlns:cx8="http://schemas.microsoft.com/office/drawing/2016/5/14/chartex" xmlns:mc="http://schemas.openxmlformats.org/markup-compatibility/2006" xmlns:aink="http://schemas.microsoft.com/office/drawing/2016/ink" xmlns:am3d="http://schemas.microsoft.com/office/drawing/2017/model3d" xmlns:o="urn:schemas-microsoft-com:office:office" xmlns:oel="http://schemas.microsoft.com/office/2019/extlst" xmlns:r="http://schemas.openxmlformats.org/officeDocument/2006/relationships" xmlns:m="http://schemas.openxmlformats.org/officeDocument/2006/math" xmlns:v="urn:schemas-microsoft-com:vml" xmlns:wp14="http://schemas.microsoft.com/office/word/2010/wordprocessingDrawing" xmlns:wp="http://schemas.openxmlformats.org/drawingml/2006/wordprocessingDrawing" xmlns:w10="urn:schemas-microsoft-com:office:word" xmlns:w="http://schemas.openxmlformats.org/wordprocessingml/2006/main" xmlns:w14="http://schemas.microsoft.com/office/word/2010/wordml" xmlns:w15="http://schemas.microsoft.com/office/word/2012/wordml" xmlns:w16cex="http://schemas.microsoft.com/office/word/2018/wordml/cex" xmlns:w16cid="http://schemas.microsoft.com/office/word/2016/wordml/cid" xmlns:w16="http://schemas.microsoft.com/office/word/2018/wordml" xmlns:w16du="http://schemas.microsoft.com/office/word/2023/wordml/word16du" xmlns:w16sdtdh="http://schemas.microsoft.com/office/word/2020/wordml/sdtdatahash" xmlns:w16se="http://schemas.microsoft.com/office/word/2015/wordml/symex" xmlns:wpg="http://schemas.microsoft.com/office/word/2010/wordprocessingGroup" xmlns:wpi="http://schemas.microsoft.com/office/word/2010/wordprocessingInk" xmlns:wne="http://schemas.microsoft.com/office/word/2006/wordml" xmlns:wps="http://schemas.microsoft.com/office/word/2010/wordprocessingShape" mc:Ignorable="w14 w15 w16se w16cid w16 w16cex w16sdtdh wp14">
+<w:document xmlns:wpc="http://schemas.microsoft.com/office/word/2010/wordprocessingCanvas" xmlns:cx="http://schemas.microsoft.com/office/drawing/2014/chartex" xmlns:cx1="http://schemas.microsoft.com/office/drawing/2015/9/8/chartex" xmlns:cx2="http://schemas.microsoft.com/office/drawing/2015/10/21/chartex" xmlns:cx3="http://schemas.microsoft.com/office/drawing/2016/5/9/chartex" xmlns:cx4="http://schemas.microsoft.com/office/drawing/2016/5/10/chartex" xmlns:cx5="http://schemas.microsoft.com/office/drawing/2016/5/11/chartex" xmlns:cx6="http://schemas.microsoft.com/office/drawing/2016/5/12/chartex" xmlns:cx7="http://schemas.microsoft.com/office/drawing/2016/5/13/chartex" xmlns:cx8="http://schemas.microsoft.com/office/drawing/2016/5/14/chartex" xmlns:mc="http://schemas.openxmlformats.org/markup-compatibility/2006" xmlns:aink="http://schemas.microsoft.com/office/drawing/2016/ink" xmlns:am3d="http://schemas.microsoft.com/office/drawing/2017/model3d" xmlns:o="urn:schemas-microsoft-com:office:office" xmlns:r="http://schemas.openxmlformats.org/officeDocument/2006/relationships" xmlns:m="http://schemas.openxmlformats.org/officeDocument/2006/math" xmlns:v="urn:schemas-microsoft-com:vml" xmlns:wp14="http://schemas.microsoft.com/office/word/2010/wordprocessingDrawing" xmlns:wp="http://schemas.openxmlformats.org/drawingml/2006/wordprocessingDrawing" xmlns:w10="urn:schemas-microsoft-com:office:word" xmlns:w="http://schemas.openxmlformats.org/wordprocessingml/2006/main" xmlns:w14="http://schemas.microsoft.com/office/word/2010/wordml" xmlns:w15="http://schemas.microsoft.com/office/word/2012/wordml" xmlns:w16cid="http://schemas.microsoft.com/office/word/2016/wordml/cid" xmlns:w16se="http://schemas.microsoft.com/office/word/2015/wordml/symex" xmlns:wpg="http://schemas.microsoft.com/office/word/2010/wordprocessingGroup" xmlns:wpi="http://schemas.microsoft.com/office/word/2010/wordprocessingInk" xmlns:wne="http://schemas.microsoft.com/office/word/2006/wordml" xmlns:wps="http://schemas.microsoft.com/office/word/2010/wordprocessingShape" mc:Ignorable="w14 w15 w16se w16cid wp14">
   <w:body>
     <w:p>
       <w:pPr>
@@ -14,7 +14,7 @@
         <w:spacing w:before="100" w:beforeAutospacing="1" w:after="100" w:afterAutospacing="1"/>
         <w:outlineLvl w:val="2"/>
         <w:rPr>
-          <w:rFonts w:ascii="Segoe UI" w:eastAsia="PMingLiU" w:hAnsi="Segoe UI" w:cs="Segoe UI"/>
+          <w:rFonts w:ascii="Segoe UI" w:eastAsia="新細明體" w:hAnsi="Segoe UI" w:cs="Segoe UI"/>
           <w:b/>
           <w:bCs/>
           <w:kern w:val="0"/>
@@ -24,7 +24,7 @@
       </w:pPr>
       <w:r>
         <w:rPr>
-          <w:rFonts w:ascii="Segoe UI" w:eastAsia="PMingLiU" w:hAnsi="Segoe UI" w:cs="Segoe UI"/>
+          <w:rFonts w:ascii="Segoe UI" w:eastAsia="新細明體" w:hAnsi="Segoe UI" w:cs="Segoe UI"/>
           <w:b/>
           <w:bCs/>
           <w:kern w:val="0"/>
@@ -48,14 +48,14 @@
           <w:right w:val="single" w:sz="2" w:space="0" w:color="D9D9E3"/>
         </w:pBdr>
         <w:rPr>
-          <w:rFonts w:ascii="Segoe UI" w:eastAsia="PMingLiU" w:hAnsi="Segoe UI" w:cs="Segoe UI"/>
-          <w:color w:val="374151"/>
-          <w:kern w:val="0"/>
-        </w:rPr>
-      </w:pPr>
-      <w:r>
-        <w:rPr>
-          <w:rFonts w:ascii="Segoe UI" w:eastAsia="PMingLiU" w:hAnsi="Segoe UI" w:cs="Segoe UI"/>
+          <w:rFonts w:ascii="Segoe UI" w:eastAsia="新細明體" w:hAnsi="Segoe UI" w:cs="Segoe UI"/>
+          <w:color w:val="374151"/>
+          <w:kern w:val="0"/>
+        </w:rPr>
+      </w:pPr>
+      <w:r>
+        <w:rPr>
+          <w:rFonts w:ascii="Segoe UI" w:eastAsia="新細明體" w:hAnsi="Segoe UI" w:cs="Segoe UI"/>
           <w:b/>
           <w:bCs/>
           <w:color w:val="374151"/>
@@ -66,7 +66,7 @@
       </w:r>
       <w:r>
         <w:rPr>
-          <w:rFonts w:ascii="Segoe UI" w:eastAsia="PMingLiU" w:hAnsi="Segoe UI" w:cs="Segoe UI"/>
+          <w:rFonts w:ascii="Segoe UI" w:eastAsia="新細明體" w:hAnsi="Segoe UI" w:cs="Segoe UI"/>
           <w:color w:val="374151"/>
           <w:kern w:val="0"/>
         </w:rPr>
@@ -87,14 +87,14 @@
           <w:right w:val="single" w:sz="2" w:space="0" w:color="D9D9E3"/>
         </w:pBdr>
         <w:rPr>
-          <w:rFonts w:ascii="Segoe UI" w:eastAsia="PMingLiU" w:hAnsi="Segoe UI" w:cs="Segoe UI"/>
-          <w:color w:val="374151"/>
-          <w:kern w:val="0"/>
-        </w:rPr>
-      </w:pPr>
-      <w:r>
-        <w:rPr>
-          <w:rFonts w:ascii="Segoe UI" w:eastAsia="PMingLiU" w:hAnsi="Segoe UI" w:cs="Segoe UI"/>
+          <w:rFonts w:ascii="Segoe UI" w:eastAsia="新細明體" w:hAnsi="Segoe UI" w:cs="Segoe UI"/>
+          <w:color w:val="374151"/>
+          <w:kern w:val="0"/>
+        </w:rPr>
+      </w:pPr>
+      <w:r>
+        <w:rPr>
+          <w:rFonts w:ascii="Segoe UI" w:eastAsia="新細明體" w:hAnsi="Segoe UI" w:cs="Segoe UI"/>
           <w:color w:val="374151"/>
           <w:kern w:val="0"/>
         </w:rPr>
@@ -103,7 +103,7 @@
       <w:hyperlink r:id="rId5" w:tgtFrame="_new" w:history="1">
         <w:r>
           <w:rPr>
-            <w:rFonts w:ascii="Segoe UI" w:eastAsia="PMingLiU" w:hAnsi="Segoe UI" w:cs="Segoe UI"/>
+            <w:rFonts w:ascii="Segoe UI" w:eastAsia="新細明體" w:hAnsi="Segoe UI" w:cs="Segoe UI"/>
             <w:color w:val="0000FF"/>
             <w:kern w:val="0"/>
             <w:u w:val="single"/>
@@ -127,7 +127,7 @@
           <w:right w:val="single" w:sz="2" w:space="0" w:color="D9D9E3"/>
         </w:pBdr>
         <w:rPr>
-          <w:rFonts w:ascii="Segoe UI" w:eastAsia="PMingLiU" w:hAnsi="Segoe UI" w:cs="Segoe UI"/>
+          <w:rFonts w:ascii="Segoe UI" w:eastAsia="新細明體" w:hAnsi="Segoe UI" w:cs="Segoe UI"/>
           <w:color w:val="374151"/>
           <w:kern w:val="0"/>
         </w:rPr>
@@ -135,7 +135,7 @@
       <w:proofErr w:type="spellStart"/>
       <w:r>
         <w:rPr>
-          <w:rFonts w:ascii="Segoe UI" w:eastAsia="PMingLiU" w:hAnsi="Segoe UI" w:cs="Segoe UI"/>
+          <w:rFonts w:ascii="Segoe UI" w:eastAsia="新細明體" w:hAnsi="Segoe UI" w:cs="Segoe UI"/>
           <w:b/>
           <w:bCs/>
           <w:color w:val="374151"/>
@@ -147,7 +147,7 @@
       <w:proofErr w:type="spellEnd"/>
       <w:r>
         <w:rPr>
-          <w:rFonts w:ascii="Segoe UI" w:eastAsia="PMingLiU" w:hAnsi="Segoe UI" w:cs="Segoe UI"/>
+          <w:rFonts w:ascii="Segoe UI" w:eastAsia="新細明體" w:hAnsi="Segoe UI" w:cs="Segoe UI"/>
           <w:b/>
           <w:bCs/>
           <w:color w:val="374151"/>
@@ -158,7 +158,7 @@
       </w:r>
       <w:r>
         <w:rPr>
-          <w:rFonts w:ascii="Segoe UI" w:eastAsia="PMingLiU" w:hAnsi="Segoe UI" w:cs="Segoe UI"/>
+          <w:rFonts w:ascii="Segoe UI" w:eastAsia="新細明體" w:hAnsi="Segoe UI" w:cs="Segoe UI"/>
           <w:b/>
           <w:bCs/>
           <w:color w:val="374151"/>
@@ -169,7 +169,7 @@
       </w:r>
       <w:r>
         <w:rPr>
-          <w:rFonts w:ascii="Segoe UI" w:eastAsia="PMingLiU" w:hAnsi="Segoe UI" w:cs="Segoe UI"/>
+          <w:rFonts w:ascii="Segoe UI" w:eastAsia="新細明體" w:hAnsi="Segoe UI" w:cs="Segoe UI"/>
           <w:bCs/>
           <w:color w:val="374151"/>
           <w:kern w:val="0"/>
@@ -179,7 +179,7 @@
       </w:r>
       <w:r>
         <w:rPr>
-          <w:rFonts w:ascii="Segoe UI" w:eastAsia="PMingLiU" w:hAnsi="Segoe UI" w:cs="Segoe UI"/>
+          <w:rFonts w:ascii="Segoe UI" w:eastAsia="新細明體" w:hAnsi="Segoe UI" w:cs="Segoe UI"/>
           <w:color w:val="374151"/>
           <w:kern w:val="0"/>
         </w:rPr>
@@ -200,7 +200,7 @@
           <w:right w:val="single" w:sz="2" w:space="0" w:color="D9D9E3"/>
         </w:pBdr>
         <w:rPr>
-          <w:rFonts w:ascii="Segoe UI" w:eastAsia="PMingLiU" w:hAnsi="Segoe UI" w:cs="Segoe UI"/>
+          <w:rFonts w:ascii="Segoe UI" w:eastAsia="新細明體" w:hAnsi="Segoe UI" w:cs="Segoe UI"/>
           <w:color w:val="374151"/>
           <w:kern w:val="0"/>
         </w:rPr>
@@ -208,7 +208,7 @@
       <w:proofErr w:type="spellStart"/>
       <w:r>
         <w:rPr>
-          <w:rFonts w:ascii="Segoe UI" w:eastAsia="PMingLiU" w:hAnsi="Segoe UI" w:cs="Segoe UI"/>
+          <w:rFonts w:ascii="Segoe UI" w:eastAsia="新細明體" w:hAnsi="Segoe UI" w:cs="Segoe UI"/>
           <w:b/>
           <w:bCs/>
           <w:color w:val="374151"/>
@@ -220,7 +220,7 @@
       <w:proofErr w:type="spellEnd"/>
       <w:r>
         <w:rPr>
-          <w:rFonts w:ascii="Segoe UI" w:eastAsia="PMingLiU" w:hAnsi="Segoe UI" w:cs="Segoe UI"/>
+          <w:rFonts w:ascii="Segoe UI" w:eastAsia="新細明體" w:hAnsi="Segoe UI" w:cs="Segoe UI"/>
           <w:color w:val="374151"/>
           <w:kern w:val="0"/>
         </w:rPr>
@@ -229,7 +229,7 @@
       <w:proofErr w:type="spellStart"/>
       <w:r>
         <w:rPr>
-          <w:rFonts w:ascii="Segoe UI" w:eastAsia="PMingLiU" w:hAnsi="Segoe UI" w:cs="Segoe UI"/>
+          <w:rFonts w:ascii="Segoe UI" w:eastAsia="新細明體" w:hAnsi="Segoe UI" w:cs="Segoe UI"/>
           <w:color w:val="374151"/>
           <w:kern w:val="0"/>
         </w:rPr>
@@ -238,13 +238,15 @@
       <w:proofErr w:type="spellEnd"/>
       <w:r>
         <w:rPr>
-          <w:rFonts w:ascii="Segoe UI" w:eastAsia="PMingLiU" w:hAnsi="Segoe UI" w:cs="Segoe UI"/>
+          <w:rFonts w:ascii="Segoe UI" w:eastAsia="新細明體" w:hAnsi="Segoe UI" w:cs="Segoe UI"/>
           <w:color w:val="374151"/>
           <w:kern w:val="0"/>
         </w:rPr>
         <w:t xml:space="preserve"> tool used for wing image analysis.</w:t>
       </w:r>
     </w:p>
+    <w:bookmarkStart w:id="0" w:name="_GoBack"/>
+    <w:bookmarkEnd w:id="0"/>
     <w:p>
       <w:pPr>
         <w:widowControl/>
@@ -259,36 +261,53 @@
           <w:right w:val="single" w:sz="2" w:space="0" w:color="D9D9E3"/>
         </w:pBdr>
         <w:rPr>
-          <w:rFonts w:ascii="Segoe UI" w:eastAsia="PMingLiU" w:hAnsi="Segoe UI" w:cs="Segoe UI"/>
-          <w:color w:val="374151"/>
-          <w:kern w:val="0"/>
-        </w:rPr>
-      </w:pPr>
-      <w:hyperlink r:id="rId6" w:tgtFrame="_new" w:history="1">
-        <w:r>
-          <w:rPr>
-            <w:rFonts w:ascii="Segoe UI" w:eastAsia="PMingLiU" w:hAnsi="Segoe UI" w:cs="Segoe UI"/>
-            <w:color w:val="0000FF"/>
-            <w:kern w:val="0"/>
-            <w:u w:val="single"/>
-            <w:bdr w:val="single" w:sz="2" w:space="0" w:color="D9D9E3" w:frame="1"/>
-          </w:rPr>
-          <w:t>Wing Image Processor</w:t>
-        </w:r>
-      </w:hyperlink>
-      <w:r>
-        <w:rPr>
-          <w:rFonts w:ascii="Segoe UI" w:eastAsia="PMingLiU" w:hAnsi="Segoe UI" w:cs="Segoe UI"/>
+          <w:rFonts w:ascii="Segoe UI" w:eastAsia="新細明體" w:hAnsi="Segoe UI" w:cs="Segoe UI"/>
+          <w:color w:val="374151"/>
+          <w:kern w:val="0"/>
+        </w:rPr>
+      </w:pPr>
+      <w:r>
+        <w:fldChar w:fldCharType="begin"/>
+      </w:r>
+      <w:r>
+        <w:instrText xml:space="preserve"> HYPERLINK "https://biomech.web.unc.edu/wing-image-analysis/" \t "_new" </w:instrText>
+      </w:r>
+      <w:r>
+        <w:fldChar w:fldCharType="separate"/>
+      </w:r>
+      <w:r>
+        <w:rPr>
+          <w:rFonts w:ascii="Segoe UI" w:eastAsia="新細明體" w:hAnsi="Segoe UI" w:cs="Segoe UI"/>
           <w:color w:val="0000FF"/>
           <w:kern w:val="0"/>
           <w:u w:val="single"/>
           <w:bdr w:val="single" w:sz="2" w:space="0" w:color="D9D9E3" w:frame="1"/>
         </w:rPr>
+        <w:t>Wing Image Processor</w:t>
+      </w:r>
+      <w:r>
+        <w:rPr>
+          <w:rFonts w:ascii="Segoe UI" w:eastAsia="新細明體" w:hAnsi="Segoe UI" w:cs="Segoe UI"/>
+          <w:color w:val="0000FF"/>
+          <w:kern w:val="0"/>
+          <w:u w:val="single"/>
+          <w:bdr w:val="single" w:sz="2" w:space="0" w:color="D9D9E3" w:frame="1"/>
+        </w:rPr>
+        <w:fldChar w:fldCharType="end"/>
+      </w:r>
+      <w:r>
+        <w:rPr>
+          <w:rFonts w:ascii="Segoe UI" w:eastAsia="新細明體" w:hAnsi="Segoe UI" w:cs="Segoe UI"/>
+          <w:color w:val="0000FF"/>
+          <w:kern w:val="0"/>
+          <w:u w:val="single"/>
+          <w:bdr w:val="single" w:sz="2" w:space="0" w:color="D9D9E3" w:frame="1"/>
+        </w:rPr>
         <w:br/>
       </w:r>
       <w:r>
         <w:rPr>
-          <w:rFonts w:ascii="Segoe UI" w:eastAsia="PMingLiU" w:hAnsi="Segoe UI" w:cs="Segoe UI"/>
+          <w:rFonts w:ascii="Segoe UI" w:eastAsia="新細明體" w:hAnsi="Segoe UI" w:cs="Segoe UI"/>
           <w:kern w:val="0"/>
           <w:bdr w:val="single" w:sz="2" w:space="0" w:color="D9D9E3" w:frame="1"/>
         </w:rPr>
@@ -307,7 +326,7 @@
         <w:spacing w:before="100" w:beforeAutospacing="1" w:after="100" w:afterAutospacing="1"/>
         <w:outlineLvl w:val="2"/>
         <w:rPr>
-          <w:rFonts w:ascii="Segoe UI" w:eastAsia="PMingLiU" w:hAnsi="Segoe UI" w:cs="Segoe UI"/>
+          <w:rFonts w:ascii="Segoe UI" w:eastAsia="新細明體" w:hAnsi="Segoe UI" w:cs="Segoe UI"/>
           <w:b/>
           <w:bCs/>
           <w:kern w:val="0"/>
@@ -317,7 +336,7 @@
       </w:pPr>
       <w:r>
         <w:rPr>
-          <w:rFonts w:ascii="Segoe UI" w:eastAsia="PMingLiU" w:hAnsi="Segoe UI" w:cs="Segoe UI"/>
+          <w:rFonts w:ascii="Segoe UI" w:eastAsia="新細明體" w:hAnsi="Segoe UI" w:cs="Segoe UI"/>
           <w:b/>
           <w:bCs/>
           <w:kern w:val="0"/>
@@ -341,14 +360,14 @@
           <w:right w:val="single" w:sz="2" w:space="0" w:color="D9D9E3"/>
         </w:pBdr>
         <w:rPr>
-          <w:rFonts w:ascii="Segoe UI" w:eastAsia="PMingLiU" w:hAnsi="Segoe UI" w:cs="Segoe UI"/>
-          <w:color w:val="374151"/>
-          <w:kern w:val="0"/>
-        </w:rPr>
-      </w:pPr>
-      <w:r>
-        <w:rPr>
-          <w:rFonts w:ascii="Segoe UI" w:eastAsia="PMingLiU" w:hAnsi="Segoe UI" w:cs="Segoe UI"/>
+          <w:rFonts w:ascii="Segoe UI" w:eastAsia="新細明體" w:hAnsi="Segoe UI" w:cs="Segoe UI"/>
+          <w:color w:val="374151"/>
+          <w:kern w:val="0"/>
+        </w:rPr>
+      </w:pPr>
+      <w:r>
+        <w:rPr>
+          <w:rFonts w:ascii="Segoe UI" w:eastAsia="新細明體" w:hAnsi="Segoe UI" w:cs="Segoe UI"/>
           <w:b/>
           <w:color w:val="374151"/>
           <w:kern w:val="0"/>
@@ -370,14 +389,14 @@
           <w:right w:val="single" w:sz="2" w:space="0" w:color="D9D9E3"/>
         </w:pBdr>
         <w:rPr>
-          <w:rFonts w:ascii="Segoe UI" w:eastAsia="PMingLiU" w:hAnsi="Segoe UI" w:cs="Segoe UI"/>
-          <w:color w:val="374151"/>
-          <w:kern w:val="0"/>
-        </w:rPr>
-      </w:pPr>
-      <w:r>
-        <w:rPr>
-          <w:rFonts w:ascii="Segoe UI" w:eastAsia="PMingLiU" w:hAnsi="Segoe UI" w:cs="Segoe UI" w:hint="eastAsia"/>
+          <w:rFonts w:ascii="Segoe UI" w:eastAsia="新細明體" w:hAnsi="Segoe UI" w:cs="Segoe UI"/>
+          <w:color w:val="374151"/>
+          <w:kern w:val="0"/>
+        </w:rPr>
+      </w:pPr>
+      <w:r>
+        <w:rPr>
+          <w:rFonts w:ascii="Segoe UI" w:eastAsia="新細明體" w:hAnsi="Segoe UI" w:cs="Segoe UI" w:hint="eastAsia"/>
           <w:b/>
           <w:color w:val="374151"/>
           <w:kern w:val="0"/>
@@ -386,7 +405,7 @@
       </w:r>
       <w:r>
         <w:rPr>
-          <w:rFonts w:ascii="Segoe UI" w:eastAsia="PMingLiU" w:hAnsi="Segoe UI" w:cs="Segoe UI"/>
+          <w:rFonts w:ascii="Segoe UI" w:eastAsia="新細明體" w:hAnsi="Segoe UI" w:cs="Segoe UI"/>
           <w:b/>
           <w:color w:val="374151"/>
           <w:kern w:val="0"/>
@@ -395,7 +414,7 @@
       </w:r>
       <w:r>
         <w:rPr>
-          <w:rFonts w:ascii="Segoe UI" w:eastAsia="PMingLiU" w:hAnsi="Segoe UI" w:cs="Segoe UI"/>
+          <w:rFonts w:ascii="Segoe UI" w:eastAsia="新細明體" w:hAnsi="Segoe UI" w:cs="Segoe UI"/>
           <w:color w:val="374151"/>
           <w:kern w:val="0"/>
         </w:rPr>
@@ -416,14 +435,14 @@
           <w:right w:val="single" w:sz="2" w:space="0" w:color="D9D9E3"/>
         </w:pBdr>
         <w:rPr>
-          <w:rFonts w:ascii="Segoe UI" w:eastAsia="PMingLiU" w:hAnsi="Segoe UI" w:cs="Segoe UI"/>
-          <w:color w:val="374151"/>
-          <w:kern w:val="0"/>
-        </w:rPr>
-      </w:pPr>
-      <w:r>
-        <w:rPr>
-          <w:rFonts w:ascii="Segoe UI" w:eastAsia="PMingLiU" w:hAnsi="Segoe UI" w:cs="Segoe UI"/>
+          <w:rFonts w:ascii="Segoe UI" w:eastAsia="新細明體" w:hAnsi="Segoe UI" w:cs="Segoe UI"/>
+          <w:color w:val="374151"/>
+          <w:kern w:val="0"/>
+        </w:rPr>
+      </w:pPr>
+      <w:r>
+        <w:rPr>
+          <w:rFonts w:ascii="Segoe UI" w:eastAsia="新細明體" w:hAnsi="Segoe UI" w:cs="Segoe UI"/>
           <w:b/>
           <w:color w:val="374151"/>
           <w:kern w:val="0"/>
@@ -432,7 +451,7 @@
       </w:r>
       <w:r>
         <w:rPr>
-          <w:rFonts w:ascii="Segoe UI" w:eastAsia="PMingLiU" w:hAnsi="Segoe UI" w:cs="Segoe UI"/>
+          <w:rFonts w:ascii="Segoe UI" w:eastAsia="新細明體" w:hAnsi="Segoe UI" w:cs="Segoe UI"/>
           <w:color w:val="374151"/>
           <w:kern w:val="0"/>
         </w:rPr>
@@ -453,14 +472,14 @@
           <w:right w:val="single" w:sz="2" w:space="0" w:color="D9D9E3"/>
         </w:pBdr>
         <w:rPr>
-          <w:rFonts w:ascii="Segoe UI" w:eastAsia="PMingLiU" w:hAnsi="Segoe UI" w:cs="Segoe UI"/>
-          <w:color w:val="374151"/>
-          <w:kern w:val="0"/>
-        </w:rPr>
-      </w:pPr>
-      <w:r>
-        <w:rPr>
-          <w:rFonts w:ascii="Segoe UI" w:eastAsia="PMingLiU" w:hAnsi="Segoe UI" w:cs="Segoe UI"/>
+          <w:rFonts w:ascii="Segoe UI" w:eastAsia="新細明體" w:hAnsi="Segoe UI" w:cs="Segoe UI"/>
+          <w:color w:val="374151"/>
+          <w:kern w:val="0"/>
+        </w:rPr>
+      </w:pPr>
+      <w:r>
+        <w:rPr>
+          <w:rFonts w:ascii="Segoe UI" w:eastAsia="新細明體" w:hAnsi="Segoe UI" w:cs="Segoe UI"/>
           <w:b/>
           <w:color w:val="374151"/>
           <w:kern w:val="0"/>
@@ -469,7 +488,7 @@
       </w:r>
       <w:r>
         <w:rPr>
-          <w:rFonts w:ascii="Segoe UI" w:eastAsia="PMingLiU" w:hAnsi="Segoe UI" w:cs="Segoe UI"/>
+          <w:rFonts w:ascii="Segoe UI" w:eastAsia="新細明體" w:hAnsi="Segoe UI" w:cs="Segoe UI"/>
           <w:color w:val="374151"/>
           <w:kern w:val="0"/>
         </w:rPr>
@@ -477,7 +496,7 @@
       </w:r>
       <w:r>
         <w:rPr>
-          <w:rFonts w:ascii="Segoe UI" w:eastAsia="PMingLiU" w:hAnsi="Segoe UI" w:cs="Segoe UI"/>
+          <w:rFonts w:ascii="Segoe UI" w:eastAsia="新細明體" w:hAnsi="Segoe UI" w:cs="Segoe UI"/>
           <w:b/>
           <w:color w:val="374151"/>
           <w:kern w:val="0"/>
@@ -486,7 +505,7 @@
       </w:r>
       <w:r>
         <w:rPr>
-          <w:rFonts w:ascii="Segoe UI" w:eastAsia="PMingLiU" w:hAnsi="Segoe UI" w:cs="Segoe UI"/>
+          <w:rFonts w:ascii="Segoe UI" w:eastAsia="新細明體" w:hAnsi="Segoe UI" w:cs="Segoe UI"/>
           <w:color w:val="374151"/>
           <w:kern w:val="0"/>
         </w:rPr>
@@ -507,14 +526,14 @@
           <w:right w:val="single" w:sz="2" w:space="0" w:color="D9D9E3"/>
         </w:pBdr>
         <w:rPr>
-          <w:rFonts w:ascii="Segoe UI" w:eastAsia="PMingLiU" w:hAnsi="Segoe UI" w:cs="Segoe UI"/>
-          <w:color w:val="374151"/>
-          <w:kern w:val="0"/>
-        </w:rPr>
-      </w:pPr>
-      <w:r>
-        <w:rPr>
-          <w:rFonts w:ascii="Segoe UI" w:eastAsia="PMingLiU" w:hAnsi="Segoe UI" w:cs="Segoe UI"/>
+          <w:rFonts w:ascii="Segoe UI" w:eastAsia="新細明體" w:hAnsi="Segoe UI" w:cs="Segoe UI"/>
+          <w:color w:val="374151"/>
+          <w:kern w:val="0"/>
+        </w:rPr>
+      </w:pPr>
+      <w:r>
+        <w:rPr>
+          <w:rFonts w:ascii="Segoe UI" w:eastAsia="新細明體" w:hAnsi="Segoe UI" w:cs="Segoe UI"/>
           <w:b/>
           <w:color w:val="374151"/>
           <w:kern w:val="0"/>
@@ -523,7 +542,7 @@
       </w:r>
       <w:r>
         <w:rPr>
-          <w:rFonts w:ascii="Segoe UI" w:eastAsia="PMingLiU" w:hAnsi="Segoe UI" w:cs="Segoe UI"/>
+          <w:rFonts w:ascii="Segoe UI" w:eastAsia="新細明體" w:hAnsi="Segoe UI" w:cs="Segoe UI"/>
           <w:color w:val="374151"/>
           <w:kern w:val="0"/>
         </w:rPr>
@@ -531,7 +550,7 @@
       </w:r>
       <w:r>
         <w:rPr>
-          <w:rFonts w:ascii="Segoe UI" w:eastAsia="PMingLiU" w:hAnsi="Segoe UI" w:cs="Segoe UI"/>
+          <w:rFonts w:ascii="Segoe UI" w:eastAsia="新細明體" w:hAnsi="Segoe UI" w:cs="Segoe UI"/>
           <w:color w:val="374151"/>
           <w:kern w:val="0"/>
         </w:rPr>
@@ -539,7 +558,7 @@
       </w:r>
       <w:r>
         <w:rPr>
-          <w:rFonts w:ascii="Segoe UI" w:eastAsia="PMingLiU" w:hAnsi="Segoe UI" w:cs="Segoe UI"/>
+          <w:rFonts w:ascii="Segoe UI" w:eastAsia="新細明體" w:hAnsi="Segoe UI" w:cs="Segoe UI"/>
           <w:color w:val="374151"/>
           <w:kern w:val="0"/>
         </w:rPr>
@@ -560,7 +579,7 @@
           <w:right w:val="single" w:sz="2" w:space="0" w:color="D9D9E3"/>
         </w:pBdr>
         <w:rPr>
-          <w:rFonts w:ascii="Segoe UI" w:eastAsia="PMingLiU" w:hAnsi="Segoe UI" w:cs="Segoe UI"/>
+          <w:rFonts w:ascii="Segoe UI" w:eastAsia="新細明體" w:hAnsi="Segoe UI" w:cs="Segoe UI"/>
           <w:color w:val="374151"/>
           <w:kern w:val="0"/>
         </w:rPr>
@@ -568,7 +587,7 @@
       <w:proofErr w:type="spellStart"/>
       <w:r>
         <w:rPr>
-          <w:rFonts w:ascii="Segoe UI" w:eastAsia="PMingLiU" w:hAnsi="Segoe UI" w:cs="Segoe UI"/>
+          <w:rFonts w:ascii="Segoe UI" w:eastAsia="新細明體" w:hAnsi="Segoe UI" w:cs="Segoe UI"/>
           <w:b/>
           <w:color w:val="374151"/>
           <w:kern w:val="0"/>
@@ -578,7 +597,7 @@
       <w:proofErr w:type="spellEnd"/>
       <w:r>
         <w:rPr>
-          <w:rFonts w:ascii="Segoe UI" w:eastAsia="PMingLiU" w:hAnsi="Segoe UI" w:cs="Segoe UI"/>
+          <w:rFonts w:ascii="Segoe UI" w:eastAsia="新細明體" w:hAnsi="Segoe UI" w:cs="Segoe UI"/>
           <w:color w:val="374151"/>
           <w:kern w:val="0"/>
         </w:rPr>
@@ -586,7 +605,7 @@
       </w:r>
       <w:r>
         <w:rPr>
-          <w:rFonts w:ascii="Segoe UI" w:eastAsia="PMingLiU" w:hAnsi="Segoe UI" w:cs="Segoe UI"/>
+          <w:rFonts w:ascii="Segoe UI" w:eastAsia="新細明體" w:hAnsi="Segoe UI" w:cs="Segoe UI"/>
           <w:color w:val="374151"/>
           <w:kern w:val="0"/>
         </w:rPr>
@@ -594,7 +613,7 @@
       </w:r>
       <w:r>
         <w:rPr>
-          <w:rFonts w:ascii="Segoe UI" w:eastAsia="PMingLiU" w:hAnsi="Segoe UI" w:cs="Segoe UI"/>
+          <w:rFonts w:ascii="Segoe UI" w:eastAsia="新細明體" w:hAnsi="Segoe UI" w:cs="Segoe UI"/>
           <w:color w:val="374151"/>
           <w:kern w:val="0"/>
         </w:rPr>
@@ -615,14 +634,14 @@
           <w:right w:val="single" w:sz="2" w:space="0" w:color="D9D9E3"/>
         </w:pBdr>
         <w:rPr>
-          <w:rFonts w:ascii="Segoe UI" w:eastAsia="PMingLiU" w:hAnsi="Segoe UI" w:cs="Segoe UI"/>
-          <w:color w:val="374151"/>
-          <w:kern w:val="0"/>
-        </w:rPr>
-      </w:pPr>
-      <w:r>
-        <w:rPr>
-          <w:rFonts w:ascii="Segoe UI" w:eastAsia="PMingLiU" w:hAnsi="Segoe UI" w:cs="Segoe UI"/>
+          <w:rFonts w:ascii="Segoe UI" w:eastAsia="新細明體" w:hAnsi="Segoe UI" w:cs="Segoe UI"/>
+          <w:color w:val="374151"/>
+          <w:kern w:val="0"/>
+        </w:rPr>
+      </w:pPr>
+      <w:r>
+        <w:rPr>
+          <w:rFonts w:ascii="Segoe UI" w:eastAsia="新細明體" w:hAnsi="Segoe UI" w:cs="Segoe UI"/>
           <w:b/>
           <w:bCs/>
           <w:color w:val="374151"/>
@@ -633,7 +652,7 @@
       </w:r>
       <w:r>
         <w:rPr>
-          <w:rFonts w:ascii="Segoe UI" w:eastAsia="PMingLiU" w:hAnsi="Segoe UI" w:cs="Segoe UI"/>
+          <w:rFonts w:ascii="Segoe UI" w:eastAsia="新細明體" w:hAnsi="Segoe UI" w:cs="Segoe UI"/>
           <w:color w:val="374151"/>
           <w:kern w:val="0"/>
         </w:rPr>
@@ -642,21 +661,21 @@
     </w:p>
     <w:p>
       <w:pPr>
-        <w:pStyle w:val="ListParagraph"/>
+        <w:pStyle w:val="a8"/>
         <w:numPr>
           <w:ilvl w:val="1"/>
           <w:numId w:val="3"/>
         </w:numPr>
         <w:ind w:leftChars="0"/>
         <w:rPr>
-          <w:rFonts w:ascii="Segoe UI" w:eastAsia="PMingLiU" w:hAnsi="Segoe UI" w:cs="Segoe UI"/>
-          <w:color w:val="374151"/>
-          <w:kern w:val="0"/>
-        </w:rPr>
-      </w:pPr>
-      <w:r>
-        <w:rPr>
-          <w:rFonts w:ascii="Segoe UI" w:eastAsia="PMingLiU" w:hAnsi="Segoe UI" w:cs="Segoe UI"/>
+          <w:rFonts w:ascii="Segoe UI" w:eastAsia="新細明體" w:hAnsi="Segoe UI" w:cs="Segoe UI"/>
+          <w:color w:val="374151"/>
+          <w:kern w:val="0"/>
+        </w:rPr>
+      </w:pPr>
+      <w:r>
+        <w:rPr>
+          <w:rFonts w:ascii="Segoe UI" w:eastAsia="新細明體" w:hAnsi="Segoe UI" w:cs="Segoe UI"/>
           <w:b/>
           <w:color w:val="374151"/>
           <w:kern w:val="0"/>
@@ -665,7 +684,7 @@
       </w:r>
       <w:r>
         <w:rPr>
-          <w:rFonts w:ascii="Segoe UI" w:eastAsia="PMingLiU" w:hAnsi="Segoe UI" w:cs="Segoe UI"/>
+          <w:rFonts w:ascii="Segoe UI" w:eastAsia="新細明體" w:hAnsi="Segoe UI" w:cs="Segoe UI"/>
           <w:color w:val="374151"/>
           <w:kern w:val="0"/>
         </w:rPr>
@@ -686,14 +705,14 @@
           <w:right w:val="single" w:sz="2" w:space="0" w:color="D9D9E3"/>
         </w:pBdr>
         <w:rPr>
-          <w:rFonts w:ascii="Segoe UI" w:eastAsia="PMingLiU" w:hAnsi="Segoe UI" w:cs="Segoe UI"/>
-          <w:color w:val="374151"/>
-          <w:kern w:val="0"/>
-        </w:rPr>
-      </w:pPr>
-      <w:r>
-        <w:rPr>
-          <w:rFonts w:ascii="Segoe UI" w:eastAsia="PMingLiU" w:hAnsi="Segoe UI" w:cs="Segoe UI"/>
+          <w:rFonts w:ascii="Segoe UI" w:eastAsia="新細明體" w:hAnsi="Segoe UI" w:cs="Segoe UI"/>
+          <w:color w:val="374151"/>
+          <w:kern w:val="0"/>
+        </w:rPr>
+      </w:pPr>
+      <w:r>
+        <w:rPr>
+          <w:rFonts w:ascii="Segoe UI" w:eastAsia="新細明體" w:hAnsi="Segoe UI" w:cs="Segoe UI"/>
           <w:b/>
           <w:bCs/>
           <w:color w:val="374151"/>
@@ -704,7 +723,7 @@
       </w:r>
       <w:r>
         <w:rPr>
-          <w:rFonts w:ascii="Segoe UI" w:eastAsia="PMingLiU" w:hAnsi="Segoe UI" w:cs="Segoe UI"/>
+          <w:rFonts w:ascii="Segoe UI" w:eastAsia="新細明體" w:hAnsi="Segoe UI" w:cs="Segoe UI"/>
           <w:color w:val="374151"/>
           <w:kern w:val="0"/>
         </w:rPr>
@@ -712,7 +731,7 @@
       </w:r>
       <w:r>
         <w:rPr>
-          <w:rFonts w:ascii="Segoe UI" w:eastAsia="PMingLiU" w:hAnsi="Segoe UI" w:cs="Segoe UI"/>
+          <w:rFonts w:ascii="Segoe UI" w:eastAsia="新細明體" w:hAnsi="Segoe UI" w:cs="Segoe UI"/>
           <w:color w:val="374151"/>
           <w:kern w:val="0"/>
         </w:rPr>
@@ -721,7 +740,7 @@
       <w:proofErr w:type="spellStart"/>
       <w:r>
         <w:rPr>
-          <w:rFonts w:ascii="Segoe UI" w:eastAsia="MingLiU" w:hAnsi="Segoe UI" w:cs="Segoe UI"/>
+          <w:rFonts w:ascii="Segoe UI" w:eastAsia="細明體" w:hAnsi="Segoe UI" w:cs="Segoe UI"/>
           <w:b/>
           <w:bCs/>
           <w:color w:val="374151"/>
@@ -733,7 +752,7 @@
       <w:proofErr w:type="spellEnd"/>
       <w:r>
         <w:rPr>
-          <w:rFonts w:ascii="Segoe UI" w:eastAsia="PMingLiU" w:hAnsi="Segoe UI" w:cs="Segoe UI"/>
+          <w:rFonts w:ascii="Segoe UI" w:eastAsia="新細明體" w:hAnsi="Segoe UI" w:cs="Segoe UI"/>
           <w:color w:val="374151"/>
           <w:kern w:val="0"/>
         </w:rPr>
@@ -741,7 +760,7 @@
       </w:r>
       <w:r>
         <w:rPr>
-          <w:rFonts w:ascii="Segoe UI" w:eastAsia="MingLiU" w:hAnsi="Segoe UI" w:cs="Segoe UI"/>
+          <w:rFonts w:ascii="Segoe UI" w:eastAsia="細明體" w:hAnsi="Segoe UI" w:cs="Segoe UI"/>
           <w:b/>
           <w:bCs/>
           <w:color w:val="374151"/>
@@ -765,7 +784,7 @@
           <w:right w:val="single" w:sz="2" w:space="0" w:color="D9D9E3"/>
         </w:pBdr>
         <w:rPr>
-          <w:rFonts w:ascii="Segoe UI" w:eastAsia="PMingLiU" w:hAnsi="Segoe UI" w:cs="Segoe UI"/>
+          <w:rFonts w:ascii="Segoe UI" w:eastAsia="新細明體" w:hAnsi="Segoe UI" w:cs="Segoe UI"/>
           <w:color w:val="374151"/>
           <w:kern w:val="0"/>
         </w:rPr>
@@ -773,7 +792,7 @@
       <w:proofErr w:type="spellStart"/>
       <w:r>
         <w:rPr>
-          <w:rFonts w:ascii="Segoe UI" w:eastAsia="PMingLiU" w:hAnsi="Segoe UI" w:cs="Segoe UI"/>
+          <w:rFonts w:ascii="Segoe UI" w:eastAsia="新細明體" w:hAnsi="Segoe UI" w:cs="Segoe UI"/>
           <w:b/>
           <w:bCs/>
           <w:color w:val="374151"/>
@@ -785,7 +804,7 @@
       <w:proofErr w:type="spellEnd"/>
       <w:r>
         <w:rPr>
-          <w:rFonts w:ascii="Segoe UI" w:eastAsia="PMingLiU" w:hAnsi="Segoe UI" w:cs="Segoe UI"/>
+          <w:rFonts w:ascii="Segoe UI" w:eastAsia="新細明體" w:hAnsi="Segoe UI" w:cs="Segoe UI"/>
           <w:color w:val="374151"/>
           <w:kern w:val="0"/>
         </w:rPr>
@@ -793,7 +812,7 @@
       </w:r>
       <w:r>
         <w:rPr>
-          <w:rFonts w:ascii="Segoe UI" w:eastAsia="PMingLiU" w:hAnsi="Segoe UI" w:cs="Segoe UI"/>
+          <w:rFonts w:ascii="Segoe UI" w:eastAsia="新細明體" w:hAnsi="Segoe UI" w:cs="Segoe UI"/>
           <w:color w:val="374151"/>
           <w:kern w:val="0"/>
         </w:rPr>
@@ -801,16 +820,17 @@
       </w:r>
       <w:r>
         <w:rPr>
-          <w:rFonts w:ascii="Segoe UI" w:eastAsia="PMingLiU" w:hAnsi="Segoe UI" w:cs="Segoe UI"/>
+          <w:rFonts w:ascii="Segoe UI" w:eastAsia="新細明體" w:hAnsi="Segoe UI" w:cs="Segoe UI"/>
           <w:color w:val="374151"/>
           <w:kern w:val="0"/>
         </w:rPr>
         <w:t xml:space="preserve">Functions used: </w:t>
       </w:r>
       <w:proofErr w:type="spellStart"/>
-      <w:r>
-        <w:rPr>
-          <w:rFonts w:ascii="Segoe UI" w:eastAsia="MingLiU" w:hAnsi="Segoe UI" w:cs="Segoe UI"/>
+      <w:proofErr w:type="gramStart"/>
+      <w:r>
+        <w:rPr>
+          <w:rFonts w:ascii="Segoe UI" w:eastAsia="細明體" w:hAnsi="Segoe UI" w:cs="Segoe UI"/>
           <w:b/>
           <w:bCs/>
           <w:color w:val="374151"/>
@@ -820,9 +840,10 @@
         <w:t>plot.bammdata</w:t>
       </w:r>
       <w:proofErr w:type="spellEnd"/>
-      <w:r>
-        <w:rPr>
-          <w:rFonts w:ascii="Segoe UI" w:eastAsia="PMingLiU" w:hAnsi="Segoe UI" w:cs="Segoe UI"/>
+      <w:proofErr w:type="gramEnd"/>
+      <w:r>
+        <w:rPr>
+          <w:rFonts w:ascii="Segoe UI" w:eastAsia="新細明體" w:hAnsi="Segoe UI" w:cs="Segoe UI"/>
           <w:color w:val="374151"/>
           <w:kern w:val="0"/>
         </w:rPr>
@@ -831,7 +852,7 @@
       <w:proofErr w:type="spellStart"/>
       <w:r>
         <w:rPr>
-          <w:rFonts w:ascii="Segoe UI" w:eastAsia="MingLiU" w:hAnsi="Segoe UI" w:cs="Segoe UI"/>
+          <w:rFonts w:ascii="Segoe UI" w:eastAsia="細明體" w:hAnsi="Segoe UI" w:cs="Segoe UI"/>
           <w:b/>
           <w:bCs/>
           <w:color w:val="374151"/>
@@ -843,7 +864,7 @@
       <w:proofErr w:type="spellEnd"/>
       <w:r>
         <w:rPr>
-          <w:rFonts w:ascii="Segoe UI" w:eastAsia="PMingLiU" w:hAnsi="Segoe UI" w:cs="Segoe UI"/>
+          <w:rFonts w:ascii="Segoe UI" w:eastAsia="新細明體" w:hAnsi="Segoe UI" w:cs="Segoe UI"/>
           <w:color w:val="374151"/>
           <w:kern w:val="0"/>
         </w:rPr>
@@ -852,7 +873,7 @@
       <w:proofErr w:type="spellStart"/>
       <w:r>
         <w:rPr>
-          <w:rFonts w:ascii="Segoe UI" w:eastAsia="MingLiU" w:hAnsi="Segoe UI" w:cs="Segoe UI"/>
+          <w:rFonts w:ascii="Segoe UI" w:eastAsia="細明體" w:hAnsi="Segoe UI" w:cs="Segoe UI"/>
           <w:b/>
           <w:bCs/>
           <w:color w:val="374151"/>
@@ -864,7 +885,7 @@
       <w:proofErr w:type="spellEnd"/>
       <w:r>
         <w:rPr>
-          <w:rFonts w:ascii="Segoe UI" w:eastAsia="PMingLiU" w:hAnsi="Segoe UI" w:cs="Segoe UI"/>
+          <w:rFonts w:ascii="Segoe UI" w:eastAsia="新細明體" w:hAnsi="Segoe UI" w:cs="Segoe UI"/>
           <w:color w:val="374151"/>
           <w:kern w:val="0"/>
         </w:rPr>
@@ -873,7 +894,7 @@
       <w:proofErr w:type="spellStart"/>
       <w:r>
         <w:rPr>
-          <w:rFonts w:ascii="Segoe UI" w:eastAsia="MingLiU" w:hAnsi="Segoe UI" w:cs="Segoe UI"/>
+          <w:rFonts w:ascii="Segoe UI" w:eastAsia="細明體" w:hAnsi="Segoe UI" w:cs="Segoe UI"/>
           <w:b/>
           <w:bCs/>
           <w:color w:val="374151"/>
@@ -885,7 +906,7 @@
       <w:proofErr w:type="spellEnd"/>
       <w:r>
         <w:rPr>
-          <w:rFonts w:ascii="Segoe UI" w:eastAsia="PMingLiU" w:hAnsi="Segoe UI" w:cs="Segoe UI"/>
+          <w:rFonts w:ascii="Segoe UI" w:eastAsia="新細明體" w:hAnsi="Segoe UI" w:cs="Segoe UI"/>
           <w:color w:val="374151"/>
           <w:kern w:val="0"/>
         </w:rPr>
@@ -894,7 +915,7 @@
       <w:proofErr w:type="spellStart"/>
       <w:r>
         <w:rPr>
-          <w:rFonts w:ascii="Segoe UI" w:eastAsia="MingLiU" w:hAnsi="Segoe UI" w:cs="Segoe UI"/>
+          <w:rFonts w:ascii="Segoe UI" w:eastAsia="細明體" w:hAnsi="Segoe UI" w:cs="Segoe UI"/>
           <w:b/>
           <w:bCs/>
           <w:color w:val="374151"/>
@@ -919,7 +940,7 @@
           <w:right w:val="single" w:sz="2" w:space="0" w:color="D9D9E3"/>
         </w:pBdr>
         <w:rPr>
-          <w:rFonts w:ascii="Segoe UI" w:eastAsia="PMingLiU" w:hAnsi="Segoe UI" w:cs="Segoe UI"/>
+          <w:rFonts w:ascii="Segoe UI" w:eastAsia="新細明體" w:hAnsi="Segoe UI" w:cs="Segoe UI"/>
           <w:color w:val="374151"/>
           <w:kern w:val="0"/>
         </w:rPr>
@@ -927,7 +948,7 @@
       <w:proofErr w:type="spellStart"/>
       <w:r>
         <w:rPr>
-          <w:rFonts w:ascii="Segoe UI" w:eastAsia="PMingLiU" w:hAnsi="Segoe UI" w:cs="Segoe UI"/>
+          <w:rFonts w:ascii="Segoe UI" w:eastAsia="新細明體" w:hAnsi="Segoe UI" w:cs="Segoe UI"/>
           <w:b/>
           <w:bCs/>
           <w:color w:val="374151"/>
@@ -939,7 +960,7 @@
       <w:proofErr w:type="spellEnd"/>
       <w:r>
         <w:rPr>
-          <w:rFonts w:ascii="Segoe UI" w:eastAsia="PMingLiU" w:hAnsi="Segoe UI" w:cs="Segoe UI"/>
+          <w:rFonts w:ascii="Segoe UI" w:eastAsia="新細明體" w:hAnsi="Segoe UI" w:cs="Segoe UI"/>
           <w:color w:val="374151"/>
           <w:kern w:val="0"/>
         </w:rPr>
@@ -947,7 +968,7 @@
       </w:r>
       <w:r>
         <w:rPr>
-          <w:rFonts w:ascii="Segoe UI" w:eastAsia="PMingLiU" w:hAnsi="Segoe UI" w:cs="Segoe UI"/>
+          <w:rFonts w:ascii="Segoe UI" w:eastAsia="新細明體" w:hAnsi="Segoe UI" w:cs="Segoe UI"/>
           <w:color w:val="374151"/>
           <w:kern w:val="0"/>
         </w:rPr>
@@ -955,16 +976,17 @@
       </w:r>
       <w:r>
         <w:rPr>
-          <w:rFonts w:ascii="Segoe UI" w:eastAsia="PMingLiU" w:hAnsi="Segoe UI" w:cs="Segoe UI"/>
+          <w:rFonts w:ascii="Segoe UI" w:eastAsia="新細明體" w:hAnsi="Segoe UI" w:cs="Segoe UI"/>
           <w:color w:val="374151"/>
           <w:kern w:val="0"/>
         </w:rPr>
         <w:t xml:space="preserve">Functions used: </w:t>
       </w:r>
       <w:proofErr w:type="spellStart"/>
-      <w:r>
-        <w:rPr>
-          <w:rFonts w:ascii="Segoe UI" w:eastAsia="MingLiU" w:hAnsi="Segoe UI" w:cs="Segoe UI"/>
+      <w:proofErr w:type="gramStart"/>
+      <w:r>
+        <w:rPr>
+          <w:rFonts w:ascii="Segoe UI" w:eastAsia="細明體" w:hAnsi="Segoe UI" w:cs="Segoe UI"/>
           <w:b/>
           <w:bCs/>
           <w:color w:val="374151"/>
@@ -974,9 +996,10 @@
         <w:t>make.simmap</w:t>
       </w:r>
       <w:proofErr w:type="spellEnd"/>
-      <w:r>
-        <w:rPr>
-          <w:rFonts w:ascii="Segoe UI" w:eastAsia="PMingLiU" w:hAnsi="Segoe UI" w:cs="Segoe UI"/>
+      <w:proofErr w:type="gramEnd"/>
+      <w:r>
+        <w:rPr>
+          <w:rFonts w:ascii="Segoe UI" w:eastAsia="新細明體" w:hAnsi="Segoe UI" w:cs="Segoe UI"/>
           <w:color w:val="374151"/>
           <w:kern w:val="0"/>
         </w:rPr>
@@ -985,7 +1008,7 @@
       <w:proofErr w:type="spellStart"/>
       <w:r>
         <w:rPr>
-          <w:rFonts w:ascii="Segoe UI" w:eastAsia="MingLiU" w:hAnsi="Segoe UI" w:cs="Segoe UI"/>
+          <w:rFonts w:ascii="Segoe UI" w:eastAsia="細明體" w:hAnsi="Segoe UI" w:cs="Segoe UI"/>
           <w:b/>
           <w:bCs/>
           <w:color w:val="374151"/>
@@ -997,7 +1020,7 @@
       <w:proofErr w:type="spellEnd"/>
       <w:r>
         <w:rPr>
-          <w:rFonts w:ascii="Segoe UI" w:eastAsia="PMingLiU" w:hAnsi="Segoe UI" w:cs="Segoe UI"/>
+          <w:rFonts w:ascii="Segoe UI" w:eastAsia="新細明體" w:hAnsi="Segoe UI" w:cs="Segoe UI"/>
           <w:color w:val="374151"/>
           <w:kern w:val="0"/>
         </w:rPr>
@@ -1006,7 +1029,7 @@
       <w:proofErr w:type="spellStart"/>
       <w:r>
         <w:rPr>
-          <w:rFonts w:ascii="Segoe UI" w:eastAsia="MingLiU" w:hAnsi="Segoe UI" w:cs="Segoe UI"/>
+          <w:rFonts w:ascii="Segoe UI" w:eastAsia="細明體" w:hAnsi="Segoe UI" w:cs="Segoe UI"/>
           <w:b/>
           <w:bCs/>
           <w:color w:val="374151"/>
@@ -1031,7 +1054,7 @@
           <w:right w:val="single" w:sz="2" w:space="0" w:color="D9D9E3"/>
         </w:pBdr>
         <w:rPr>
-          <w:rFonts w:ascii="Segoe UI" w:eastAsia="PMingLiU" w:hAnsi="Segoe UI" w:cs="Segoe UI"/>
+          <w:rFonts w:ascii="Segoe UI" w:eastAsia="新細明體" w:hAnsi="Segoe UI" w:cs="Segoe UI"/>
           <w:color w:val="374151"/>
           <w:kern w:val="0"/>
         </w:rPr>
@@ -1039,7 +1062,7 @@
       <w:proofErr w:type="spellStart"/>
       <w:r>
         <w:rPr>
-          <w:rFonts w:ascii="Segoe UI" w:eastAsia="PMingLiU" w:hAnsi="Segoe UI" w:cs="Segoe UI"/>
+          <w:rFonts w:ascii="Segoe UI" w:eastAsia="新細明體" w:hAnsi="Segoe UI" w:cs="Segoe UI"/>
           <w:b/>
           <w:bCs/>
           <w:color w:val="374151"/>
@@ -1051,7 +1074,7 @@
       <w:proofErr w:type="spellEnd"/>
       <w:r>
         <w:rPr>
-          <w:rFonts w:ascii="Segoe UI" w:eastAsia="PMingLiU" w:hAnsi="Segoe UI" w:cs="Segoe UI"/>
+          <w:rFonts w:ascii="Segoe UI" w:eastAsia="新細明體" w:hAnsi="Segoe UI" w:cs="Segoe UI"/>
           <w:color w:val="374151"/>
           <w:kern w:val="0"/>
         </w:rPr>
@@ -1059,7 +1082,7 @@
       </w:r>
       <w:r>
         <w:rPr>
-          <w:rFonts w:ascii="Segoe UI" w:eastAsia="PMingLiU" w:hAnsi="Segoe UI" w:cs="Segoe UI"/>
+          <w:rFonts w:ascii="Segoe UI" w:eastAsia="新細明體" w:hAnsi="Segoe UI" w:cs="Segoe UI"/>
           <w:color w:val="374151"/>
           <w:kern w:val="0"/>
         </w:rPr>
@@ -1067,7 +1090,7 @@
       </w:r>
       <w:r>
         <w:rPr>
-          <w:rFonts w:ascii="Segoe UI" w:eastAsia="PMingLiU" w:hAnsi="Segoe UI" w:cs="Segoe UI"/>
+          <w:rFonts w:ascii="Segoe UI" w:eastAsia="新細明體" w:hAnsi="Segoe UI" w:cs="Segoe UI"/>
           <w:color w:val="374151"/>
           <w:kern w:val="0"/>
         </w:rPr>
@@ -1076,7 +1099,7 @@
       <w:proofErr w:type="spellStart"/>
       <w:r>
         <w:rPr>
-          <w:rFonts w:ascii="Segoe UI" w:eastAsia="MingLiU" w:hAnsi="Segoe UI" w:cs="Segoe UI"/>
+          <w:rFonts w:ascii="Segoe UI" w:eastAsia="細明體" w:hAnsi="Segoe UI" w:cs="Segoe UI"/>
           <w:b/>
           <w:bCs/>
           <w:color w:val="374151"/>
@@ -1088,7 +1111,7 @@
       <w:proofErr w:type="spellEnd"/>
       <w:r>
         <w:rPr>
-          <w:rFonts w:ascii="Segoe UI" w:eastAsia="PMingLiU" w:hAnsi="Segoe UI" w:cs="Segoe UI"/>
+          <w:rFonts w:ascii="Segoe UI" w:eastAsia="新細明體" w:hAnsi="Segoe UI" w:cs="Segoe UI"/>
           <w:color w:val="374151"/>
           <w:kern w:val="0"/>
         </w:rPr>
@@ -1097,7 +1120,7 @@
       <w:proofErr w:type="spellStart"/>
       <w:r>
         <w:rPr>
-          <w:rFonts w:ascii="Segoe UI" w:eastAsia="MingLiU" w:hAnsi="Segoe UI" w:cs="Segoe UI"/>
+          <w:rFonts w:ascii="Segoe UI" w:eastAsia="細明體" w:hAnsi="Segoe UI" w:cs="Segoe UI"/>
           <w:b/>
           <w:bCs/>
           <w:color w:val="374151"/>
@@ -1109,7 +1132,7 @@
       <w:proofErr w:type="spellEnd"/>
       <w:r>
         <w:rPr>
-          <w:rFonts w:ascii="Segoe UI" w:eastAsia="PMingLiU" w:hAnsi="Segoe UI" w:cs="Segoe UI"/>
+          <w:rFonts w:ascii="Segoe UI" w:eastAsia="新細明體" w:hAnsi="Segoe UI" w:cs="Segoe UI"/>
           <w:color w:val="374151"/>
           <w:kern w:val="0"/>
         </w:rPr>
@@ -1118,7 +1141,7 @@
       <w:proofErr w:type="spellStart"/>
       <w:r>
         <w:rPr>
-          <w:rFonts w:ascii="Segoe UI" w:eastAsia="MingLiU" w:hAnsi="Segoe UI" w:cs="Segoe UI"/>
+          <w:rFonts w:ascii="Segoe UI" w:eastAsia="細明體" w:hAnsi="Segoe UI" w:cs="Segoe UI"/>
           <w:b/>
           <w:bCs/>
           <w:color w:val="374151"/>
@@ -1143,7 +1166,7 @@
           <w:right w:val="single" w:sz="2" w:space="0" w:color="D9D9E3"/>
         </w:pBdr>
         <w:rPr>
-          <w:rFonts w:ascii="Segoe UI" w:eastAsia="PMingLiU" w:hAnsi="Segoe UI" w:cs="Segoe UI"/>
+          <w:rFonts w:ascii="Segoe UI" w:eastAsia="新細明體" w:hAnsi="Segoe UI" w:cs="Segoe UI"/>
           <w:color w:val="374151"/>
           <w:kern w:val="0"/>
         </w:rPr>
@@ -1151,7 +1174,7 @@
       <w:proofErr w:type="spellStart"/>
       <w:r>
         <w:rPr>
-          <w:rFonts w:ascii="Segoe UI" w:eastAsia="PMingLiU" w:hAnsi="Segoe UI" w:cs="Segoe UI"/>
+          <w:rFonts w:ascii="Segoe UI" w:eastAsia="新細明體" w:hAnsi="Segoe UI" w:cs="Segoe UI"/>
           <w:b/>
           <w:bCs/>
           <w:color w:val="374151"/>
@@ -1162,7 +1185,7 @@
       </w:r>
       <w:r>
         <w:rPr>
-          <w:rFonts w:ascii="Segoe UI" w:eastAsia="PMingLiU" w:hAnsi="Segoe UI" w:cs="Segoe UI"/>
+          <w:rFonts w:ascii="Segoe UI" w:eastAsia="新細明體" w:hAnsi="Segoe UI" w:cs="Segoe UI"/>
           <w:b/>
           <w:bCs/>
           <w:color w:val="374151"/>
@@ -1174,7 +1197,7 @@
       <w:proofErr w:type="spellEnd"/>
       <w:r>
         <w:rPr>
-          <w:rFonts w:ascii="Segoe UI" w:eastAsia="PMingLiU" w:hAnsi="Segoe UI" w:cs="Segoe UI"/>
+          <w:rFonts w:ascii="Segoe UI" w:eastAsia="新細明體" w:hAnsi="Segoe UI" w:cs="Segoe UI"/>
           <w:color w:val="374151"/>
           <w:kern w:val="0"/>
         </w:rPr>
@@ -1182,7 +1205,7 @@
       </w:r>
       <w:r>
         <w:rPr>
-          <w:rFonts w:ascii="Segoe UI" w:eastAsia="PMingLiU" w:hAnsi="Segoe UI" w:cs="Segoe UI"/>
+          <w:rFonts w:ascii="Segoe UI" w:eastAsia="新細明體" w:hAnsi="Segoe UI" w:cs="Segoe UI"/>
           <w:color w:val="374151"/>
           <w:kern w:val="0"/>
         </w:rPr>
@@ -1191,7 +1214,7 @@
       <w:proofErr w:type="spellStart"/>
       <w:r>
         <w:rPr>
-          <w:rFonts w:ascii="Segoe UI" w:eastAsia="MingLiU" w:hAnsi="Segoe UI" w:cs="Segoe UI"/>
+          <w:rFonts w:ascii="Segoe UI" w:eastAsia="細明體" w:hAnsi="Segoe UI" w:cs="Segoe UI"/>
           <w:b/>
           <w:bCs/>
           <w:color w:val="374151"/>
@@ -1216,7 +1239,7 @@
           <w:right w:val="single" w:sz="2" w:space="0" w:color="D9D9E3"/>
         </w:pBdr>
         <w:rPr>
-          <w:rFonts w:ascii="Segoe UI" w:eastAsia="PMingLiU" w:hAnsi="Segoe UI" w:cs="Segoe UI"/>
+          <w:rFonts w:ascii="Segoe UI" w:eastAsia="新細明體" w:hAnsi="Segoe UI" w:cs="Segoe UI"/>
           <w:color w:val="374151"/>
           <w:kern w:val="0"/>
         </w:rPr>
@@ -1224,7 +1247,7 @@
       <w:proofErr w:type="spellStart"/>
       <w:r>
         <w:rPr>
-          <w:rFonts w:ascii="Segoe UI" w:eastAsia="PMingLiU" w:hAnsi="Segoe UI" w:cs="Segoe UI"/>
+          <w:rFonts w:ascii="Segoe UI" w:eastAsia="新細明體" w:hAnsi="Segoe UI" w:cs="Segoe UI"/>
           <w:b/>
           <w:bCs/>
           <w:color w:val="374151"/>
@@ -1236,7 +1259,7 @@
       <w:proofErr w:type="spellEnd"/>
       <w:r>
         <w:rPr>
-          <w:rFonts w:ascii="Segoe UI" w:eastAsia="PMingLiU" w:hAnsi="Segoe UI" w:cs="Segoe UI"/>
+          <w:rFonts w:ascii="Segoe UI" w:eastAsia="新細明體" w:hAnsi="Segoe UI" w:cs="Segoe UI"/>
           <w:color w:val="374151"/>
           <w:kern w:val="0"/>
         </w:rPr>
@@ -1244,7 +1267,7 @@
       </w:r>
       <w:r>
         <w:rPr>
-          <w:rFonts w:ascii="Segoe UI" w:eastAsia="PMingLiU" w:hAnsi="Segoe UI" w:cs="Segoe UI"/>
+          <w:rFonts w:ascii="Segoe UI" w:eastAsia="新細明體" w:hAnsi="Segoe UI" w:cs="Segoe UI"/>
           <w:color w:val="374151"/>
           <w:kern w:val="0"/>
         </w:rPr>
@@ -1252,7 +1275,7 @@
       </w:r>
       <w:r>
         <w:rPr>
-          <w:rFonts w:ascii="Segoe UI" w:eastAsia="PMingLiU" w:hAnsi="Segoe UI" w:cs="Segoe UI"/>
+          <w:rFonts w:ascii="Segoe UI" w:eastAsia="新細明體" w:hAnsi="Segoe UI" w:cs="Segoe UI"/>
           <w:color w:val="374151"/>
           <w:kern w:val="0"/>
         </w:rPr>
@@ -1273,14 +1296,14 @@
           <w:right w:val="single" w:sz="2" w:space="0" w:color="D9D9E3"/>
         </w:pBdr>
         <w:rPr>
-          <w:rFonts w:ascii="Segoe UI" w:eastAsia="PMingLiU" w:hAnsi="Segoe UI" w:cs="Segoe UI"/>
-          <w:color w:val="374151"/>
-          <w:kern w:val="0"/>
-        </w:rPr>
-      </w:pPr>
-      <w:r>
-        <w:rPr>
-          <w:rFonts w:ascii="Segoe UI" w:eastAsia="PMingLiU" w:hAnsi="Segoe UI" w:cs="Segoe UI"/>
+          <w:rFonts w:ascii="Segoe UI" w:eastAsia="新細明體" w:hAnsi="Segoe UI" w:cs="Segoe UI"/>
+          <w:color w:val="374151"/>
+          <w:kern w:val="0"/>
+        </w:rPr>
+      </w:pPr>
+      <w:r>
+        <w:rPr>
+          <w:rFonts w:ascii="Segoe UI" w:eastAsia="新細明體" w:hAnsi="Segoe UI" w:cs="Segoe UI"/>
           <w:b/>
           <w:bCs/>
           <w:color w:val="374151"/>
@@ -1291,7 +1314,7 @@
       </w:r>
       <w:r>
         <w:rPr>
-          <w:rFonts w:ascii="Segoe UI" w:eastAsia="PMingLiU" w:hAnsi="Segoe UI" w:cs="Segoe UI"/>
+          <w:rFonts w:ascii="Segoe UI" w:eastAsia="新細明體" w:hAnsi="Segoe UI" w:cs="Segoe UI"/>
           <w:b/>
           <w:bCs/>
           <w:color w:val="374151"/>
@@ -1302,7 +1325,7 @@
       </w:r>
       <w:r>
         <w:rPr>
-          <w:rFonts w:ascii="Segoe UI" w:eastAsia="PMingLiU" w:hAnsi="Segoe UI" w:cs="Segoe UI"/>
+          <w:rFonts w:ascii="Segoe UI" w:eastAsia="新細明體" w:hAnsi="Segoe UI" w:cs="Segoe UI"/>
           <w:color w:val="374151"/>
           <w:kern w:val="0"/>
         </w:rPr>
@@ -1310,7 +1333,7 @@
       </w:r>
       <w:r>
         <w:rPr>
-          <w:rFonts w:ascii="Segoe UI" w:eastAsia="PMingLiU" w:hAnsi="Segoe UI" w:cs="Segoe UI"/>
+          <w:rFonts w:ascii="Segoe UI" w:eastAsia="新細明體" w:hAnsi="Segoe UI" w:cs="Segoe UI"/>
           <w:color w:val="374151"/>
           <w:kern w:val="0"/>
         </w:rPr>
@@ -1318,7 +1341,7 @@
       </w:r>
       <w:r>
         <w:rPr>
-          <w:rFonts w:ascii="Segoe UI" w:eastAsia="PMingLiU" w:hAnsi="Segoe UI" w:cs="Segoe UI"/>
+          <w:rFonts w:ascii="Segoe UI" w:eastAsia="新細明體" w:hAnsi="Segoe UI" w:cs="Segoe UI"/>
           <w:color w:val="374151"/>
           <w:kern w:val="0"/>
         </w:rPr>
@@ -1326,7 +1349,7 @@
       </w:r>
       <w:r>
         <w:rPr>
-          <w:rFonts w:ascii="Segoe UI" w:eastAsia="PMingLiU" w:hAnsi="Segoe UI" w:cs="Segoe UI"/>
+          <w:rFonts w:ascii="Segoe UI" w:eastAsia="新細明體" w:hAnsi="Segoe UI" w:cs="Segoe UI"/>
           <w:color w:val="374151"/>
           <w:kern w:val="0"/>
         </w:rPr>
@@ -1334,7 +1357,7 @@
       </w:r>
       <w:r>
         <w:rPr>
-          <w:rFonts w:ascii="Segoe UI" w:eastAsia="PMingLiU" w:hAnsi="Segoe UI" w:cs="Segoe UI"/>
+          <w:rFonts w:ascii="Segoe UI" w:eastAsia="新細明體" w:hAnsi="Segoe UI" w:cs="Segoe UI"/>
           <w:color w:val="374151"/>
           <w:kern w:val="0"/>
         </w:rPr>
@@ -1355,14 +1378,14 @@
           <w:right w:val="single" w:sz="2" w:space="0" w:color="D9D9E3"/>
         </w:pBdr>
         <w:rPr>
-          <w:rFonts w:ascii="Segoe UI" w:eastAsia="PMingLiU" w:hAnsi="Segoe UI" w:cs="Segoe UI"/>
-          <w:color w:val="374151"/>
-          <w:kern w:val="0"/>
-        </w:rPr>
-      </w:pPr>
-      <w:r>
-        <w:rPr>
-          <w:rFonts w:ascii="Segoe UI" w:eastAsia="PMingLiU" w:hAnsi="Segoe UI" w:cs="Segoe UI"/>
+          <w:rFonts w:ascii="Segoe UI" w:eastAsia="新細明體" w:hAnsi="Segoe UI" w:cs="Segoe UI"/>
+          <w:color w:val="374151"/>
+          <w:kern w:val="0"/>
+        </w:rPr>
+      </w:pPr>
+      <w:r>
+        <w:rPr>
+          <w:rFonts w:ascii="Segoe UI" w:eastAsia="新細明體" w:hAnsi="Segoe UI" w:cs="Segoe UI"/>
           <w:b/>
           <w:bCs/>
           <w:color w:val="374151"/>
@@ -1373,7 +1396,7 @@
       </w:r>
       <w:r>
         <w:rPr>
-          <w:rFonts w:ascii="Segoe UI" w:eastAsia="PMingLiU" w:hAnsi="Segoe UI" w:cs="Segoe UI"/>
+          <w:rFonts w:ascii="Segoe UI" w:eastAsia="新細明體" w:hAnsi="Segoe UI" w:cs="Segoe UI"/>
           <w:color w:val="374151"/>
           <w:kern w:val="0"/>
         </w:rPr>
@@ -1394,14 +1417,14 @@
           <w:right w:val="single" w:sz="2" w:space="0" w:color="D9D9E3"/>
         </w:pBdr>
         <w:rPr>
-          <w:rFonts w:ascii="Segoe UI" w:eastAsia="PMingLiU" w:hAnsi="Segoe UI" w:cs="Segoe UI"/>
-          <w:color w:val="374151"/>
-          <w:kern w:val="0"/>
-        </w:rPr>
-      </w:pPr>
-      <w:r>
-        <w:rPr>
-          <w:rFonts w:ascii="Segoe UI" w:eastAsia="PMingLiU" w:hAnsi="Segoe UI" w:cs="Segoe UI"/>
+          <w:rFonts w:ascii="Segoe UI" w:eastAsia="新細明體" w:hAnsi="Segoe UI" w:cs="Segoe UI"/>
+          <w:color w:val="374151"/>
+          <w:kern w:val="0"/>
+        </w:rPr>
+      </w:pPr>
+      <w:r>
+        <w:rPr>
+          <w:rFonts w:ascii="Segoe UI" w:eastAsia="新細明體" w:hAnsi="Segoe UI" w:cs="Segoe UI"/>
           <w:b/>
           <w:bCs/>
           <w:color w:val="374151"/>
@@ -1412,7 +1435,7 @@
       </w:r>
       <w:r>
         <w:rPr>
-          <w:rFonts w:ascii="Segoe UI" w:eastAsia="PMingLiU" w:hAnsi="Segoe UI" w:cs="Segoe UI"/>
+          <w:rFonts w:ascii="Segoe UI" w:eastAsia="新細明體" w:hAnsi="Segoe UI" w:cs="Segoe UI"/>
           <w:color w:val="374151"/>
           <w:kern w:val="0"/>
         </w:rPr>
@@ -1433,14 +1456,14 @@
           <w:right w:val="single" w:sz="2" w:space="0" w:color="D9D9E3"/>
         </w:pBdr>
         <w:rPr>
-          <w:rFonts w:ascii="Segoe UI" w:eastAsia="PMingLiU" w:hAnsi="Segoe UI" w:cs="Segoe UI"/>
-          <w:color w:val="374151"/>
-          <w:kern w:val="0"/>
-        </w:rPr>
-      </w:pPr>
-      <w:r>
-        <w:rPr>
-          <w:rFonts w:ascii="Segoe UI" w:eastAsia="PMingLiU" w:hAnsi="Segoe UI" w:cs="Segoe UI"/>
+          <w:rFonts w:ascii="Segoe UI" w:eastAsia="新細明體" w:hAnsi="Segoe UI" w:cs="Segoe UI"/>
+          <w:color w:val="374151"/>
+          <w:kern w:val="0"/>
+        </w:rPr>
+      </w:pPr>
+      <w:r>
+        <w:rPr>
+          <w:rFonts w:ascii="Segoe UI" w:eastAsia="新細明體" w:hAnsi="Segoe UI" w:cs="Segoe UI"/>
           <w:b/>
           <w:bCs/>
           <w:color w:val="374151"/>
@@ -1452,7 +1475,7 @@
       </w:r>
       <w:r>
         <w:rPr>
-          <w:rFonts w:ascii="Segoe UI" w:eastAsia="PMingLiU" w:hAnsi="Segoe UI" w:cs="Segoe UI"/>
+          <w:rFonts w:ascii="Segoe UI" w:eastAsia="新細明體" w:hAnsi="Segoe UI" w:cs="Segoe UI"/>
           <w:b/>
           <w:bCs/>
           <w:color w:val="374151"/>
@@ -1463,7 +1486,7 @@
       </w:r>
       <w:r>
         <w:rPr>
-          <w:rFonts w:ascii="Segoe UI" w:eastAsia="PMingLiU" w:hAnsi="Segoe UI" w:cs="Segoe UI"/>
+          <w:rFonts w:ascii="Segoe UI" w:eastAsia="新細明體" w:hAnsi="Segoe UI" w:cs="Segoe UI"/>
           <w:color w:val="374151"/>
           <w:kern w:val="0"/>
         </w:rPr>
@@ -1471,7 +1494,7 @@
       </w:r>
       <w:r>
         <w:rPr>
-          <w:rFonts w:ascii="Segoe UI" w:eastAsia="PMingLiU" w:hAnsi="Segoe UI" w:cs="Segoe UI"/>
+          <w:rFonts w:ascii="Segoe UI" w:eastAsia="新細明體" w:hAnsi="Segoe UI" w:cs="Segoe UI"/>
           <w:color w:val="374151"/>
           <w:kern w:val="0"/>
         </w:rPr>
@@ -1479,7 +1502,7 @@
       </w:r>
       <w:r>
         <w:rPr>
-          <w:rFonts w:ascii="Segoe UI" w:eastAsia="PMingLiU" w:hAnsi="Segoe UI" w:cs="Segoe UI"/>
+          <w:rFonts w:ascii="Segoe UI" w:eastAsia="新細明體" w:hAnsi="Segoe UI" w:cs="Segoe UI"/>
           <w:color w:val="374151"/>
           <w:kern w:val="0"/>
         </w:rPr>
@@ -1487,7 +1510,7 @@
       </w:r>
       <w:r>
         <w:rPr>
-          <w:rFonts w:ascii="Segoe UI" w:eastAsia="PMingLiU" w:hAnsi="Segoe UI" w:cs="Segoe UI"/>
+          <w:rFonts w:ascii="Segoe UI" w:eastAsia="新細明體" w:hAnsi="Segoe UI" w:cs="Segoe UI"/>
           <w:color w:val="374151"/>
           <w:kern w:val="0"/>
         </w:rPr>
@@ -1496,7 +1519,7 @@
       <w:proofErr w:type="spellStart"/>
       <w:r>
         <w:rPr>
-          <w:rFonts w:ascii="Segoe UI" w:eastAsia="MingLiU" w:hAnsi="Segoe UI" w:cs="Segoe UI"/>
+          <w:rFonts w:ascii="Segoe UI" w:eastAsia="細明體" w:hAnsi="Segoe UI" w:cs="Segoe UI"/>
           <w:b/>
           <w:bCs/>
           <w:color w:val="374151"/>
@@ -1508,11 +1531,162 @@
       <w:proofErr w:type="spellEnd"/>
       <w:r>
         <w:rPr>
-          <w:rFonts w:ascii="Segoe UI" w:eastAsia="PMingLiU" w:hAnsi="Segoe UI" w:cs="Segoe UI"/>
+          <w:rFonts w:ascii="Segoe UI" w:eastAsia="新細明體" w:hAnsi="Segoe UI" w:cs="Segoe UI"/>
           <w:color w:val="374151"/>
           <w:kern w:val="0"/>
         </w:rPr>
         <w:t xml:space="preserve"> function.</w:t>
+      </w:r>
+    </w:p>
+    <w:p>
+      <w:pPr>
+        <w:widowControl/>
+        <w:numPr>
+          <w:ilvl w:val="1"/>
+          <w:numId w:val="3"/>
+        </w:numPr>
+        <w:pBdr>
+          <w:top w:val="single" w:sz="2" w:space="0" w:color="D9D9E3"/>
+          <w:left w:val="single" w:sz="2" w:space="5" w:color="D9D9E3"/>
+          <w:bottom w:val="single" w:sz="2" w:space="0" w:color="D9D9E3"/>
+          <w:right w:val="single" w:sz="2" w:space="0" w:color="D9D9E3"/>
+        </w:pBdr>
+        <w:rPr>
+          <w:rFonts w:ascii="Segoe UI" w:eastAsia="新細明體" w:hAnsi="Segoe UI" w:cs="Segoe UI"/>
+          <w:color w:val="374151"/>
+          <w:kern w:val="0"/>
+        </w:rPr>
+      </w:pPr>
+      <w:r>
+        <w:rPr>
+          <w:rFonts w:ascii="Segoe UI" w:eastAsia="新細明體" w:hAnsi="Segoe UI" w:cs="Segoe UI"/>
+          <w:b/>
+          <w:color w:val="374151"/>
+          <w:kern w:val="0"/>
+        </w:rPr>
+        <w:t>ade4</w:t>
+      </w:r>
+      <w:r>
+        <w:rPr>
+          <w:rFonts w:ascii="Segoe UI" w:eastAsia="新細明體" w:hAnsi="Segoe UI" w:cs="Segoe UI"/>
+          <w:color w:val="374151"/>
+          <w:kern w:val="0"/>
+        </w:rPr>
+        <w:t xml:space="preserve"> v1.7-22: Used for testing spurious groups problem.</w:t>
+      </w:r>
+    </w:p>
+    <w:p>
+      <w:pPr>
+        <w:widowControl/>
+        <w:numPr>
+          <w:ilvl w:val="1"/>
+          <w:numId w:val="3"/>
+        </w:numPr>
+        <w:pBdr>
+          <w:top w:val="single" w:sz="2" w:space="0" w:color="D9D9E3"/>
+          <w:left w:val="single" w:sz="2" w:space="5" w:color="D9D9E3"/>
+          <w:bottom w:val="single" w:sz="2" w:space="0" w:color="D9D9E3"/>
+          <w:right w:val="single" w:sz="2" w:space="0" w:color="D9D9E3"/>
+        </w:pBdr>
+        <w:rPr>
+          <w:rFonts w:ascii="Segoe UI" w:eastAsia="新細明體" w:hAnsi="Segoe UI" w:cs="Segoe UI"/>
+          <w:color w:val="374151"/>
+          <w:kern w:val="0"/>
+        </w:rPr>
+      </w:pPr>
+      <w:proofErr w:type="spellStart"/>
+      <w:r>
+        <w:rPr>
+          <w:rFonts w:ascii="Segoe UI" w:eastAsia="新細明體" w:hAnsi="Segoe UI" w:cs="Segoe UI"/>
+          <w:b/>
+          <w:color w:val="374151"/>
+          <w:kern w:val="0"/>
+        </w:rPr>
+        <w:t>mvMorph</w:t>
+      </w:r>
+      <w:proofErr w:type="spellEnd"/>
+      <w:r>
+        <w:rPr>
+          <w:rFonts w:ascii="Segoe UI" w:eastAsia="新細明體" w:hAnsi="Segoe UI" w:cs="Segoe UI"/>
+          <w:color w:val="374151"/>
+          <w:kern w:val="0"/>
+        </w:rPr>
+        <w:t xml:space="preserve"> v1.1.7: Employed for multivariate evolutionary modeling and ancestral state reconstruction.</w:t>
+      </w:r>
+    </w:p>
+    <w:p>
+      <w:pPr>
+        <w:widowControl/>
+        <w:numPr>
+          <w:ilvl w:val="1"/>
+          <w:numId w:val="3"/>
+        </w:numPr>
+        <w:pBdr>
+          <w:top w:val="single" w:sz="2" w:space="0" w:color="D9D9E3"/>
+          <w:left w:val="single" w:sz="2" w:space="5" w:color="D9D9E3"/>
+          <w:bottom w:val="single" w:sz="2" w:space="0" w:color="D9D9E3"/>
+          <w:right w:val="single" w:sz="2" w:space="0" w:color="D9D9E3"/>
+        </w:pBdr>
+        <w:rPr>
+          <w:rFonts w:ascii="Segoe UI" w:eastAsia="新細明體" w:hAnsi="Segoe UI" w:cs="Segoe UI"/>
+          <w:color w:val="374151"/>
+          <w:kern w:val="0"/>
+        </w:rPr>
+      </w:pPr>
+      <w:proofErr w:type="spellStart"/>
+      <w:r>
+        <w:rPr>
+          <w:rFonts w:ascii="Segoe UI" w:eastAsia="新細明體" w:hAnsi="Segoe UI" w:cs="Segoe UI"/>
+          <w:b/>
+          <w:color w:val="374151"/>
+          <w:kern w:val="0"/>
+        </w:rPr>
+        <w:t>shapr</w:t>
+      </w:r>
+      <w:proofErr w:type="spellEnd"/>
+      <w:r>
+        <w:rPr>
+          <w:rFonts w:ascii="Segoe UI" w:eastAsia="新細明體" w:hAnsi="Segoe UI" w:cs="Segoe UI"/>
+          <w:color w:val="374151"/>
+          <w:kern w:val="0"/>
+        </w:rPr>
+        <w:t xml:space="preserve"> v0.2.2: Used for evaluating the variable contributions to a multivariate regression with </w:t>
+      </w:r>
+      <w:proofErr w:type="spellStart"/>
+      <w:r>
+        <w:rPr>
+          <w:rFonts w:ascii="Segoe UI" w:eastAsia="新細明體" w:hAnsi="Segoe UI" w:cs="Segoe UI"/>
+          <w:color w:val="374151"/>
+          <w:kern w:val="0"/>
+        </w:rPr>
+        <w:t>SHapley</w:t>
+      </w:r>
+      <w:proofErr w:type="spellEnd"/>
+      <w:r>
+        <w:rPr>
+          <w:rFonts w:ascii="Segoe UI" w:eastAsia="新細明體" w:hAnsi="Segoe UI" w:cs="Segoe UI"/>
+          <w:color w:val="374151"/>
+          <w:kern w:val="0"/>
+        </w:rPr>
+        <w:t xml:space="preserve"> Additive </w:t>
+      </w:r>
+      <w:proofErr w:type="spellStart"/>
+      <w:r>
+        <w:rPr>
+          <w:rFonts w:ascii="Segoe UI" w:eastAsia="新細明體" w:hAnsi="Segoe UI" w:cs="Segoe UI"/>
+          <w:color w:val="374151"/>
+          <w:kern w:val="0"/>
+        </w:rPr>
+        <w:t>exPlanations</w:t>
+      </w:r>
+      <w:proofErr w:type="spellEnd"/>
+      <w:r>
+        <w:rPr>
+          <w:rFonts w:ascii="Segoe UI" w:eastAsia="新細明體" w:hAnsi="Segoe UI" w:cs="Segoe UI"/>
+          <w:color w:val="374151"/>
+          <w:kern w:val="0"/>
+        </w:rPr>
+        <w:t xml:space="preserve"> (SHAP) algorithm.</w:t>
       </w:r>
     </w:p>
     <w:p>
@@ -1529,14 +1703,14 @@
           <w:right w:val="single" w:sz="2" w:space="0" w:color="D9D9E3"/>
         </w:pBdr>
         <w:rPr>
-          <w:rFonts w:ascii="Segoe UI" w:eastAsia="PMingLiU" w:hAnsi="Segoe UI" w:cs="Segoe UI"/>
-          <w:color w:val="374151"/>
-          <w:kern w:val="0"/>
-        </w:rPr>
-      </w:pPr>
-      <w:r>
-        <w:rPr>
-          <w:rFonts w:ascii="Segoe UI" w:eastAsia="PMingLiU" w:hAnsi="Segoe UI" w:cs="Segoe UI"/>
+          <w:rFonts w:ascii="Segoe UI" w:eastAsia="新細明體" w:hAnsi="Segoe UI" w:cs="Segoe UI"/>
+          <w:color w:val="374151"/>
+          <w:kern w:val="0"/>
+        </w:rPr>
+      </w:pPr>
+      <w:r>
+        <w:rPr>
+          <w:rFonts w:ascii="Segoe UI" w:eastAsia="新細明體" w:hAnsi="Segoe UI" w:cs="Segoe UI"/>
           <w:b/>
           <w:bCs/>
           <w:color w:val="374151"/>
@@ -1547,7 +1721,7 @@
       </w:r>
       <w:r>
         <w:rPr>
-          <w:rFonts w:ascii="Segoe UI" w:eastAsia="PMingLiU" w:hAnsi="Segoe UI" w:cs="Segoe UI"/>
+          <w:rFonts w:ascii="Segoe UI" w:eastAsia="新細明體" w:hAnsi="Segoe UI" w:cs="Segoe UI"/>
           <w:color w:val="374151"/>
           <w:kern w:val="0"/>
         </w:rPr>
@@ -1568,14 +1742,14 @@
           <w:right w:val="single" w:sz="2" w:space="0" w:color="D9D9E3"/>
         </w:pBdr>
         <w:rPr>
-          <w:rFonts w:ascii="Segoe UI" w:eastAsia="PMingLiU" w:hAnsi="Segoe UI" w:cs="Segoe UI"/>
-          <w:color w:val="374151"/>
-          <w:kern w:val="0"/>
-        </w:rPr>
-      </w:pPr>
-      <w:r>
-        <w:rPr>
-          <w:rFonts w:ascii="Segoe UI" w:eastAsia="PMingLiU" w:hAnsi="Segoe UI" w:cs="Segoe UI"/>
+          <w:rFonts w:ascii="Segoe UI" w:eastAsia="新細明體" w:hAnsi="Segoe UI" w:cs="Segoe UI"/>
+          <w:color w:val="374151"/>
+          <w:kern w:val="0"/>
+        </w:rPr>
+      </w:pPr>
+      <w:r>
+        <w:rPr>
+          <w:rFonts w:ascii="Segoe UI" w:eastAsia="新細明體" w:hAnsi="Segoe UI" w:cs="Segoe UI"/>
           <w:b/>
           <w:bCs/>
           <w:color w:val="374151"/>
@@ -1586,51 +1760,19 @@
       </w:r>
       <w:r>
         <w:rPr>
-          <w:rFonts w:ascii="Segoe UI" w:eastAsia="PMingLiU" w:hAnsi="Segoe UI" w:cs="Segoe UI"/>
-          <w:color w:val="374151"/>
-          <w:kern w:val="0"/>
-        </w:rPr>
-        <w:t xml:space="preserve">: Used </w:t>
-      </w:r>
-      <w:r>
-        <w:rPr>
-          <w:rFonts w:ascii="Segoe UI" w:eastAsia="PMingLiU" w:hAnsi="Segoe UI" w:cs="Segoe UI"/>
-          <w:color w:val="374151"/>
-          <w:kern w:val="0"/>
-        </w:rPr>
-        <w:t>as a</w:t>
-      </w:r>
-      <w:r>
-        <w:rPr>
-          <w:rFonts w:ascii="Segoe UI" w:eastAsia="PMingLiU" w:hAnsi="Segoe UI" w:cs="Segoe UI"/>
-          <w:color w:val="374151"/>
-          <w:kern w:val="0"/>
-        </w:rPr>
-        <w:t xml:space="preserve"> </w:t>
-      </w:r>
-      <w:r>
-        <w:rPr>
-          <w:rFonts w:ascii="Segoe UI" w:eastAsia="PMingLiU" w:hAnsi="Segoe UI" w:cs="Segoe UI"/>
-          <w:color w:val="374151"/>
-          <w:kern w:val="0"/>
-        </w:rPr>
-        <w:t xml:space="preserve">supervisor in DFC-VSC for </w:t>
-      </w:r>
-      <w:r>
-        <w:rPr>
-          <w:rFonts w:ascii="Segoe UI" w:eastAsia="PMingLiU" w:hAnsi="Segoe UI" w:cs="Segoe UI"/>
-          <w:color w:val="374151"/>
-          <w:kern w:val="0"/>
-        </w:rPr>
-        <w:t>deep-feature-</w:t>
-      </w:r>
-      <w:r>
-        <w:rPr>
-          <w:rFonts w:ascii="Segoe UI" w:eastAsia="PMingLiU" w:hAnsi="Segoe UI" w:cs="Segoe UI"/>
-          <w:color w:val="374151"/>
-          <w:kern w:val="0"/>
-        </w:rPr>
-        <w:t>consistency.</w:t>
+          <w:rFonts w:ascii="Segoe UI" w:eastAsia="新細明體" w:hAnsi="Segoe UI" w:cs="Segoe UI"/>
+          <w:color w:val="374151"/>
+          <w:kern w:val="0"/>
+        </w:rPr>
+        <w:t xml:space="preserve">: </w:t>
+      </w:r>
+      <w:r>
+        <w:rPr>
+          <w:rFonts w:ascii="Segoe UI" w:eastAsia="新細明體" w:hAnsi="Segoe UI" w:cs="Segoe UI"/>
+          <w:color w:val="374151"/>
+          <w:kern w:val="0"/>
+        </w:rPr>
+        <w:t>A pre-trained classifier of subfamilies of Lepidoptera used for improving the performance of DFC-VSC.</w:t>
       </w:r>
     </w:p>
     <w:p>
@@ -1648,29 +1790,39 @@
         </w:pBdr>
         <w:ind w:left="960" w:hanging="600"/>
         <w:rPr>
-          <w:rFonts w:ascii="Segoe UI" w:eastAsia="PMingLiU" w:hAnsi="Segoe UI" w:cs="Segoe UI"/>
-          <w:color w:val="374151"/>
-          <w:kern w:val="0"/>
-        </w:rPr>
-      </w:pPr>
-      <w:r>
-        <w:rPr>
-          <w:rFonts w:ascii="Segoe UI" w:eastAsia="PMingLiU" w:hAnsi="Segoe UI" w:cs="Segoe UI"/>
-          <w:b/>
-          <w:bCs/>
-          <w:color w:val="374151"/>
-          <w:kern w:val="0"/>
-          <w:bdr w:val="single" w:sz="2" w:space="0" w:color="D9D9E3" w:frame="1"/>
-        </w:rPr>
-        <w:t>Subfamily Classifier</w:t>
-      </w:r>
-      <w:r>
-        <w:rPr>
-          <w:rFonts w:ascii="Segoe UI" w:eastAsia="PMingLiU" w:hAnsi="Segoe UI" w:cs="Segoe UI"/>
-          <w:color w:val="374151"/>
-          <w:kern w:val="0"/>
-        </w:rPr>
-        <w:t xml:space="preserve">: A multilayer perceptron with one hidden layer of 1024 neurons for finding key feature dimensions. </w:t>
+          <w:rFonts w:ascii="Segoe UI" w:eastAsia="新細明體" w:hAnsi="Segoe UI" w:cs="Segoe UI"/>
+          <w:color w:val="374151"/>
+          <w:kern w:val="0"/>
+        </w:rPr>
+      </w:pPr>
+      <w:r>
+        <w:rPr>
+          <w:rFonts w:ascii="Segoe UI" w:eastAsia="新細明體" w:hAnsi="Segoe UI" w:cs="Segoe UI"/>
+          <w:b/>
+          <w:bCs/>
+          <w:color w:val="374151"/>
+          <w:kern w:val="0"/>
+          <w:bdr w:val="single" w:sz="2" w:space="0" w:color="D9D9E3" w:frame="1"/>
+        </w:rPr>
+        <w:t xml:space="preserve">Simple classifier: </w:t>
+      </w:r>
+      <w:r>
+        <w:rPr>
+          <w:rFonts w:ascii="Segoe UI" w:eastAsia="新細明體" w:hAnsi="Segoe UI" w:cs="Segoe UI"/>
+          <w:bCs/>
+          <w:color w:val="374151"/>
+          <w:kern w:val="0"/>
+          <w:bdr w:val="single" w:sz="2" w:space="0" w:color="D9D9E3" w:frame="1"/>
+        </w:rPr>
+        <w:t>A basic multilayer perceptron (MLP) with only one hidden layer of 1024 neurons for classifying subfamilies and feature selection.</w:t>
+      </w:r>
+      <w:r>
+        <w:rPr>
+          <w:rFonts w:ascii="Segoe UI" w:eastAsia="新細明體" w:hAnsi="Segoe UI" w:cs="Segoe UI"/>
+          <w:color w:val="374151"/>
+          <w:kern w:val="0"/>
+        </w:rPr>
+        <w:t xml:space="preserve"> </w:t>
       </w:r>
     </w:p>
     <w:p>
@@ -1687,14 +1839,14 @@
           <w:right w:val="single" w:sz="2" w:space="0" w:color="D9D9E3"/>
         </w:pBdr>
         <w:rPr>
-          <w:rFonts w:ascii="Segoe UI" w:eastAsia="PMingLiU" w:hAnsi="Segoe UI" w:cs="Segoe UI"/>
-          <w:color w:val="374151"/>
-          <w:kern w:val="0"/>
-        </w:rPr>
-      </w:pPr>
-      <w:r>
-        <w:rPr>
-          <w:rFonts w:ascii="Segoe UI" w:eastAsia="PMingLiU" w:hAnsi="Segoe UI" w:cs="Segoe UI"/>
+          <w:rFonts w:ascii="Segoe UI" w:eastAsia="新細明體" w:hAnsi="Segoe UI" w:cs="Segoe UI"/>
+          <w:color w:val="374151"/>
+          <w:kern w:val="0"/>
+        </w:rPr>
+      </w:pPr>
+      <w:r>
+        <w:rPr>
+          <w:rFonts w:ascii="Segoe UI" w:eastAsia="新細明體" w:hAnsi="Segoe UI" w:cs="Segoe UI"/>
           <w:b/>
           <w:bCs/>
           <w:color w:val="374151"/>
@@ -1705,7 +1857,7 @@
       </w:r>
       <w:r>
         <w:rPr>
-          <w:rFonts w:ascii="Segoe UI" w:eastAsia="PMingLiU" w:hAnsi="Segoe UI" w:cs="Segoe UI"/>
+          <w:rFonts w:ascii="Segoe UI" w:eastAsia="新細明體" w:hAnsi="Segoe UI" w:cs="Segoe UI"/>
           <w:color w:val="374151"/>
           <w:kern w:val="0"/>
         </w:rPr>
@@ -1713,7 +1865,7 @@
       </w:r>
       <w:r>
         <w:rPr>
-          <w:rFonts w:ascii="Segoe UI" w:eastAsia="PMingLiU" w:hAnsi="Segoe UI" w:cs="Segoe UI"/>
+          <w:rFonts w:ascii="Segoe UI" w:eastAsia="新細明體" w:hAnsi="Segoe UI" w:cs="Segoe UI"/>
           <w:color w:val="374151"/>
           <w:kern w:val="0"/>
         </w:rPr>
@@ -1721,7 +1873,7 @@
       </w:r>
       <w:r>
         <w:rPr>
-          <w:rFonts w:ascii="Segoe UI" w:eastAsia="PMingLiU" w:hAnsi="Segoe UI" w:cs="Segoe UI"/>
+          <w:rFonts w:ascii="Segoe UI" w:eastAsia="新細明體" w:hAnsi="Segoe UI" w:cs="Segoe UI"/>
           <w:color w:val="374151"/>
           <w:kern w:val="0"/>
         </w:rPr>
@@ -1742,14 +1894,14 @@
           <w:right w:val="single" w:sz="2" w:space="0" w:color="D9D9E3"/>
         </w:pBdr>
         <w:rPr>
-          <w:rFonts w:ascii="Segoe UI" w:eastAsia="PMingLiU" w:hAnsi="Segoe UI" w:cs="Segoe UI"/>
-          <w:color w:val="374151"/>
-          <w:kern w:val="0"/>
-        </w:rPr>
-      </w:pPr>
-      <w:r>
-        <w:rPr>
-          <w:rFonts w:ascii="Segoe UI" w:eastAsia="PMingLiU" w:hAnsi="Segoe UI" w:cs="Segoe UI"/>
+          <w:rFonts w:ascii="Segoe UI" w:eastAsia="新細明體" w:hAnsi="Segoe UI" w:cs="Segoe UI"/>
+          <w:color w:val="374151"/>
+          <w:kern w:val="0"/>
+        </w:rPr>
+      </w:pPr>
+      <w:r>
+        <w:rPr>
+          <w:rFonts w:ascii="Segoe UI" w:eastAsia="新細明體" w:hAnsi="Segoe UI" w:cs="Segoe UI"/>
           <w:b/>
           <w:bCs/>
           <w:color w:val="374151"/>
@@ -1760,7 +1912,7 @@
       </w:r>
       <w:r>
         <w:rPr>
-          <w:rFonts w:ascii="Segoe UI" w:eastAsia="PMingLiU" w:hAnsi="Segoe UI" w:cs="Segoe UI"/>
+          <w:rFonts w:ascii="Segoe UI" w:eastAsia="新細明體" w:hAnsi="Segoe UI" w:cs="Segoe UI"/>
           <w:b/>
           <w:bCs/>
           <w:color w:val="374151"/>
@@ -1771,7 +1923,7 @@
       </w:r>
       <w:r>
         <w:rPr>
-          <w:rFonts w:ascii="Segoe UI" w:eastAsia="PMingLiU" w:hAnsi="Segoe UI" w:cs="Segoe UI"/>
+          <w:rFonts w:ascii="Segoe UI" w:eastAsia="新細明體" w:hAnsi="Segoe UI" w:cs="Segoe UI"/>
           <w:color w:val="374151"/>
           <w:kern w:val="0"/>
         </w:rPr>
@@ -1779,7 +1931,7 @@
       </w:r>
       <w:r>
         <w:rPr>
-          <w:rFonts w:ascii="Segoe UI" w:eastAsia="PMingLiU" w:hAnsi="Segoe UI" w:cs="Segoe UI"/>
+          <w:rFonts w:ascii="Segoe UI" w:eastAsia="新細明體" w:hAnsi="Segoe UI" w:cs="Segoe UI"/>
           <w:color w:val="374151"/>
           <w:kern w:val="0"/>
         </w:rPr>
@@ -1787,7 +1939,7 @@
       </w:r>
       <w:r>
         <w:rPr>
-          <w:rFonts w:ascii="Segoe UI" w:eastAsia="PMingLiU" w:hAnsi="Segoe UI" w:cs="Segoe UI"/>
+          <w:rFonts w:ascii="Segoe UI" w:eastAsia="新細明體" w:hAnsi="Segoe UI" w:cs="Segoe UI"/>
           <w:color w:val="374151"/>
           <w:kern w:val="0"/>
         </w:rPr>
@@ -1795,7 +1947,7 @@
       </w:r>
       <w:r>
         <w:rPr>
-          <w:rFonts w:ascii="Segoe UI" w:eastAsia="PMingLiU" w:hAnsi="Segoe UI" w:cs="Segoe UI"/>
+          <w:rFonts w:ascii="Segoe UI" w:eastAsia="新細明體" w:hAnsi="Segoe UI" w:cs="Segoe UI"/>
           <w:color w:val="374151"/>
           <w:kern w:val="0"/>
         </w:rPr>
@@ -1816,14 +1968,14 @@
           <w:right w:val="single" w:sz="2" w:space="0" w:color="D9D9E3"/>
         </w:pBdr>
         <w:rPr>
-          <w:rFonts w:ascii="Segoe UI" w:eastAsia="PMingLiU" w:hAnsi="Segoe UI" w:cs="Segoe UI"/>
-          <w:color w:val="374151"/>
-          <w:kern w:val="0"/>
-        </w:rPr>
-      </w:pPr>
-      <w:r>
-        <w:rPr>
-          <w:rFonts w:ascii="Segoe UI" w:eastAsia="PMingLiU" w:hAnsi="Segoe UI" w:cs="Segoe UI"/>
+          <w:rFonts w:ascii="Segoe UI" w:eastAsia="新細明體" w:hAnsi="Segoe UI" w:cs="Segoe UI"/>
+          <w:color w:val="374151"/>
+          <w:kern w:val="0"/>
+        </w:rPr>
+      </w:pPr>
+      <w:r>
+        <w:rPr>
+          <w:rFonts w:ascii="Segoe UI" w:eastAsia="新細明體" w:hAnsi="Segoe UI" w:cs="Segoe UI"/>
           <w:b/>
           <w:bCs/>
           <w:color w:val="374151"/>
@@ -1834,7 +1986,7 @@
       </w:r>
       <w:r>
         <w:rPr>
-          <w:rFonts w:ascii="Segoe UI" w:eastAsia="PMingLiU" w:hAnsi="Segoe UI" w:cs="Segoe UI"/>
+          <w:rFonts w:ascii="Segoe UI" w:eastAsia="新細明體" w:hAnsi="Segoe UI" w:cs="Segoe UI"/>
           <w:color w:val="374151"/>
           <w:kern w:val="0"/>
         </w:rPr>
@@ -1842,7 +1994,7 @@
       </w:r>
       <w:r>
         <w:rPr>
-          <w:rFonts w:ascii="Segoe UI" w:eastAsia="PMingLiU" w:hAnsi="Segoe UI" w:cs="Segoe UI"/>
+          <w:rFonts w:ascii="Segoe UI" w:eastAsia="新細明體" w:hAnsi="Segoe UI" w:cs="Segoe UI"/>
           <w:color w:val="374151"/>
           <w:kern w:val="0"/>
         </w:rPr>
@@ -1850,7 +2002,7 @@
       </w:r>
       <w:r>
         <w:rPr>
-          <w:rFonts w:ascii="Segoe UI" w:eastAsia="PMingLiU" w:hAnsi="Segoe UI" w:cs="Segoe UI"/>
+          <w:rFonts w:ascii="Segoe UI" w:eastAsia="新細明體" w:hAnsi="Segoe UI" w:cs="Segoe UI"/>
           <w:color w:val="374151"/>
           <w:kern w:val="0"/>
         </w:rPr>
@@ -1871,14 +2023,14 @@
           <w:right w:val="single" w:sz="2" w:space="0" w:color="D9D9E3"/>
         </w:pBdr>
         <w:rPr>
-          <w:rFonts w:ascii="Segoe UI" w:eastAsia="PMingLiU" w:hAnsi="Segoe UI" w:cs="Segoe UI"/>
-          <w:color w:val="374151"/>
-          <w:kern w:val="0"/>
-        </w:rPr>
-      </w:pPr>
-      <w:r>
-        <w:rPr>
-          <w:rFonts w:ascii="Segoe UI" w:eastAsia="PMingLiU" w:hAnsi="Segoe UI" w:cs="Segoe UI"/>
+          <w:rFonts w:ascii="Segoe UI" w:eastAsia="新細明體" w:hAnsi="Segoe UI" w:cs="Segoe UI"/>
+          <w:color w:val="374151"/>
+          <w:kern w:val="0"/>
+        </w:rPr>
+      </w:pPr>
+      <w:r>
+        <w:rPr>
+          <w:rFonts w:ascii="Segoe UI" w:eastAsia="新細明體" w:hAnsi="Segoe UI" w:cs="Segoe UI"/>
           <w:b/>
           <w:bCs/>
           <w:color w:val="374151"/>
@@ -1889,7 +2041,7 @@
       </w:r>
       <w:r>
         <w:rPr>
-          <w:rFonts w:ascii="Segoe UI" w:eastAsia="PMingLiU" w:hAnsi="Segoe UI" w:cs="Segoe UI"/>
+          <w:rFonts w:ascii="Segoe UI" w:eastAsia="新細明體" w:hAnsi="Segoe UI" w:cs="Segoe UI"/>
           <w:color w:val="374151"/>
           <w:kern w:val="0"/>
         </w:rPr>
@@ -1897,7 +2049,7 @@
       </w:r>
       <w:r>
         <w:rPr>
-          <w:rFonts w:ascii="Segoe UI" w:eastAsia="PMingLiU" w:hAnsi="Segoe UI" w:cs="Segoe UI"/>
+          <w:rFonts w:ascii="Segoe UI" w:eastAsia="新細明體" w:hAnsi="Segoe UI" w:cs="Segoe UI"/>
           <w:color w:val="374151"/>
           <w:kern w:val="0"/>
         </w:rPr>
@@ -1905,7 +2057,7 @@
       </w:r>
       <w:r>
         <w:rPr>
-          <w:rFonts w:ascii="Segoe UI" w:eastAsia="PMingLiU" w:hAnsi="Segoe UI" w:cs="Segoe UI"/>
+          <w:rFonts w:ascii="Segoe UI" w:eastAsia="新細明體" w:hAnsi="Segoe UI" w:cs="Segoe UI"/>
           <w:color w:val="374151"/>
           <w:kern w:val="0"/>
         </w:rPr>
@@ -1913,11 +2065,98 @@
       </w:r>
       <w:r>
         <w:rPr>
-          <w:rFonts w:ascii="Segoe UI" w:eastAsia="PMingLiU" w:hAnsi="Segoe UI" w:cs="Segoe UI"/>
+          <w:rFonts w:ascii="Segoe UI" w:eastAsia="新細明體" w:hAnsi="Segoe UI" w:cs="Segoe UI"/>
           <w:color w:val="374151"/>
           <w:kern w:val="0"/>
         </w:rPr>
         <w:t>pytorch v1.8.1.</w:t>
+      </w:r>
+    </w:p>
+    <w:p>
+      <w:pPr>
+        <w:widowControl/>
+        <w:numPr>
+          <w:ilvl w:val="0"/>
+          <w:numId w:val="3"/>
+        </w:numPr>
+        <w:pBdr>
+          <w:top w:val="single" w:sz="2" w:space="0" w:color="D9D9E3"/>
+          <w:left w:val="single" w:sz="2" w:space="5" w:color="D9D9E3"/>
+          <w:bottom w:val="single" w:sz="2" w:space="0" w:color="D9D9E3"/>
+          <w:right w:val="single" w:sz="2" w:space="0" w:color="D9D9E3"/>
+        </w:pBdr>
+        <w:rPr>
+          <w:rFonts w:ascii="Segoe UI" w:eastAsia="新細明體" w:hAnsi="Segoe UI" w:cs="Segoe UI"/>
+          <w:color w:val="374151"/>
+          <w:kern w:val="0"/>
+        </w:rPr>
+      </w:pPr>
+      <w:proofErr w:type="spellStart"/>
+      <w:r>
+        <w:rPr>
+          <w:rFonts w:ascii="Segoe UI" w:eastAsia="新細明體" w:hAnsi="Segoe UI" w:cs="Segoe UI"/>
+          <w:b/>
+          <w:color w:val="374151"/>
+          <w:kern w:val="0"/>
+        </w:rPr>
+        <w:t>shap</w:t>
+      </w:r>
+      <w:proofErr w:type="spellEnd"/>
+      <w:r>
+        <w:rPr>
+          <w:rFonts w:ascii="Segoe UI" w:eastAsia="新細明體" w:hAnsi="Segoe UI" w:cs="Segoe UI"/>
+          <w:color w:val="374151"/>
+          <w:kern w:val="0"/>
+        </w:rPr>
+        <w:t xml:space="preserve"> v0.41.0 package in python3: Used for visualizing the SHAP analysis result in R.</w:t>
+      </w:r>
+    </w:p>
+    <w:p>
+      <w:pPr>
+        <w:widowControl/>
+        <w:numPr>
+          <w:ilvl w:val="0"/>
+          <w:numId w:val="3"/>
+        </w:numPr>
+        <w:pBdr>
+          <w:top w:val="single" w:sz="2" w:space="0" w:color="D9D9E3"/>
+          <w:left w:val="single" w:sz="2" w:space="5" w:color="D9D9E3"/>
+          <w:bottom w:val="single" w:sz="2" w:space="0" w:color="D9D9E3"/>
+          <w:right w:val="single" w:sz="2" w:space="0" w:color="D9D9E3"/>
+        </w:pBdr>
+        <w:rPr>
+          <w:rFonts w:ascii="Segoe UI" w:eastAsia="新細明體" w:hAnsi="Segoe UI" w:cs="Segoe UI"/>
+          <w:color w:val="374151"/>
+          <w:kern w:val="0"/>
+        </w:rPr>
+      </w:pPr>
+      <w:proofErr w:type="spellStart"/>
+      <w:r>
+        <w:rPr>
+          <w:rFonts w:ascii="Segoe UI" w:eastAsia="新細明體" w:hAnsi="Segoe UI" w:cs="Segoe UI"/>
+          <w:b/>
+          <w:color w:val="374151"/>
+          <w:kern w:val="0"/>
+        </w:rPr>
+        <w:t>umap</w:t>
+      </w:r>
+      <w:proofErr w:type="spellEnd"/>
+      <w:r>
+        <w:rPr>
+          <w:rFonts w:ascii="Segoe UI" w:eastAsia="新細明體" w:hAnsi="Segoe UI" w:cs="Segoe UI"/>
+          <w:b/>
+          <w:color w:val="374151"/>
+          <w:kern w:val="0"/>
+        </w:rPr>
+        <w:t>-learn</w:t>
+      </w:r>
+      <w:r>
+        <w:rPr>
+          <w:rFonts w:ascii="Segoe UI" w:eastAsia="新細明體" w:hAnsi="Segoe UI" w:cs="Segoe UI"/>
+          <w:color w:val="374151"/>
+          <w:kern w:val="0"/>
+        </w:rPr>
+        <w:t xml:space="preserve"> package v0.4.6: Used for data visualization.</w:t>
       </w:r>
     </w:p>
     <w:sectPr>
@@ -1931,7 +2170,7 @@
 </file>
 
 <file path=word/numbering.xml><?xml version="1.0" encoding="utf-8"?>
-<w:numbering xmlns:wpc="http://schemas.microsoft.com/office/word/2010/wordprocessingCanvas" xmlns:cx="http://schemas.microsoft.com/office/drawing/2014/chartex" xmlns:cx1="http://schemas.microsoft.com/office/drawing/2015/9/8/chartex" xmlns:cx2="http://schemas.microsoft.com/office/drawing/2015/10/21/chartex" xmlns:cx3="http://schemas.microsoft.com/office/drawing/2016/5/9/chartex" xmlns:cx4="http://schemas.microsoft.com/office/drawing/2016/5/10/chartex" xmlns:cx5="http://schemas.microsoft.com/office/drawing/2016/5/11/chartex" xmlns:cx6="http://schemas.microsoft.com/office/drawing/2016/5/12/chartex" xmlns:cx7="http://schemas.microsoft.com/office/drawing/2016/5/13/chartex" xmlns:cx8="http://schemas.microsoft.com/office/drawing/2016/5/14/chartex" xmlns:mc="http://schemas.openxmlformats.org/markup-compatibility/2006" xmlns:aink="http://schemas.microsoft.com/office/drawing/2016/ink" xmlns:am3d="http://schemas.microsoft.com/office/drawing/2017/model3d" xmlns:o="urn:schemas-microsoft-com:office:office" xmlns:oel="http://schemas.microsoft.com/office/2019/extlst" xmlns:r="http://schemas.openxmlformats.org/officeDocument/2006/relationships" xmlns:m="http://schemas.openxmlformats.org/officeDocument/2006/math" xmlns:v="urn:schemas-microsoft-com:vml" xmlns:wp14="http://schemas.microsoft.com/office/word/2010/wordprocessingDrawing" xmlns:wp="http://schemas.openxmlformats.org/drawingml/2006/wordprocessingDrawing" xmlns:w10="urn:schemas-microsoft-com:office:word" xmlns:w="http://schemas.openxmlformats.org/wordprocessingml/2006/main" xmlns:w14="http://schemas.microsoft.com/office/word/2010/wordml" xmlns:w15="http://schemas.microsoft.com/office/word/2012/wordml" xmlns:w16cex="http://schemas.microsoft.com/office/word/2018/wordml/cex" xmlns:w16cid="http://schemas.microsoft.com/office/word/2016/wordml/cid" xmlns:w16="http://schemas.microsoft.com/office/word/2018/wordml" xmlns:w16du="http://schemas.microsoft.com/office/word/2023/wordml/word16du" xmlns:w16sdtdh="http://schemas.microsoft.com/office/word/2020/wordml/sdtdatahash" xmlns:w16se="http://schemas.microsoft.com/office/word/2015/wordml/symex" xmlns:wpg="http://schemas.microsoft.com/office/word/2010/wordprocessingGroup" xmlns:wpi="http://schemas.microsoft.com/office/word/2010/wordprocessingInk" xmlns:wne="http://schemas.microsoft.com/office/word/2006/wordml" xmlns:wps="http://schemas.microsoft.com/office/word/2010/wordprocessingShape" mc:Ignorable="w14 w15 w16se w16cid w16 w16cex w16sdtdh wp14">
+<w:numbering xmlns:wpc="http://schemas.microsoft.com/office/word/2010/wordprocessingCanvas" xmlns:cx="http://schemas.microsoft.com/office/drawing/2014/chartex" xmlns:cx1="http://schemas.microsoft.com/office/drawing/2015/9/8/chartex" xmlns:cx2="http://schemas.microsoft.com/office/drawing/2015/10/21/chartex" xmlns:cx3="http://schemas.microsoft.com/office/drawing/2016/5/9/chartex" xmlns:cx4="http://schemas.microsoft.com/office/drawing/2016/5/10/chartex" xmlns:cx5="http://schemas.microsoft.com/office/drawing/2016/5/11/chartex" xmlns:cx6="http://schemas.microsoft.com/office/drawing/2016/5/12/chartex" xmlns:cx7="http://schemas.microsoft.com/office/drawing/2016/5/13/chartex" xmlns:cx8="http://schemas.microsoft.com/office/drawing/2016/5/14/chartex" xmlns:mc="http://schemas.openxmlformats.org/markup-compatibility/2006" xmlns:aink="http://schemas.microsoft.com/office/drawing/2016/ink" xmlns:am3d="http://schemas.microsoft.com/office/drawing/2017/model3d" xmlns:o="urn:schemas-microsoft-com:office:office" xmlns:r="http://schemas.openxmlformats.org/officeDocument/2006/relationships" xmlns:m="http://schemas.openxmlformats.org/officeDocument/2006/math" xmlns:v="urn:schemas-microsoft-com:vml" xmlns:wp14="http://schemas.microsoft.com/office/word/2010/wordprocessingDrawing" xmlns:wp="http://schemas.openxmlformats.org/drawingml/2006/wordprocessingDrawing" xmlns:w10="urn:schemas-microsoft-com:office:word" xmlns:w="http://schemas.openxmlformats.org/wordprocessingml/2006/main" xmlns:w14="http://schemas.microsoft.com/office/word/2010/wordml" xmlns:w15="http://schemas.microsoft.com/office/word/2012/wordml" xmlns:w16cid="http://schemas.microsoft.com/office/word/2016/wordml/cid" xmlns:w16se="http://schemas.microsoft.com/office/word/2015/wordml/symex" xmlns:wpg="http://schemas.microsoft.com/office/word/2010/wordprocessingGroup" xmlns:wpi="http://schemas.microsoft.com/office/word/2010/wordprocessingInk" xmlns:wne="http://schemas.microsoft.com/office/word/2006/wordml" xmlns:wps="http://schemas.microsoft.com/office/word/2010/wordprocessingShape" mc:Ignorable="w14 w15 w16se w16cid wp14">
   <w:abstractNum w:abstractNumId="0" w15:restartNumberingAfterBreak="0">
     <w:nsid w:val="10B351EF"/>
     <w:multiLevelType w:val="multilevel"/>
@@ -2287,20 +2526,20 @@
       </w:pPr>
     </w:lvl>
   </w:abstractNum>
-  <w:num w:numId="1" w16cid:durableId="335153164">
+  <w:num w:numId="1">
     <w:abstractNumId w:val="2"/>
   </w:num>
-  <w:num w:numId="2" w16cid:durableId="68120398">
+  <w:num w:numId="2">
     <w:abstractNumId w:val="0"/>
   </w:num>
-  <w:num w:numId="3" w16cid:durableId="626817501">
+  <w:num w:numId="3">
     <w:abstractNumId w:val="1"/>
   </w:num>
 </w:numbering>
 </file>
 
 <file path=word/styles.xml><?xml version="1.0" encoding="utf-8"?>
-<w:styles xmlns:mc="http://schemas.openxmlformats.org/markup-compatibility/2006" xmlns:r="http://schemas.openxmlformats.org/officeDocument/2006/relationships" xmlns:w="http://schemas.openxmlformats.org/wordprocessingml/2006/main" xmlns:w14="http://schemas.microsoft.com/office/word/2010/wordml" xmlns:w15="http://schemas.microsoft.com/office/word/2012/wordml" xmlns:w16cex="http://schemas.microsoft.com/office/word/2018/wordml/cex" xmlns:w16cid="http://schemas.microsoft.com/office/word/2016/wordml/cid" xmlns:w16="http://schemas.microsoft.com/office/word/2018/wordml" xmlns:w16sdtdh="http://schemas.microsoft.com/office/word/2020/wordml/sdtdatahash" xmlns:w16se="http://schemas.microsoft.com/office/word/2015/wordml/symex" mc:Ignorable="w14 w15 w16se w16cid w16 w16cex w16sdtdh">
+<w:styles xmlns:mc="http://schemas.openxmlformats.org/markup-compatibility/2006" xmlns:r="http://schemas.openxmlformats.org/officeDocument/2006/relationships" xmlns:w="http://schemas.openxmlformats.org/wordprocessingml/2006/main" xmlns:w14="http://schemas.microsoft.com/office/word/2010/wordml" xmlns:w15="http://schemas.microsoft.com/office/word/2012/wordml" xmlns:w16cid="http://schemas.microsoft.com/office/word/2016/wordml/cid" xmlns:w16se="http://schemas.microsoft.com/office/word/2015/wordml/symex" mc:Ignorable="w14 w15 w16se w16cid">
   <w:docDefaults>
     <w:rPrDefault>
       <w:rPr>
@@ -2313,7 +2552,7 @@
     </w:rPrDefault>
     <w:pPrDefault/>
   </w:docDefaults>
-  <w:latentStyles w:defLockedState="0" w:defUIPriority="99" w:defSemiHidden="0" w:defUnhideWhenUsed="0" w:defQFormat="0" w:count="376">
+  <w:latentStyles w:defLockedState="0" w:defUIPriority="99" w:defSemiHidden="0" w:defUnhideWhenUsed="0" w:defQFormat="0" w:count="375">
     <w:lsdException w:name="Normal" w:uiPriority="0" w:qFormat="1"/>
     <w:lsdException w:name="heading 1" w:uiPriority="9" w:qFormat="1"/>
     <w:lsdException w:name="heading 2" w:semiHidden="1" w:uiPriority="9" w:unhideWhenUsed="1" w:qFormat="1"/>
@@ -2419,6 +2658,7 @@
     <w:lsdException w:name="HTML Sample" w:semiHidden="1" w:unhideWhenUsed="1"/>
     <w:lsdException w:name="HTML Typewriter" w:semiHidden="1" w:unhideWhenUsed="1"/>
     <w:lsdException w:name="HTML Variable" w:semiHidden="1" w:unhideWhenUsed="1"/>
+    <w:lsdException w:name="Normal Table" w:semiHidden="1" w:unhideWhenUsed="1"/>
     <w:lsdException w:name="annotation subject" w:semiHidden="1" w:unhideWhenUsed="1"/>
     <w:lsdException w:name="No List" w:semiHidden="1" w:unhideWhenUsed="1"/>
     <w:lsdException w:name="Outline List 1" w:semiHidden="1" w:unhideWhenUsed="1"/>
@@ -2465,8 +2705,10 @@
     <w:lsdException w:name="Table Subtle 2" w:semiHidden="1" w:unhideWhenUsed="1"/>
     <w:lsdException w:name="Table Web 1" w:semiHidden="1" w:unhideWhenUsed="1"/>
     <w:lsdException w:name="Table Web 2" w:semiHidden="1" w:unhideWhenUsed="1"/>
+    <w:lsdException w:name="Table Web 3" w:semiHidden="1" w:unhideWhenUsed="1"/>
     <w:lsdException w:name="Balloon Text" w:semiHidden="1" w:unhideWhenUsed="1"/>
     <w:lsdException w:name="Table Grid" w:uiPriority="39"/>
+    <w:lsdException w:name="Table Theme" w:semiHidden="1" w:unhideWhenUsed="1"/>
     <w:lsdException w:name="Placeholder Text" w:semiHidden="1"/>
     <w:lsdException w:name="No Spacing" w:uiPriority="1" w:qFormat="1"/>
     <w:lsdException w:name="Light Shading" w:uiPriority="60"/>
@@ -2686,19 +2928,18 @@
     <w:lsdException w:name="Smart Hyperlink" w:semiHidden="1" w:unhideWhenUsed="1"/>
     <w:lsdException w:name="Hashtag" w:semiHidden="1" w:unhideWhenUsed="1"/>
     <w:lsdException w:name="Unresolved Mention" w:semiHidden="1" w:unhideWhenUsed="1"/>
-    <w:lsdException w:name="Smart Link" w:semiHidden="1" w:unhideWhenUsed="1"/>
   </w:latentStyles>
-  <w:style w:type="paragraph" w:default="1" w:styleId="Normal">
+  <w:style w:type="paragraph" w:default="1" w:styleId="a">
     <w:name w:val="Normal"/>
     <w:qFormat/>
     <w:pPr>
       <w:widowControl w:val="0"/>
     </w:pPr>
   </w:style>
-  <w:style w:type="paragraph" w:styleId="Heading3">
+  <w:style w:type="paragraph" w:styleId="3">
     <w:name w:val="heading 3"/>
-    <w:basedOn w:val="Normal"/>
-    <w:link w:val="Heading3Char"/>
+    <w:basedOn w:val="a"/>
+    <w:link w:val="30"/>
     <w:uiPriority w:val="9"/>
     <w:qFormat/>
     <w:rsid w:val="00FC7074"/>
@@ -2708,7 +2949,7 @@
       <w:outlineLvl w:val="2"/>
     </w:pPr>
     <w:rPr>
-      <w:rFonts w:ascii="PMingLiU" w:eastAsia="PMingLiU" w:hAnsi="PMingLiU" w:cs="PMingLiU"/>
+      <w:rFonts w:ascii="新細明體" w:eastAsia="新細明體" w:hAnsi="新細明體" w:cs="新細明體"/>
       <w:b/>
       <w:bCs/>
       <w:kern w:val="0"/>
@@ -2716,13 +2957,12 @@
       <w:szCs w:val="27"/>
     </w:rPr>
   </w:style>
-  <w:style w:type="character" w:default="1" w:styleId="DefaultParagraphFont">
+  <w:style w:type="character" w:default="1" w:styleId="a0">
     <w:name w:val="Default Paragraph Font"/>
     <w:uiPriority w:val="1"/>
-    <w:semiHidden/>
     <w:unhideWhenUsed/>
   </w:style>
-  <w:style w:type="table" w:default="1" w:styleId="TableNormal">
+  <w:style w:type="table" w:default="1" w:styleId="a1">
     <w:name w:val="Normal Table"/>
     <w:uiPriority w:val="99"/>
     <w:semiHidden/>
@@ -2737,42 +2977,42 @@
       </w:tblCellMar>
     </w:tblPr>
   </w:style>
-  <w:style w:type="numbering" w:default="1" w:styleId="NoList">
+  <w:style w:type="numbering" w:default="1" w:styleId="a2">
     <w:name w:val="No List"/>
     <w:uiPriority w:val="99"/>
     <w:semiHidden/>
     <w:unhideWhenUsed/>
   </w:style>
-  <w:style w:type="paragraph" w:styleId="BalloonText">
+  <w:style w:type="paragraph" w:styleId="a3">
     <w:name w:val="Balloon Text"/>
-    <w:basedOn w:val="Normal"/>
-    <w:link w:val="BalloonTextChar"/>
+    <w:basedOn w:val="a"/>
+    <w:link w:val="a4"/>
     <w:uiPriority w:val="99"/>
     <w:semiHidden/>
     <w:unhideWhenUsed/>
     <w:rsid w:val="00B8232F"/>
     <w:rPr>
-      <w:rFonts w:ascii="PMingLiU" w:eastAsia="PMingLiU"/>
+      <w:rFonts w:ascii="新細明體" w:eastAsia="新細明體"/>
       <w:sz w:val="18"/>
       <w:szCs w:val="18"/>
     </w:rPr>
   </w:style>
-  <w:style w:type="character" w:customStyle="1" w:styleId="BalloonTextChar">
-    <w:name w:val="Balloon Text Char"/>
-    <w:basedOn w:val="DefaultParagraphFont"/>
-    <w:link w:val="BalloonText"/>
+  <w:style w:type="character" w:customStyle="1" w:styleId="a4">
+    <w:name w:val="註解方塊文字 字元"/>
+    <w:basedOn w:val="a0"/>
+    <w:link w:val="a3"/>
     <w:uiPriority w:val="99"/>
     <w:semiHidden/>
     <w:rsid w:val="00B8232F"/>
     <w:rPr>
-      <w:rFonts w:ascii="PMingLiU" w:eastAsia="PMingLiU"/>
+      <w:rFonts w:ascii="新細明體" w:eastAsia="新細明體"/>
       <w:sz w:val="18"/>
       <w:szCs w:val="18"/>
     </w:rPr>
   </w:style>
-  <w:style w:type="character" w:styleId="LineNumber">
+  <w:style w:type="character" w:styleId="a5">
     <w:name w:val="line number"/>
-    <w:basedOn w:val="DefaultParagraphFont"/>
+    <w:basedOn w:val="a0"/>
     <w:uiPriority w:val="99"/>
     <w:semiHidden/>
     <w:unhideWhenUsed/>
@@ -2783,9 +3023,9 @@
       <w:szCs w:val="24"/>
     </w:rPr>
   </w:style>
-  <w:style w:type="paragraph" w:styleId="NormalWeb">
+  <w:style w:type="paragraph" w:styleId="Web">
     <w:name w:val="Normal (Web)"/>
-    <w:basedOn w:val="Normal"/>
+    <w:basedOn w:val="a"/>
     <w:uiPriority w:val="99"/>
     <w:semiHidden/>
     <w:unhideWhenUsed/>
@@ -2795,13 +3035,13 @@
       <w:spacing w:before="100" w:beforeAutospacing="1" w:after="100" w:afterAutospacing="1"/>
     </w:pPr>
     <w:rPr>
-      <w:rFonts w:ascii="PMingLiU" w:eastAsia="PMingLiU" w:hAnsi="PMingLiU" w:cs="PMingLiU"/>
+      <w:rFonts w:ascii="新細明體" w:eastAsia="新細明體" w:hAnsi="新細明體" w:cs="新細明體"/>
       <w:kern w:val="0"/>
     </w:rPr>
   </w:style>
-  <w:style w:type="character" w:styleId="Strong">
+  <w:style w:type="character" w:styleId="a6">
     <w:name w:val="Strong"/>
-    <w:basedOn w:val="DefaultParagraphFont"/>
+    <w:basedOn w:val="a0"/>
     <w:uiPriority w:val="22"/>
     <w:qFormat/>
     <w:rsid w:val="00FC7074"/>
@@ -2810,22 +3050,22 @@
       <w:bCs/>
     </w:rPr>
   </w:style>
-  <w:style w:type="character" w:styleId="HTMLCode">
+  <w:style w:type="character" w:styleId="HTML">
     <w:name w:val="HTML Code"/>
-    <w:basedOn w:val="DefaultParagraphFont"/>
+    <w:basedOn w:val="a0"/>
     <w:uiPriority w:val="99"/>
     <w:semiHidden/>
     <w:unhideWhenUsed/>
     <w:rsid w:val="00FC7074"/>
     <w:rPr>
-      <w:rFonts w:ascii="MingLiU" w:eastAsia="MingLiU" w:hAnsi="MingLiU" w:cs="MingLiU"/>
+      <w:rFonts w:ascii="細明體" w:eastAsia="細明體" w:hAnsi="細明體" w:cs="細明體"/>
       <w:sz w:val="24"/>
       <w:szCs w:val="24"/>
     </w:rPr>
   </w:style>
-  <w:style w:type="character" w:styleId="Hyperlink">
+  <w:style w:type="character" w:styleId="a7">
     <w:name w:val="Hyperlink"/>
-    <w:basedOn w:val="DefaultParagraphFont"/>
+    <w:basedOn w:val="a0"/>
     <w:uiPriority w:val="99"/>
     <w:semiHidden/>
     <w:unhideWhenUsed/>
@@ -2835,14 +3075,14 @@
       <w:u w:val="single"/>
     </w:rPr>
   </w:style>
-  <w:style w:type="character" w:customStyle="1" w:styleId="Heading3Char">
-    <w:name w:val="Heading 3 Char"/>
-    <w:basedOn w:val="DefaultParagraphFont"/>
-    <w:link w:val="Heading3"/>
+  <w:style w:type="character" w:customStyle="1" w:styleId="30">
+    <w:name w:val="標題 3 字元"/>
+    <w:basedOn w:val="a0"/>
+    <w:link w:val="3"/>
     <w:uiPriority w:val="9"/>
     <w:rsid w:val="00FC7074"/>
     <w:rPr>
-      <w:rFonts w:ascii="PMingLiU" w:eastAsia="PMingLiU" w:hAnsi="PMingLiU" w:cs="PMingLiU"/>
+      <w:rFonts w:ascii="新細明體" w:eastAsia="新細明體" w:hAnsi="新細明體" w:cs="新細明體"/>
       <w:b/>
       <w:bCs/>
       <w:kern w:val="0"/>
@@ -2850,9 +3090,9 @@
       <w:szCs w:val="27"/>
     </w:rPr>
   </w:style>
-  <w:style w:type="paragraph" w:styleId="ListParagraph">
+  <w:style w:type="paragraph" w:styleId="a8">
     <w:name w:val="List Paragraph"/>
-    <w:basedOn w:val="Normal"/>
+    <w:basedOn w:val="a"/>
     <w:uiPriority w:val="34"/>
     <w:qFormat/>
     <w:rsid w:val="00661F15"/>

</xml_diff>